<commit_message>
Finished the mini-world aspects and the design parts.
</commit_message>
<xml_diff>
--- a/dbDocumentation.docx
+++ b/dbDocumentation.docx
@@ -145,489 +145,9 @@
           <w:sz w:val="32"/>
           <w:szCs w:val="32"/>
         </w:rPr>
-        <w:t>Mini-world aspects:</w:t>
-      </w:r>
-    </w:p>
-    <w:p>
-      <w:pPr>
-        <w:ind w:firstLine="720"/>
-        <w:rPr>
-          <w:sz w:val="32"/>
-          <w:szCs w:val="32"/>
-        </w:rPr>
-      </w:pPr>
-      <w:r>
-        <w:rPr>
-          <w:sz w:val="32"/>
-          <w:szCs w:val="32"/>
-        </w:rPr>
-        <w:t>It is our vision to what a</w:t>
-      </w:r>
-      <w:r>
-        <w:rPr>
-          <w:sz w:val="32"/>
-          <w:szCs w:val="32"/>
-        </w:rPr>
-        <w:t xml:space="preserve"> </w:t>
-      </w:r>
-      <w:r>
-        <w:rPr>
-          <w:sz w:val="32"/>
-          <w:szCs w:val="32"/>
-        </w:rPr>
-        <w:t>database</w:t>
-      </w:r>
-      <w:r>
-        <w:rPr>
-          <w:sz w:val="32"/>
-          <w:szCs w:val="32"/>
-        </w:rPr>
-        <w:t xml:space="preserve"> design</w:t>
-      </w:r>
-      <w:r>
-        <w:rPr>
-          <w:sz w:val="32"/>
-          <w:szCs w:val="32"/>
-        </w:rPr>
-        <w:t xml:space="preserve"> of an</w:t>
-      </w:r>
-      <w:r>
-        <w:rPr>
-          <w:sz w:val="32"/>
-          <w:szCs w:val="32"/>
-        </w:rPr>
-        <w:t xml:space="preserve"> e-voting </w:t>
-      </w:r>
-      <w:r>
-        <w:rPr>
-          <w:sz w:val="32"/>
-          <w:szCs w:val="32"/>
-        </w:rPr>
-        <w:t xml:space="preserve">system </w:t>
-      </w:r>
-      <w:r>
-        <w:rPr>
-          <w:sz w:val="32"/>
-          <w:szCs w:val="32"/>
-        </w:rPr>
-        <w:t xml:space="preserve">for </w:t>
-      </w:r>
-      <w:r>
-        <w:rPr>
-          <w:sz w:val="32"/>
-          <w:szCs w:val="32"/>
-        </w:rPr>
-        <w:t>The Parliament of Egypt, officially the House of Representatives</w:t>
-      </w:r>
-      <w:r>
-        <w:rPr>
-          <w:sz w:val="32"/>
-          <w:szCs w:val="32"/>
-        </w:rPr>
-        <w:t xml:space="preserve"> would be like.</w:t>
-      </w:r>
-    </w:p>
-    <w:p>
-      <w:pPr>
-        <w:rPr>
-          <w:sz w:val="32"/>
-          <w:szCs w:val="32"/>
-        </w:rPr>
-      </w:pPr>
-      <w:r>
-        <w:rPr>
-          <w:sz w:val="32"/>
-          <w:szCs w:val="32"/>
-        </w:rPr>
-        <w:t xml:space="preserve">A candidate can make his/her own way to The </w:t>
-      </w:r>
-      <w:r>
-        <w:rPr>
-          <w:sz w:val="32"/>
-          <w:szCs w:val="32"/>
-        </w:rPr>
-        <w:t>Parliament of Egypt</w:t>
-      </w:r>
-      <w:r>
-        <w:rPr>
-          <w:sz w:val="32"/>
-          <w:szCs w:val="32"/>
-        </w:rPr>
-        <w:t xml:space="preserve"> through</w:t>
-      </w:r>
-      <w:r>
-        <w:rPr>
-          <w:sz w:val="32"/>
-          <w:szCs w:val="32"/>
-        </w:rPr>
-        <w:t xml:space="preserve"> two methods</w:t>
-      </w:r>
-      <w:r>
-        <w:rPr>
-          <w:sz w:val="32"/>
-          <w:szCs w:val="32"/>
-        </w:rPr>
-        <w:t>.</w:t>
-      </w:r>
-      <w:r>
-        <w:rPr>
-          <w:sz w:val="32"/>
-          <w:szCs w:val="32"/>
-        </w:rPr>
-        <w:t xml:space="preserve"> </w:t>
-      </w:r>
-      <w:r>
-        <w:rPr>
-          <w:sz w:val="32"/>
-          <w:szCs w:val="32"/>
-        </w:rPr>
-        <w:t>The f</w:t>
-      </w:r>
-      <w:r>
-        <w:rPr>
-          <w:sz w:val="32"/>
-          <w:szCs w:val="32"/>
-        </w:rPr>
-        <w:t>irst</w:t>
-      </w:r>
-      <w:r>
-        <w:rPr>
-          <w:sz w:val="32"/>
-          <w:szCs w:val="32"/>
-        </w:rPr>
-        <w:t xml:space="preserve"> is</w:t>
-      </w:r>
-      <w:r>
-        <w:rPr>
-          <w:sz w:val="32"/>
-          <w:szCs w:val="32"/>
-        </w:rPr>
-        <w:t xml:space="preserve"> to be elected as an individual, the second is to </w:t>
-      </w:r>
-      <w:r>
-        <w:rPr>
-          <w:sz w:val="32"/>
-          <w:szCs w:val="32"/>
-        </w:rPr>
-        <w:t>be elected among a list of candidates.</w:t>
-      </w:r>
-    </w:p>
-    <w:p>
-      <w:pPr>
-        <w:rPr>
-          <w:sz w:val="32"/>
-          <w:szCs w:val="32"/>
-        </w:rPr>
-      </w:pPr>
-      <w:r>
-        <w:rPr>
-          <w:sz w:val="32"/>
-          <w:szCs w:val="32"/>
-        </w:rPr>
-        <w:t xml:space="preserve">A candidate </w:t>
-      </w:r>
-      <w:r>
-        <w:rPr>
-          <w:sz w:val="32"/>
-          <w:szCs w:val="32"/>
-        </w:rPr>
-        <w:t xml:space="preserve">is an Egyptian </w:t>
-      </w:r>
-      <w:r>
-        <w:rPr>
-          <w:sz w:val="32"/>
-          <w:szCs w:val="32"/>
-        </w:rPr>
-        <w:t xml:space="preserve">and ONLY Egyptian </w:t>
-      </w:r>
-      <w:r>
-        <w:rPr>
-          <w:sz w:val="32"/>
-          <w:szCs w:val="32"/>
-        </w:rPr>
-        <w:t xml:space="preserve">citizen that ages above </w:t>
-      </w:r>
-      <w:r>
-        <w:rPr>
-          <w:sz w:val="32"/>
-          <w:szCs w:val="32"/>
-        </w:rPr>
-        <w:t>25</w:t>
-      </w:r>
-      <w:r>
-        <w:rPr>
-          <w:sz w:val="32"/>
-          <w:szCs w:val="32"/>
-        </w:rPr>
-        <w:t xml:space="preserve"> years old </w:t>
-      </w:r>
-      <w:r>
-        <w:rPr>
-          <w:sz w:val="32"/>
-          <w:szCs w:val="32"/>
-        </w:rPr>
-        <w:t>and enjoy his/her political rights</w:t>
-      </w:r>
-      <w:r>
-        <w:rPr>
-          <w:sz w:val="32"/>
-          <w:szCs w:val="32"/>
-        </w:rPr>
-        <w:t>.</w:t>
-      </w:r>
-    </w:p>
-    <w:p>
-      <w:pPr>
-        <w:rPr>
-          <w:sz w:val="32"/>
-          <w:szCs w:val="32"/>
-        </w:rPr>
-      </w:pPr>
-      <w:r>
-        <w:rPr>
-          <w:sz w:val="32"/>
-          <w:szCs w:val="32"/>
-        </w:rPr>
-        <w:t>A voter is any Egyptian citizen that ages above 18 years old</w:t>
-      </w:r>
-      <w:r>
-        <w:rPr>
-          <w:sz w:val="32"/>
-          <w:szCs w:val="32"/>
-        </w:rPr>
-        <w:t xml:space="preserve"> </w:t>
-      </w:r>
-      <w:r>
-        <w:rPr>
-          <w:sz w:val="32"/>
-          <w:szCs w:val="32"/>
-        </w:rPr>
-        <w:t>and enjoy his/her political rights</w:t>
-      </w:r>
-      <w:r>
-        <w:rPr>
-          <w:sz w:val="32"/>
-          <w:szCs w:val="32"/>
-        </w:rPr>
-        <w:t>.</w:t>
-      </w:r>
-    </w:p>
-    <w:p>
-      <w:pPr>
-        <w:rPr>
-          <w:sz w:val="32"/>
-          <w:szCs w:val="32"/>
-        </w:rPr>
-      </w:pPr>
-      <w:r>
-        <w:rPr>
-          <w:sz w:val="32"/>
-          <w:szCs w:val="32"/>
-        </w:rPr>
-        <w:t xml:space="preserve">An election area is </w:t>
-      </w:r>
-      <w:r>
-        <w:rPr>
-          <w:sz w:val="32"/>
-          <w:szCs w:val="32"/>
-        </w:rPr>
-        <w:t xml:space="preserve">a specific area </w:t>
-      </w:r>
-      <w:r>
-        <w:rPr>
-          <w:sz w:val="32"/>
-          <w:szCs w:val="32"/>
-        </w:rPr>
-        <w:t>in a certain governorate</w:t>
-      </w:r>
-      <w:r>
-        <w:rPr>
-          <w:sz w:val="32"/>
-          <w:szCs w:val="32"/>
-        </w:rPr>
-        <w:t xml:space="preserve">. </w:t>
-      </w:r>
-      <w:r>
-        <w:rPr>
-          <w:sz w:val="32"/>
-          <w:szCs w:val="32"/>
-        </w:rPr>
-        <w:t xml:space="preserve">The number of individual candidates elected from a certain area varies </w:t>
-      </w:r>
-      <w:r>
-        <w:rPr>
-          <w:sz w:val="32"/>
-          <w:szCs w:val="32"/>
-        </w:rPr>
-        <w:t>from one to another.</w:t>
-      </w:r>
-    </w:p>
-    <w:p>
-      <w:pPr>
-        <w:rPr>
-          <w:sz w:val="32"/>
-          <w:szCs w:val="32"/>
-        </w:rPr>
-      </w:pPr>
-      <w:r>
-        <w:rPr>
-          <w:sz w:val="32"/>
-          <w:szCs w:val="32"/>
-        </w:rPr>
-        <w:t xml:space="preserve">A list </w:t>
-      </w:r>
-      <w:r>
-        <w:rPr>
-          <w:sz w:val="32"/>
-          <w:szCs w:val="32"/>
-        </w:rPr>
-        <w:t xml:space="preserve">area </w:t>
-      </w:r>
-      <w:r>
-        <w:rPr>
-          <w:sz w:val="32"/>
-          <w:szCs w:val="32"/>
-        </w:rPr>
-        <w:t>is a</w:t>
-      </w:r>
-      <w:r>
-        <w:rPr>
-          <w:sz w:val="32"/>
-          <w:szCs w:val="32"/>
-        </w:rPr>
-        <w:t xml:space="preserve"> </w:t>
-      </w:r>
-      <w:r>
-        <w:rPr>
-          <w:sz w:val="32"/>
-          <w:szCs w:val="32"/>
-        </w:rPr>
-        <w:t>group</w:t>
-      </w:r>
-      <w:r>
-        <w:rPr>
-          <w:sz w:val="32"/>
-          <w:szCs w:val="32"/>
-        </w:rPr>
-        <w:t xml:space="preserve"> of</w:t>
-      </w:r>
-      <w:r>
-        <w:rPr>
-          <w:sz w:val="32"/>
-          <w:szCs w:val="32"/>
-        </w:rPr>
-        <w:t xml:space="preserve"> governorate</w:t>
-      </w:r>
-      <w:r>
-        <w:rPr>
-          <w:sz w:val="32"/>
-          <w:szCs w:val="32"/>
-        </w:rPr>
-        <w:t>s</w:t>
-      </w:r>
-      <w:r>
-        <w:rPr>
-          <w:sz w:val="32"/>
-          <w:szCs w:val="32"/>
-        </w:rPr>
-        <w:t xml:space="preserve"> that share the same candidates lists</w:t>
-      </w:r>
-      <w:r>
-        <w:rPr>
-          <w:sz w:val="32"/>
-          <w:szCs w:val="32"/>
-        </w:rPr>
-        <w:t xml:space="preserve">. </w:t>
-      </w:r>
-      <w:r>
-        <w:rPr>
-          <w:sz w:val="32"/>
-          <w:szCs w:val="32"/>
-        </w:rPr>
-        <w:t>The number of candidates in a list area differs from a list area to another. A voter can ONLY elect one list area</w:t>
-      </w:r>
-      <w:r>
-        <w:rPr>
-          <w:sz w:val="32"/>
-          <w:szCs w:val="32"/>
-        </w:rPr>
-        <w:t>.</w:t>
-      </w:r>
-    </w:p>
-    <w:p>
-      <w:pPr>
-        <w:rPr>
-          <w:sz w:val="32"/>
-          <w:szCs w:val="32"/>
-        </w:rPr>
-      </w:pPr>
-    </w:p>
-    <w:p>
-      <w:pPr>
-        <w:rPr>
-          <w:sz w:val="32"/>
-          <w:szCs w:val="32"/>
-        </w:rPr>
-      </w:pPr>
-    </w:p>
-    <w:p>
-      <w:pPr>
-        <w:rPr>
-          <w:sz w:val="32"/>
-          <w:szCs w:val="32"/>
-        </w:rPr>
-      </w:pPr>
-    </w:p>
-    <w:p>
-      <w:pPr>
-        <w:rPr>
-          <w:sz w:val="32"/>
-          <w:szCs w:val="32"/>
-        </w:rPr>
-      </w:pPr>
-    </w:p>
-    <w:p>
-      <w:pPr>
-        <w:rPr>
-          <w:sz w:val="32"/>
-          <w:szCs w:val="32"/>
-        </w:rPr>
-      </w:pPr>
-    </w:p>
-    <w:p>
-      <w:pPr>
-        <w:rPr>
-          <w:sz w:val="32"/>
-          <w:szCs w:val="32"/>
-        </w:rPr>
-      </w:pPr>
-    </w:p>
-    <w:p>
-      <w:pPr>
-        <w:rPr>
-          <w:sz w:val="32"/>
-          <w:szCs w:val="32"/>
-        </w:rPr>
-      </w:pPr>
-    </w:p>
-    <w:p>
-      <w:pPr>
-        <w:rPr>
-          <w:sz w:val="32"/>
-          <w:szCs w:val="32"/>
-        </w:rPr>
-      </w:pPr>
-    </w:p>
-    <w:p>
-      <w:pPr>
-        <w:rPr>
-          <w:sz w:val="32"/>
-          <w:szCs w:val="32"/>
-        </w:rPr>
-      </w:pPr>
-    </w:p>
-    <w:p>
-      <w:pPr>
+        <w:t>Mini-world aspects</w:t>
+      </w:r>
+      <w:r>
         <w:rPr>
           <w:b/>
           <w:bCs/>
@@ -635,7 +155,8 @@
           <w:sz w:val="32"/>
           <w:szCs w:val="32"/>
         </w:rPr>
-      </w:pPr>
+        <w:t xml:space="preserve"> (Assumptions)</w:t>
+      </w:r>
       <w:r>
         <w:rPr>
           <w:b/>
@@ -644,7 +165,541 @@
           <w:sz w:val="32"/>
           <w:szCs w:val="32"/>
         </w:rPr>
-        <w:t>Assumptions:</w:t>
+        <w:t>:</w:t>
+      </w:r>
+    </w:p>
+    <w:p>
+      <w:pPr>
+        <w:ind w:firstLine="720"/>
+        <w:rPr>
+          <w:sz w:val="32"/>
+          <w:szCs w:val="32"/>
+        </w:rPr>
+      </w:pPr>
+      <w:r>
+        <w:rPr>
+          <w:sz w:val="32"/>
+          <w:szCs w:val="32"/>
+        </w:rPr>
+        <w:t>It is our vision to what a</w:t>
+      </w:r>
+      <w:r>
+        <w:rPr>
+          <w:sz w:val="32"/>
+          <w:szCs w:val="32"/>
+        </w:rPr>
+        <w:t xml:space="preserve"> </w:t>
+      </w:r>
+      <w:r>
+        <w:rPr>
+          <w:sz w:val="32"/>
+          <w:szCs w:val="32"/>
+        </w:rPr>
+        <w:t>database</w:t>
+      </w:r>
+      <w:r>
+        <w:rPr>
+          <w:sz w:val="32"/>
+          <w:szCs w:val="32"/>
+        </w:rPr>
+        <w:t xml:space="preserve"> design</w:t>
+      </w:r>
+      <w:r>
+        <w:rPr>
+          <w:sz w:val="32"/>
+          <w:szCs w:val="32"/>
+        </w:rPr>
+        <w:t xml:space="preserve"> of an</w:t>
+      </w:r>
+      <w:r>
+        <w:rPr>
+          <w:sz w:val="32"/>
+          <w:szCs w:val="32"/>
+        </w:rPr>
+        <w:t xml:space="preserve"> e-voting </w:t>
+      </w:r>
+      <w:r>
+        <w:rPr>
+          <w:sz w:val="32"/>
+          <w:szCs w:val="32"/>
+        </w:rPr>
+        <w:t xml:space="preserve">system </w:t>
+      </w:r>
+      <w:r>
+        <w:rPr>
+          <w:sz w:val="32"/>
+          <w:szCs w:val="32"/>
+        </w:rPr>
+        <w:t xml:space="preserve">for </w:t>
+      </w:r>
+      <w:r>
+        <w:rPr>
+          <w:sz w:val="32"/>
+          <w:szCs w:val="32"/>
+        </w:rPr>
+        <w:t>The Parliament of Egypt, officially the House of Representatives</w:t>
+      </w:r>
+      <w:r>
+        <w:rPr>
+          <w:sz w:val="32"/>
+          <w:szCs w:val="32"/>
+        </w:rPr>
+        <w:t xml:space="preserve"> would be like.</w:t>
+      </w:r>
+    </w:p>
+    <w:p>
+      <w:pPr>
+        <w:rPr>
+          <w:sz w:val="32"/>
+          <w:szCs w:val="32"/>
+        </w:rPr>
+      </w:pPr>
+      <w:r>
+        <w:rPr>
+          <w:sz w:val="32"/>
+          <w:szCs w:val="32"/>
+        </w:rPr>
+        <w:t xml:space="preserve">A candidate can make his/her own way to The </w:t>
+      </w:r>
+      <w:r>
+        <w:rPr>
+          <w:sz w:val="32"/>
+          <w:szCs w:val="32"/>
+        </w:rPr>
+        <w:t>Parliament of Egypt</w:t>
+      </w:r>
+      <w:r>
+        <w:rPr>
+          <w:sz w:val="32"/>
+          <w:szCs w:val="32"/>
+        </w:rPr>
+        <w:t xml:space="preserve"> through</w:t>
+      </w:r>
+      <w:r>
+        <w:rPr>
+          <w:sz w:val="32"/>
+          <w:szCs w:val="32"/>
+        </w:rPr>
+        <w:t xml:space="preserve"> two methods</w:t>
+      </w:r>
+      <w:r>
+        <w:rPr>
+          <w:sz w:val="32"/>
+          <w:szCs w:val="32"/>
+        </w:rPr>
+        <w:t>.</w:t>
+      </w:r>
+      <w:r>
+        <w:rPr>
+          <w:sz w:val="32"/>
+          <w:szCs w:val="32"/>
+        </w:rPr>
+        <w:t xml:space="preserve"> </w:t>
+      </w:r>
+      <w:r>
+        <w:rPr>
+          <w:sz w:val="32"/>
+          <w:szCs w:val="32"/>
+        </w:rPr>
+        <w:t>The f</w:t>
+      </w:r>
+      <w:r>
+        <w:rPr>
+          <w:sz w:val="32"/>
+          <w:szCs w:val="32"/>
+        </w:rPr>
+        <w:t>irst</w:t>
+      </w:r>
+      <w:r>
+        <w:rPr>
+          <w:sz w:val="32"/>
+          <w:szCs w:val="32"/>
+        </w:rPr>
+        <w:t xml:space="preserve"> is</w:t>
+      </w:r>
+      <w:r>
+        <w:rPr>
+          <w:sz w:val="32"/>
+          <w:szCs w:val="32"/>
+        </w:rPr>
+        <w:t xml:space="preserve"> to be elected as an individual, the second is to </w:t>
+      </w:r>
+      <w:r>
+        <w:rPr>
+          <w:sz w:val="32"/>
+          <w:szCs w:val="32"/>
+        </w:rPr>
+        <w:t>be elected among a list of candidates.</w:t>
+      </w:r>
+    </w:p>
+    <w:p>
+      <w:pPr>
+        <w:rPr>
+          <w:sz w:val="32"/>
+          <w:szCs w:val="32"/>
+        </w:rPr>
+      </w:pPr>
+      <w:r>
+        <w:rPr>
+          <w:sz w:val="32"/>
+          <w:szCs w:val="32"/>
+        </w:rPr>
+        <w:t xml:space="preserve">A candidate </w:t>
+      </w:r>
+      <w:r>
+        <w:rPr>
+          <w:sz w:val="32"/>
+          <w:szCs w:val="32"/>
+        </w:rPr>
+        <w:t xml:space="preserve">is an Egyptian </w:t>
+      </w:r>
+      <w:r>
+        <w:rPr>
+          <w:sz w:val="32"/>
+          <w:szCs w:val="32"/>
+        </w:rPr>
+        <w:t xml:space="preserve">and ONLY Egyptian </w:t>
+      </w:r>
+      <w:r>
+        <w:rPr>
+          <w:sz w:val="32"/>
+          <w:szCs w:val="32"/>
+        </w:rPr>
+        <w:t xml:space="preserve">citizen that ages above </w:t>
+      </w:r>
+      <w:r>
+        <w:rPr>
+          <w:sz w:val="32"/>
+          <w:szCs w:val="32"/>
+        </w:rPr>
+        <w:t>25</w:t>
+      </w:r>
+      <w:r>
+        <w:rPr>
+          <w:sz w:val="32"/>
+          <w:szCs w:val="32"/>
+        </w:rPr>
+        <w:t xml:space="preserve"> years old </w:t>
+      </w:r>
+      <w:r>
+        <w:rPr>
+          <w:sz w:val="32"/>
+          <w:szCs w:val="32"/>
+        </w:rPr>
+        <w:t>and enjoy his/her political rights</w:t>
+      </w:r>
+      <w:r>
+        <w:rPr>
+          <w:sz w:val="32"/>
+          <w:szCs w:val="32"/>
+        </w:rPr>
+        <w:t>.</w:t>
+      </w:r>
+    </w:p>
+    <w:p>
+      <w:pPr>
+        <w:rPr>
+          <w:sz w:val="32"/>
+          <w:szCs w:val="32"/>
+        </w:rPr>
+      </w:pPr>
+      <w:r>
+        <w:rPr>
+          <w:sz w:val="32"/>
+          <w:szCs w:val="32"/>
+        </w:rPr>
+        <w:t>A voter is any Egyptian citizen that ages above 18 years old</w:t>
+      </w:r>
+      <w:r>
+        <w:rPr>
+          <w:sz w:val="32"/>
+          <w:szCs w:val="32"/>
+        </w:rPr>
+        <w:t xml:space="preserve"> </w:t>
+      </w:r>
+      <w:r>
+        <w:rPr>
+          <w:sz w:val="32"/>
+          <w:szCs w:val="32"/>
+        </w:rPr>
+        <w:t>and enjoy his/her political rights</w:t>
+      </w:r>
+      <w:r>
+        <w:rPr>
+          <w:sz w:val="32"/>
+          <w:szCs w:val="32"/>
+        </w:rPr>
+        <w:t>.</w:t>
+      </w:r>
+    </w:p>
+    <w:p>
+      <w:pPr>
+        <w:rPr>
+          <w:sz w:val="32"/>
+          <w:szCs w:val="32"/>
+        </w:rPr>
+      </w:pPr>
+      <w:r>
+        <w:rPr>
+          <w:sz w:val="32"/>
+          <w:szCs w:val="32"/>
+        </w:rPr>
+        <w:t xml:space="preserve">An election area is </w:t>
+      </w:r>
+      <w:r>
+        <w:rPr>
+          <w:sz w:val="32"/>
+          <w:szCs w:val="32"/>
+        </w:rPr>
+        <w:t xml:space="preserve">a specific area </w:t>
+      </w:r>
+      <w:r>
+        <w:rPr>
+          <w:sz w:val="32"/>
+          <w:szCs w:val="32"/>
+        </w:rPr>
+        <w:t>in a certain governorate</w:t>
+      </w:r>
+      <w:r>
+        <w:rPr>
+          <w:sz w:val="32"/>
+          <w:szCs w:val="32"/>
+        </w:rPr>
+        <w:t xml:space="preserve">. </w:t>
+      </w:r>
+      <w:r>
+        <w:rPr>
+          <w:sz w:val="32"/>
+          <w:szCs w:val="32"/>
+        </w:rPr>
+        <w:t xml:space="preserve">The number of individual candidates elected from a certain area varies </w:t>
+      </w:r>
+      <w:r>
+        <w:rPr>
+          <w:sz w:val="32"/>
+          <w:szCs w:val="32"/>
+        </w:rPr>
+        <w:t>from one to another.</w:t>
+      </w:r>
+    </w:p>
+    <w:p>
+      <w:pPr>
+        <w:rPr>
+          <w:sz w:val="32"/>
+          <w:szCs w:val="32"/>
+        </w:rPr>
+      </w:pPr>
+      <w:r>
+        <w:rPr>
+          <w:sz w:val="32"/>
+          <w:szCs w:val="32"/>
+        </w:rPr>
+        <w:t xml:space="preserve">A list </w:t>
+      </w:r>
+      <w:r>
+        <w:rPr>
+          <w:sz w:val="32"/>
+          <w:szCs w:val="32"/>
+        </w:rPr>
+        <w:t xml:space="preserve">area </w:t>
+      </w:r>
+      <w:r>
+        <w:rPr>
+          <w:sz w:val="32"/>
+          <w:szCs w:val="32"/>
+        </w:rPr>
+        <w:t>is a</w:t>
+      </w:r>
+      <w:r>
+        <w:rPr>
+          <w:sz w:val="32"/>
+          <w:szCs w:val="32"/>
+        </w:rPr>
+        <w:t xml:space="preserve"> </w:t>
+      </w:r>
+      <w:r>
+        <w:rPr>
+          <w:sz w:val="32"/>
+          <w:szCs w:val="32"/>
+        </w:rPr>
+        <w:t>group</w:t>
+      </w:r>
+      <w:r>
+        <w:rPr>
+          <w:sz w:val="32"/>
+          <w:szCs w:val="32"/>
+        </w:rPr>
+        <w:t xml:space="preserve"> of</w:t>
+      </w:r>
+      <w:r>
+        <w:rPr>
+          <w:sz w:val="32"/>
+          <w:szCs w:val="32"/>
+        </w:rPr>
+        <w:t xml:space="preserve"> governorate</w:t>
+      </w:r>
+      <w:r>
+        <w:rPr>
+          <w:sz w:val="32"/>
+          <w:szCs w:val="32"/>
+        </w:rPr>
+        <w:t>s</w:t>
+      </w:r>
+      <w:r>
+        <w:rPr>
+          <w:sz w:val="32"/>
+          <w:szCs w:val="32"/>
+        </w:rPr>
+        <w:t xml:space="preserve"> that share the same candidates lists</w:t>
+      </w:r>
+      <w:r>
+        <w:rPr>
+          <w:sz w:val="32"/>
+          <w:szCs w:val="32"/>
+        </w:rPr>
+        <w:t xml:space="preserve">. </w:t>
+      </w:r>
+      <w:r>
+        <w:rPr>
+          <w:sz w:val="32"/>
+          <w:szCs w:val="32"/>
+        </w:rPr>
+        <w:t>The number of candidates in a list area differs from a list area to another. A voter can ONLY elect one list area</w:t>
+      </w:r>
+      <w:r>
+        <w:rPr>
+          <w:sz w:val="32"/>
+          <w:szCs w:val="32"/>
+        </w:rPr>
+        <w:t>.</w:t>
+      </w:r>
+    </w:p>
+    <w:p>
+      <w:pPr>
+        <w:rPr>
+          <w:sz w:val="32"/>
+          <w:szCs w:val="32"/>
+        </w:rPr>
+      </w:pPr>
+      <w:r>
+        <w:rPr>
+          <w:sz w:val="32"/>
+          <w:szCs w:val="32"/>
+        </w:rPr>
+        <w:t>A u</w:t>
+      </w:r>
+      <w:r>
+        <w:rPr>
+          <w:sz w:val="32"/>
+          <w:szCs w:val="32"/>
+        </w:rPr>
+        <w:t>nion is a group of parties and/or candidates</w:t>
+      </w:r>
+      <w:r>
+        <w:rPr>
+          <w:sz w:val="32"/>
+          <w:szCs w:val="32"/>
+        </w:rPr>
+        <w:t>. The aim of creating a union is to run for the lists race in any of the list areas.</w:t>
+      </w:r>
+      <w:r>
+        <w:rPr>
+          <w:sz w:val="32"/>
+          <w:szCs w:val="32"/>
+        </w:rPr>
+        <w:t xml:space="preserve"> A union can choose not to participate in one or more list areas</w:t>
+      </w:r>
+      <w:r>
+        <w:rPr>
+          <w:sz w:val="32"/>
+          <w:szCs w:val="32"/>
+        </w:rPr>
+        <w:t xml:space="preserve"> but not all of them. </w:t>
+      </w:r>
+    </w:p>
+    <w:p>
+      <w:pPr>
+        <w:rPr>
+          <w:sz w:val="32"/>
+          <w:szCs w:val="32"/>
+        </w:rPr>
+      </w:pPr>
+      <w:r>
+        <w:rPr>
+          <w:sz w:val="32"/>
+          <w:szCs w:val="32"/>
+        </w:rPr>
+        <w:t xml:space="preserve">A </w:t>
+      </w:r>
+      <w:r>
+        <w:rPr>
+          <w:sz w:val="32"/>
+          <w:szCs w:val="32"/>
+        </w:rPr>
+        <w:t xml:space="preserve">candidates list </w:t>
+      </w:r>
+      <w:r>
+        <w:rPr>
+          <w:sz w:val="32"/>
+          <w:szCs w:val="32"/>
+        </w:rPr>
+        <w:t>is a list of candidates provided by a certain union to run for the lists race in a certain list area.</w:t>
+      </w:r>
+    </w:p>
+    <w:p>
+      <w:pPr>
+        <w:rPr>
+          <w:sz w:val="32"/>
+          <w:szCs w:val="32"/>
+        </w:rPr>
+      </w:pPr>
+    </w:p>
+    <w:p>
+      <w:pPr>
+        <w:rPr>
+          <w:sz w:val="32"/>
+          <w:szCs w:val="32"/>
+        </w:rPr>
+      </w:pPr>
+    </w:p>
+    <w:p>
+      <w:pPr>
+        <w:rPr>
+          <w:sz w:val="32"/>
+          <w:szCs w:val="32"/>
+        </w:rPr>
+      </w:pPr>
+    </w:p>
+    <w:p>
+      <w:pPr>
+        <w:rPr>
+          <w:b/>
+          <w:bCs/>
+          <w:color w:val="002060"/>
+          <w:sz w:val="32"/>
+          <w:szCs w:val="32"/>
+        </w:rPr>
+      </w:pPr>
+      <w:r>
+        <w:rPr>
+          <w:b/>
+          <w:bCs/>
+          <w:color w:val="002060"/>
+          <w:sz w:val="32"/>
+          <w:szCs w:val="32"/>
+        </w:rPr>
+        <w:lastRenderedPageBreak/>
+        <w:t>Design</w:t>
+      </w:r>
+      <w:r>
+        <w:rPr>
+          <w:b/>
+          <w:bCs/>
+          <w:color w:val="002060"/>
+          <w:sz w:val="32"/>
+          <w:szCs w:val="32"/>
+        </w:rPr>
+        <w:t>:</w:t>
       </w:r>
     </w:p>
     <w:p>
@@ -1104,18 +1159,26 @@
           <w:szCs w:val="32"/>
         </w:rPr>
         <w:drawing>
-          <wp:anchor distT="0" distB="0" distL="114300" distR="114300" simplePos="0" relativeHeight="251662336" behindDoc="0" locked="0" layoutInCell="1" allowOverlap="1" wp14:anchorId="267D4A12" wp14:editId="5A410E0E">
+          <wp:anchor distT="0" distB="0" distL="114300" distR="114300" simplePos="0" relativeHeight="251672576" behindDoc="1" locked="0" layoutInCell="1" allowOverlap="1" wp14:anchorId="4396BE6F" wp14:editId="140A5BE7">
             <wp:simplePos x="0" y="0"/>
             <wp:positionH relativeFrom="margin">
               <wp:align>center</wp:align>
             </wp:positionH>
-            <wp:positionV relativeFrom="page">
-              <wp:posOffset>5886450</wp:posOffset>
+            <wp:positionV relativeFrom="paragraph">
+              <wp:posOffset>28385</wp:posOffset>
             </wp:positionV>
-            <wp:extent cx="1924050" cy="398145"/>
-            <wp:effectExtent l="19050" t="19050" r="19050" b="20955"/>
-            <wp:wrapSquare wrapText="bothSides"/>
-            <wp:docPr id="6" name="Picture 6"/>
+            <wp:extent cx="1781299" cy="356260"/>
+            <wp:effectExtent l="19050" t="19050" r="9525" b="24765"/>
+            <wp:wrapTight wrapText="bothSides">
+              <wp:wrapPolygon edited="0">
+                <wp:start x="-231" y="-1155"/>
+                <wp:lineTo x="-231" y="21947"/>
+                <wp:lineTo x="21484" y="21947"/>
+                <wp:lineTo x="21484" y="-1155"/>
+                <wp:lineTo x="-231" y="-1155"/>
+              </wp:wrapPolygon>
+            </wp:wrapTight>
+            <wp:docPr id="17" name="Picture 17"/>
             <wp:cNvGraphicFramePr>
               <a:graphicFrameLocks xmlns:a="http://schemas.openxmlformats.org/drawingml/2006/main" noChangeAspect="1"/>
             </wp:cNvGraphicFramePr>
@@ -1141,7 +1204,7 @@
                   <pic:spPr>
                     <a:xfrm>
                       <a:off x="0" y="0"/>
-                      <a:ext cx="1924050" cy="398145"/>
+                      <a:ext cx="1781299" cy="356260"/>
                     </a:xfrm>
                     <a:prstGeom prst="rect">
                       <a:avLst/>
@@ -1155,12 +1218,6 @@
                 </pic:pic>
               </a:graphicData>
             </a:graphic>
-            <wp14:sizeRelH relativeFrom="margin">
-              <wp14:pctWidth>0</wp14:pctWidth>
-            </wp14:sizeRelH>
-            <wp14:sizeRelV relativeFrom="margin">
-              <wp14:pctHeight>0</wp14:pctHeight>
-            </wp14:sizeRelV>
           </wp:anchor>
         </w:drawing>
       </w:r>
@@ -1357,7 +1414,6 @@
           <w:sz w:val="32"/>
           <w:szCs w:val="32"/>
         </w:rPr>
-        <w:lastRenderedPageBreak/>
         <w:t>Supervisor</w:t>
       </w:r>
       <w:r>
@@ -1492,6 +1548,7 @@
           <w:sz w:val="32"/>
           <w:szCs w:val="32"/>
         </w:rPr>
+        <w:lastRenderedPageBreak/>
         <w:t xml:space="preserve">Account: holds </w:t>
       </w:r>
       <w:r>

</xml_diff>

<commit_message>
Finishing the Documentation for the first milestone
</commit_message>
<xml_diff>
--- a/dbDocumentation.docx
+++ b/dbDocumentation.docx
@@ -2,6 +2,1285 @@
 <file path=word/document.xml><?xml version="1.0" encoding="utf-8"?>
 <w:document xmlns:wpc="http://schemas.microsoft.com/office/word/2010/wordprocessingCanvas" xmlns:cx="http://schemas.microsoft.com/office/drawing/2014/chartex" xmlns:cx1="http://schemas.microsoft.com/office/drawing/2015/9/8/chartex" xmlns:cx2="http://schemas.microsoft.com/office/drawing/2015/10/21/chartex" xmlns:cx3="http://schemas.microsoft.com/office/drawing/2016/5/9/chartex" xmlns:cx4="http://schemas.microsoft.com/office/drawing/2016/5/10/chartex" xmlns:cx5="http://schemas.microsoft.com/office/drawing/2016/5/11/chartex" xmlns:cx6="http://schemas.microsoft.com/office/drawing/2016/5/12/chartex" xmlns:cx7="http://schemas.microsoft.com/office/drawing/2016/5/13/chartex" xmlns:cx8="http://schemas.microsoft.com/office/drawing/2016/5/14/chartex" xmlns:mc="http://schemas.openxmlformats.org/markup-compatibility/2006" xmlns:aink="http://schemas.microsoft.com/office/drawing/2016/ink" xmlns:am3d="http://schemas.microsoft.com/office/drawing/2017/model3d" xmlns:o="urn:schemas-microsoft-com:office:office" xmlns:r="http://schemas.openxmlformats.org/officeDocument/2006/relationships" xmlns:m="http://schemas.openxmlformats.org/officeDocument/2006/math" xmlns:v="urn:schemas-microsoft-com:vml" xmlns:wp14="http://schemas.microsoft.com/office/word/2010/wordprocessingDrawing" xmlns:wp="http://schemas.openxmlformats.org/drawingml/2006/wordprocessingDrawing" xmlns:w10="urn:schemas-microsoft-com:office:word" xmlns:w="http://schemas.openxmlformats.org/wordprocessingml/2006/main" xmlns:w14="http://schemas.microsoft.com/office/word/2010/wordml" xmlns:w15="http://schemas.microsoft.com/office/word/2012/wordml" xmlns:w16cex="http://schemas.microsoft.com/office/word/2018/wordml/cex" xmlns:w16cid="http://schemas.microsoft.com/office/word/2016/wordml/cid" xmlns:w16="http://schemas.microsoft.com/office/word/2018/wordml" xmlns:w16se="http://schemas.microsoft.com/office/word/2015/wordml/symex" xmlns:wpg="http://schemas.microsoft.com/office/word/2010/wordprocessingGroup" xmlns:wpi="http://schemas.microsoft.com/office/word/2010/wordprocessingInk" xmlns:wne="http://schemas.microsoft.com/office/word/2006/wordml" xmlns:wps="http://schemas.microsoft.com/office/word/2010/wordprocessingShape" mc:Ignorable="w14 w15 w16se w16cid w16 w16cex wp14">
   <w:body>
+    <w:sdt>
+      <w:sdtPr>
+        <w:id w:val="-1339766231"/>
+        <w:docPartObj>
+          <w:docPartGallery w:val="Cover Pages"/>
+          <w:docPartUnique/>
+        </w:docPartObj>
+      </w:sdtPr>
+      <w:sdtEndPr>
+        <w:rPr>
+          <w:color w:val="4472C4" w:themeColor="accent1"/>
+          <w:sz w:val="32"/>
+          <w:szCs w:val="32"/>
+        </w:rPr>
+      </w:sdtEndPr>
+      <w:sdtContent>
+        <w:p/>
+        <w:p>
+          <w:pPr>
+            <w:rPr>
+              <w:color w:val="4472C4" w:themeColor="accent1"/>
+              <w:sz w:val="32"/>
+              <w:szCs w:val="32"/>
+            </w:rPr>
+          </w:pPr>
+          <w:r>
+            <w:rPr>
+              <w:noProof/>
+              <w:color w:val="4472C4" w:themeColor="accent1"/>
+              <w:sz w:val="32"/>
+              <w:szCs w:val="32"/>
+            </w:rPr>
+            <mc:AlternateContent>
+              <mc:Choice Requires="wps">
+                <w:drawing>
+                  <wp:anchor distT="45720" distB="45720" distL="114300" distR="114300" simplePos="0" relativeHeight="251677696" behindDoc="0" locked="0" layoutInCell="1" allowOverlap="1" wp14:anchorId="5F03C5E5" wp14:editId="76A25232">
+                    <wp:simplePos x="0" y="0"/>
+                    <wp:positionH relativeFrom="margin">
+                      <wp:posOffset>417195</wp:posOffset>
+                    </wp:positionH>
+                    <wp:positionV relativeFrom="paragraph">
+                      <wp:posOffset>3749784</wp:posOffset>
+                    </wp:positionV>
+                    <wp:extent cx="4335145" cy="3600450"/>
+                    <wp:effectExtent l="0" t="0" r="27305" b="19050"/>
+                    <wp:wrapSquare wrapText="bothSides"/>
+                    <wp:docPr id="217" name="Text Box 2"/>
+                    <wp:cNvGraphicFramePr>
+                      <a:graphicFrameLocks xmlns:a="http://schemas.openxmlformats.org/drawingml/2006/main"/>
+                    </wp:cNvGraphicFramePr>
+                    <a:graphic xmlns:a="http://schemas.openxmlformats.org/drawingml/2006/main">
+                      <a:graphicData uri="http://schemas.microsoft.com/office/word/2010/wordprocessingShape">
+                        <wps:wsp>
+                          <wps:cNvSpPr txBox="1">
+                            <a:spLocks noChangeArrowheads="1"/>
+                          </wps:cNvSpPr>
+                          <wps:spPr bwMode="auto">
+                            <a:xfrm>
+                              <a:off x="0" y="0"/>
+                              <a:ext cx="4335145" cy="3600450"/>
+                            </a:xfrm>
+                            <a:prstGeom prst="rect">
+                              <a:avLst/>
+                            </a:prstGeom>
+                            <a:solidFill>
+                              <a:srgbClr val="FFFFFF"/>
+                            </a:solidFill>
+                            <a:ln w="9525">
+                              <a:solidFill>
+                                <a:schemeClr val="bg1"/>
+                              </a:solidFill>
+                              <a:miter lim="800000"/>
+                              <a:headEnd/>
+                              <a:tailEnd/>
+                            </a:ln>
+                          </wps:spPr>
+                          <wps:txbx>
+                            <w:txbxContent>
+                              <w:p>
+                                <w:pPr>
+                                  <w:rPr>
+                                    <w:color w:val="000000" w:themeColor="text1"/>
+                                    <w:sz w:val="28"/>
+                                    <w:szCs w:val="28"/>
+                                    <w14:shadow w14:blurRad="38100" w14:dist="19050" w14:dir="2700000" w14:sx="100000" w14:sy="100000" w14:kx="0" w14:ky="0" w14:algn="tl">
+                                      <w14:schemeClr w14:val="dk1">
+                                        <w14:alpha w14:val="60000"/>
+                                      </w14:schemeClr>
+                                    </w14:shadow>
+                                    <w14:textOutline w14:w="0" w14:cap="flat" w14:cmpd="sng" w14:algn="ctr">
+                                      <w14:noFill/>
+                                      <w14:prstDash w14:val="solid"/>
+                                      <w14:round/>
+                                    </w14:textOutline>
+                                  </w:rPr>
+                                </w:pPr>
+                                <w:r>
+                                  <w:rPr>
+                                    <w:color w:val="000000" w:themeColor="text1"/>
+                                    <w:sz w:val="28"/>
+                                    <w:szCs w:val="28"/>
+                                    <w14:shadow w14:blurRad="38100" w14:dist="19050" w14:dir="2700000" w14:sx="100000" w14:sy="100000" w14:kx="0" w14:ky="0" w14:algn="tl">
+                                      <w14:schemeClr w14:val="dk1">
+                                        <w14:alpha w14:val="60000"/>
+                                      </w14:schemeClr>
+                                    </w14:shadow>
+                                    <w14:textOutline w14:w="0" w14:cap="flat" w14:cmpd="sng" w14:algn="ctr">
+                                      <w14:noFill/>
+                                      <w14:prstDash w14:val="solid"/>
+                                      <w14:round/>
+                                    </w14:textOutline>
+                                  </w:rPr>
+                                  <w:t xml:space="preserve">Abdel-Aziz Mostafa Abdel-Aziz Mohammed        12 </w:t>
+                                </w:r>
+                                <w:r>
+                                  <w:rPr>
+                                    <w:color w:val="000000" w:themeColor="text1"/>
+                                    <w:sz w:val="28"/>
+                                    <w:szCs w:val="28"/>
+                                    <w14:shadow w14:blurRad="38100" w14:dist="19050" w14:dir="2700000" w14:sx="100000" w14:sy="100000" w14:kx="0" w14:ky="0" w14:algn="tl">
+                                      <w14:schemeClr w14:val="dk1">
+                                        <w14:alpha w14:val="60000"/>
+                                      </w14:schemeClr>
+                                    </w14:shadow>
+                                    <w14:textOutline w14:w="0" w14:cap="flat" w14:cmpd="sng" w14:algn="ctr">
+                                      <w14:noFill/>
+                                      <w14:prstDash w14:val="solid"/>
+                                      <w14:round/>
+                                    </w14:textOutline>
+                                  </w:rPr>
+                                  <w:t>-</w:t>
+                                </w:r>
+                                <w:r>
+                                  <w:rPr>
+                                    <w:color w:val="000000" w:themeColor="text1"/>
+                                    <w:sz w:val="28"/>
+                                    <w:szCs w:val="28"/>
+                                    <w14:shadow w14:blurRad="38100" w14:dist="19050" w14:dir="2700000" w14:sx="100000" w14:sy="100000" w14:kx="0" w14:ky="0" w14:algn="tl">
+                                      <w14:schemeClr w14:val="dk1">
+                                        <w14:alpha w14:val="60000"/>
+                                      </w14:schemeClr>
+                                    </w14:shadow>
+                                    <w14:textOutline w14:w="0" w14:cap="flat" w14:cmpd="sng" w14:algn="ctr">
+                                      <w14:noFill/>
+                                      <w14:prstDash w14:val="solid"/>
+                                      <w14:round/>
+                                    </w14:textOutline>
+                                  </w:rPr>
+                                  <w:t xml:space="preserve"> B</w:t>
+                                </w:r>
+                              </w:p>
+                              <w:p>
+                                <w:pPr>
+                                  <w:rPr>
+                                    <w:color w:val="000000" w:themeColor="text1"/>
+                                    <w:sz w:val="28"/>
+                                    <w:szCs w:val="28"/>
+                                    <w14:shadow w14:blurRad="38100" w14:dist="19050" w14:dir="2700000" w14:sx="100000" w14:sy="100000" w14:kx="0" w14:ky="0" w14:algn="tl">
+                                      <w14:schemeClr w14:val="dk1">
+                                        <w14:alpha w14:val="60000"/>
+                                      </w14:schemeClr>
+                                    </w14:shadow>
+                                    <w14:textOutline w14:w="0" w14:cap="flat" w14:cmpd="sng" w14:algn="ctr">
+                                      <w14:noFill/>
+                                      <w14:prstDash w14:val="solid"/>
+                                      <w14:round/>
+                                    </w14:textOutline>
+                                  </w:rPr>
+                                </w:pPr>
+                                <w:r>
+                                  <w:rPr>
+                                    <w:color w:val="000000" w:themeColor="text1"/>
+                                    <w:sz w:val="28"/>
+                                    <w:szCs w:val="28"/>
+                                    <w14:shadow w14:blurRad="38100" w14:dist="19050" w14:dir="2700000" w14:sx="100000" w14:sy="100000" w14:kx="0" w14:ky="0" w14:algn="tl">
+                                      <w14:schemeClr w14:val="dk1">
+                                        <w14:alpha w14:val="60000"/>
+                                      </w14:schemeClr>
+                                    </w14:shadow>
+                                    <w14:textOutline w14:w="0" w14:cap="flat" w14:cmpd="sng" w14:algn="ctr">
+                                      <w14:noFill/>
+                                      <w14:prstDash w14:val="solid"/>
+                                      <w14:round/>
+                                    </w14:textOutline>
+                                  </w:rPr>
+                                  <w:t>Ayman Hassan Tawfik Abdel-Hafez                         5 - A</w:t>
+                                </w:r>
+                              </w:p>
+                              <w:p>
+                                <w:pPr>
+                                  <w:rPr>
+                                    <w:color w:val="000000" w:themeColor="text1"/>
+                                    <w:sz w:val="28"/>
+                                    <w:szCs w:val="28"/>
+                                    <w14:shadow w14:blurRad="38100" w14:dist="19050" w14:dir="2700000" w14:sx="100000" w14:sy="100000" w14:kx="0" w14:ky="0" w14:algn="tl">
+                                      <w14:schemeClr w14:val="dk1">
+                                        <w14:alpha w14:val="60000"/>
+                                      </w14:schemeClr>
+                                    </w14:shadow>
+                                    <w14:textOutline w14:w="0" w14:cap="flat" w14:cmpd="sng" w14:algn="ctr">
+                                      <w14:noFill/>
+                                      <w14:prstDash w14:val="solid"/>
+                                      <w14:round/>
+                                    </w14:textOutline>
+                                  </w:rPr>
+                                </w:pPr>
+                                <w:r>
+                                  <w:rPr>
+                                    <w:color w:val="000000" w:themeColor="text1"/>
+                                    <w:sz w:val="28"/>
+                                    <w:szCs w:val="28"/>
+                                    <w14:shadow w14:blurRad="38100" w14:dist="19050" w14:dir="2700000" w14:sx="100000" w14:sy="100000" w14:kx="0" w14:ky="0" w14:algn="tl">
+                                      <w14:schemeClr w14:val="dk1">
+                                        <w14:alpha w14:val="60000"/>
+                                      </w14:schemeClr>
+                                    </w14:shadow>
+                                    <w14:textOutline w14:w="0" w14:cap="flat" w14:cmpd="sng" w14:algn="ctr">
+                                      <w14:noFill/>
+                                      <w14:prstDash w14:val="solid"/>
+                                      <w14:round/>
+                                    </w14:textOutline>
+                                  </w:rPr>
+                                  <w:t>Ziad Mohamed Hussein Khobeiz</w:t>
+                                </w:r>
+                                <w:r>
+                                  <w:rPr>
+                                    <w:color w:val="000000" w:themeColor="text1"/>
+                                    <w:sz w:val="28"/>
+                                    <w:szCs w:val="28"/>
+                                    <w14:shadow w14:blurRad="38100" w14:dist="19050" w14:dir="2700000" w14:sx="100000" w14:sy="100000" w14:kx="0" w14:ky="0" w14:algn="tl">
+                                      <w14:schemeClr w14:val="dk1">
+                                        <w14:alpha w14:val="60000"/>
+                                      </w14:schemeClr>
+                                    </w14:shadow>
+                                    <w14:textOutline w14:w="0" w14:cap="flat" w14:cmpd="sng" w14:algn="ctr">
+                                      <w14:noFill/>
+                                      <w14:prstDash w14:val="solid"/>
+                                      <w14:round/>
+                                    </w14:textOutline>
+                                  </w:rPr>
+                                  <w:t xml:space="preserve">                              2 - B</w:t>
+                                </w:r>
+                              </w:p>
+                              <w:p>
+                                <w:pPr>
+                                  <w:rPr>
+                                    <w:color w:val="000000" w:themeColor="text1"/>
+                                    <w:sz w:val="28"/>
+                                    <w:szCs w:val="28"/>
+                                    <w14:shadow w14:blurRad="38100" w14:dist="19050" w14:dir="2700000" w14:sx="100000" w14:sy="100000" w14:kx="0" w14:ky="0" w14:algn="tl">
+                                      <w14:schemeClr w14:val="dk1">
+                                        <w14:alpha w14:val="60000"/>
+                                      </w14:schemeClr>
+                                    </w14:shadow>
+                                    <w14:textOutline w14:w="0" w14:cap="flat" w14:cmpd="sng" w14:algn="ctr">
+                                      <w14:noFill/>
+                                      <w14:prstDash w14:val="solid"/>
+                                      <w14:round/>
+                                    </w14:textOutline>
+                                  </w:rPr>
+                                </w:pPr>
+                                <w:r>
+                                  <w:rPr>
+                                    <w:color w:val="000000" w:themeColor="text1"/>
+                                    <w:sz w:val="28"/>
+                                    <w:szCs w:val="28"/>
+                                    <w14:shadow w14:blurRad="38100" w14:dist="19050" w14:dir="2700000" w14:sx="100000" w14:sy="100000" w14:kx="0" w14:ky="0" w14:algn="tl">
+                                      <w14:schemeClr w14:val="dk1">
+                                        <w14:alpha w14:val="60000"/>
+                                      </w14:schemeClr>
+                                    </w14:shadow>
+                                    <w14:textOutline w14:w="0" w14:cap="flat" w14:cmpd="sng" w14:algn="ctr">
+                                      <w14:noFill/>
+                                      <w14:prstDash w14:val="solid"/>
+                                      <w14:round/>
+                                    </w14:textOutline>
+                                  </w:rPr>
+                                  <w:t>Steven Sameh Soliman Atta-Allah</w:t>
+                                </w:r>
+                                <w:r>
+                                  <w:rPr>
+                                    <w:color w:val="000000" w:themeColor="text1"/>
+                                    <w:sz w:val="28"/>
+                                    <w:szCs w:val="28"/>
+                                    <w14:shadow w14:blurRad="38100" w14:dist="19050" w14:dir="2700000" w14:sx="100000" w14:sy="100000" w14:kx="0" w14:ky="0" w14:algn="tl">
+                                      <w14:schemeClr w14:val="dk1">
+                                        <w14:alpha w14:val="60000"/>
+                                      </w14:schemeClr>
+                                    </w14:shadow>
+                                    <w14:textOutline w14:w="0" w14:cap="flat" w14:cmpd="sng" w14:algn="ctr">
+                                      <w14:noFill/>
+                                      <w14:prstDash w14:val="solid"/>
+                                      <w14:round/>
+                                    </w14:textOutline>
+                                  </w:rPr>
+                                  <w:t xml:space="preserve">                            2 - B</w:t>
+                                </w:r>
+                              </w:p>
+                              <w:p>
+                                <w:pPr>
+                                  <w:rPr>
+                                    <w:color w:val="000000" w:themeColor="text1"/>
+                                    <w:sz w:val="28"/>
+                                    <w:szCs w:val="28"/>
+                                    <w14:shadow w14:blurRad="38100" w14:dist="19050" w14:dir="2700000" w14:sx="100000" w14:sy="100000" w14:kx="0" w14:ky="0" w14:algn="tl">
+                                      <w14:schemeClr w14:val="dk1">
+                                        <w14:alpha w14:val="60000"/>
+                                      </w14:schemeClr>
+                                    </w14:shadow>
+                                    <w14:textOutline w14:w="0" w14:cap="flat" w14:cmpd="sng" w14:algn="ctr">
+                                      <w14:noFill/>
+                                      <w14:prstDash w14:val="solid"/>
+                                      <w14:round/>
+                                    </w14:textOutline>
+                                  </w:rPr>
+                                </w:pPr>
+                                <w:r>
+                                  <w:rPr>
+                                    <w:color w:val="000000" w:themeColor="text1"/>
+                                    <w:sz w:val="28"/>
+                                    <w:szCs w:val="28"/>
+                                    <w14:shadow w14:blurRad="38100" w14:dist="19050" w14:dir="2700000" w14:sx="100000" w14:sy="100000" w14:kx="0" w14:ky="0" w14:algn="tl">
+                                      <w14:schemeClr w14:val="dk1">
+                                        <w14:alpha w14:val="60000"/>
+                                      </w14:schemeClr>
+                                    </w14:shadow>
+                                    <w14:textOutline w14:w="0" w14:cap="flat" w14:cmpd="sng" w14:algn="ctr">
+                                      <w14:noFill/>
+                                      <w14:prstDash w14:val="solid"/>
+                                      <w14:round/>
+                                    </w14:textOutline>
+                                  </w:rPr>
+                                  <w:t>Youssef Nasser Saber Bilates</w:t>
+                                </w:r>
+                                <w:r>
+                                  <w:rPr>
+                                    <w:color w:val="000000" w:themeColor="text1"/>
+                                    <w:sz w:val="28"/>
+                                    <w:szCs w:val="28"/>
+                                    <w14:shadow w14:blurRad="38100" w14:dist="19050" w14:dir="2700000" w14:sx="100000" w14:sy="100000" w14:kx="0" w14:ky="0" w14:algn="tl">
+                                      <w14:schemeClr w14:val="dk1">
+                                        <w14:alpha w14:val="60000"/>
+                                      </w14:schemeClr>
+                                    </w14:shadow>
+                                    <w14:textOutline w14:w="0" w14:cap="flat" w14:cmpd="sng" w14:algn="ctr">
+                                      <w14:noFill/>
+                                      <w14:prstDash w14:val="solid"/>
+                                      <w14:round/>
+                                    </w14:textOutline>
+                                  </w:rPr>
+                                  <w:t xml:space="preserve">                                   12 - B</w:t>
+                                </w:r>
+                              </w:p>
+                              <w:p>
+                                <w:pPr>
+                                  <w:rPr>
+                                    <w:color w:val="000000" w:themeColor="text1"/>
+                                    <w:sz w:val="28"/>
+                                    <w:szCs w:val="28"/>
+                                    <w14:shadow w14:blurRad="38100" w14:dist="19050" w14:dir="2700000" w14:sx="100000" w14:sy="100000" w14:kx="0" w14:ky="0" w14:algn="tl">
+                                      <w14:schemeClr w14:val="dk1">
+                                        <w14:alpha w14:val="60000"/>
+                                      </w14:schemeClr>
+                                    </w14:shadow>
+                                    <w14:textOutline w14:w="0" w14:cap="flat" w14:cmpd="sng" w14:algn="ctr">
+                                      <w14:noFill/>
+                                      <w14:prstDash w14:val="solid"/>
+                                      <w14:round/>
+                                    </w14:textOutline>
+                                  </w:rPr>
+                                </w:pPr>
+                                <w:r>
+                                  <w:rPr>
+                                    <w:color w:val="000000" w:themeColor="text1"/>
+                                    <w:sz w:val="28"/>
+                                    <w:szCs w:val="28"/>
+                                    <w14:shadow w14:blurRad="38100" w14:dist="19050" w14:dir="2700000" w14:sx="100000" w14:sy="100000" w14:kx="0" w14:ky="0" w14:algn="tl">
+                                      <w14:schemeClr w14:val="dk1">
+                                        <w14:alpha w14:val="60000"/>
+                                      </w14:schemeClr>
+                                    </w14:shadow>
+                                    <w14:textOutline w14:w="0" w14:cap="flat" w14:cmpd="sng" w14:algn="ctr">
+                                      <w14:noFill/>
+                                      <w14:prstDash w14:val="solid"/>
+                                      <w14:round/>
+                                    </w14:textOutline>
+                                  </w:rPr>
+                                  <w:t>Mohamed Abo El-Hagag Mohamed Khalil</w:t>
+                                </w:r>
+                                <w:r>
+                                  <w:rPr>
+                                    <w:color w:val="000000" w:themeColor="text1"/>
+                                    <w:sz w:val="28"/>
+                                    <w:szCs w:val="28"/>
+                                    <w14:shadow w14:blurRad="38100" w14:dist="19050" w14:dir="2700000" w14:sx="100000" w14:sy="100000" w14:kx="0" w14:ky="0" w14:algn="tl">
+                                      <w14:schemeClr w14:val="dk1">
+                                        <w14:alpha w14:val="60000"/>
+                                      </w14:schemeClr>
+                                    </w14:shadow>
+                                    <w14:textOutline w14:w="0" w14:cap="flat" w14:cmpd="sng" w14:algn="ctr">
+                                      <w14:noFill/>
+                                      <w14:prstDash w14:val="solid"/>
+                                      <w14:round/>
+                                    </w14:textOutline>
+                                  </w:rPr>
+                                  <w:t xml:space="preserve">            17 - B</w:t>
+                                </w:r>
+                              </w:p>
+                              <w:p>
+                                <w:pPr>
+                                  <w:rPr>
+                                    <w:color w:val="000000" w:themeColor="text1"/>
+                                    <w:sz w:val="24"/>
+                                    <w:szCs w:val="24"/>
+                                    <w14:shadow w14:blurRad="38100" w14:dist="19050" w14:dir="2700000" w14:sx="100000" w14:sy="100000" w14:kx="0" w14:ky="0" w14:algn="tl">
+                                      <w14:schemeClr w14:val="dk1">
+                                        <w14:alpha w14:val="60000"/>
+                                      </w14:schemeClr>
+                                    </w14:shadow>
+                                    <w14:textOutline w14:w="0" w14:cap="flat" w14:cmpd="sng" w14:algn="ctr">
+                                      <w14:noFill/>
+                                      <w14:prstDash w14:val="solid"/>
+                                      <w14:round/>
+                                    </w14:textOutline>
+                                  </w:rPr>
+                                </w:pPr>
+                              </w:p>
+                              <w:p>
+                                <w:pPr>
+                                  <w:rPr>
+                                    <w:color w:val="000000" w:themeColor="text1"/>
+                                    <w:sz w:val="24"/>
+                                    <w:szCs w:val="24"/>
+                                    <w14:shadow w14:blurRad="38100" w14:dist="19050" w14:dir="2700000" w14:sx="100000" w14:sy="100000" w14:kx="0" w14:ky="0" w14:algn="tl">
+                                      <w14:schemeClr w14:val="dk1">
+                                        <w14:alpha w14:val="60000"/>
+                                      </w14:schemeClr>
+                                    </w14:shadow>
+                                    <w14:textOutline w14:w="0" w14:cap="flat" w14:cmpd="sng" w14:algn="ctr">
+                                      <w14:noFill/>
+                                      <w14:prstDash w14:val="solid"/>
+                                      <w14:round/>
+                                    </w14:textOutline>
+                                  </w:rPr>
+                                </w:pPr>
+                              </w:p>
+                            </w:txbxContent>
+                          </wps:txbx>
+                          <wps:bodyPr rot="0" vert="horz" wrap="square" lIns="91440" tIns="45720" rIns="91440" bIns="45720" anchor="t" anchorCtr="0">
+                            <a:noAutofit/>
+                          </wps:bodyPr>
+                        </wps:wsp>
+                      </a:graphicData>
+                    </a:graphic>
+                    <wp14:sizeRelH relativeFrom="margin">
+                      <wp14:pctWidth>0</wp14:pctWidth>
+                    </wp14:sizeRelH>
+                    <wp14:sizeRelV relativeFrom="margin">
+                      <wp14:pctHeight>0</wp14:pctHeight>
+                    </wp14:sizeRelV>
+                  </wp:anchor>
+                </w:drawing>
+              </mc:Choice>
+              <mc:Fallback>
+                <w:pict>
+                  <v:shapetype w14:anchorId="5F03C5E5" id="_x0000_t202" coordsize="21600,21600" o:spt="202" path="m,l,21600r21600,l21600,xe">
+                    <v:stroke joinstyle="miter"/>
+                    <v:path gradientshapeok="t" o:connecttype="rect"/>
+                  </v:shapetype>
+                  <v:shape id="Text Box 2" o:spid="_x0000_s1026" type="#_x0000_t202" style="position:absolute;margin-left:32.85pt;margin-top:295.25pt;width:341.35pt;height:283.5pt;z-index:251677696;visibility:visible;mso-wrap-style:square;mso-width-percent:0;mso-height-percent:0;mso-wrap-distance-left:9pt;mso-wrap-distance-top:3.6pt;mso-wrap-distance-right:9pt;mso-wrap-distance-bottom:3.6pt;mso-position-horizontal:absolute;mso-position-horizontal-relative:margin;mso-position-vertical:absolute;mso-position-vertical-relative:text;mso-width-percent:0;mso-height-percent:0;mso-width-relative:margin;mso-height-relative:margin;v-text-anchor:top" o:gfxdata="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" strokecolor="white [3212]">
+                    <v:textbox>
+                      <w:txbxContent>
+                        <w:p>
+                          <w:pPr>
+                            <w:rPr>
+                              <w:color w:val="000000" w:themeColor="text1"/>
+                              <w:sz w:val="28"/>
+                              <w:szCs w:val="28"/>
+                              <w14:shadow w14:blurRad="38100" w14:dist="19050" w14:dir="2700000" w14:sx="100000" w14:sy="100000" w14:kx="0" w14:ky="0" w14:algn="tl">
+                                <w14:schemeClr w14:val="dk1">
+                                  <w14:alpha w14:val="60000"/>
+                                </w14:schemeClr>
+                              </w14:shadow>
+                              <w14:textOutline w14:w="0" w14:cap="flat" w14:cmpd="sng" w14:algn="ctr">
+                                <w14:noFill/>
+                                <w14:prstDash w14:val="solid"/>
+                                <w14:round/>
+                              </w14:textOutline>
+                            </w:rPr>
+                          </w:pPr>
+                          <w:r>
+                            <w:rPr>
+                              <w:color w:val="000000" w:themeColor="text1"/>
+                              <w:sz w:val="28"/>
+                              <w:szCs w:val="28"/>
+                              <w14:shadow w14:blurRad="38100" w14:dist="19050" w14:dir="2700000" w14:sx="100000" w14:sy="100000" w14:kx="0" w14:ky="0" w14:algn="tl">
+                                <w14:schemeClr w14:val="dk1">
+                                  <w14:alpha w14:val="60000"/>
+                                </w14:schemeClr>
+                              </w14:shadow>
+                              <w14:textOutline w14:w="0" w14:cap="flat" w14:cmpd="sng" w14:algn="ctr">
+                                <w14:noFill/>
+                                <w14:prstDash w14:val="solid"/>
+                                <w14:round/>
+                              </w14:textOutline>
+                            </w:rPr>
+                            <w:t xml:space="preserve">Abdel-Aziz Mostafa Abdel-Aziz Mohammed        12 </w:t>
+                          </w:r>
+                          <w:r>
+                            <w:rPr>
+                              <w:color w:val="000000" w:themeColor="text1"/>
+                              <w:sz w:val="28"/>
+                              <w:szCs w:val="28"/>
+                              <w14:shadow w14:blurRad="38100" w14:dist="19050" w14:dir="2700000" w14:sx="100000" w14:sy="100000" w14:kx="0" w14:ky="0" w14:algn="tl">
+                                <w14:schemeClr w14:val="dk1">
+                                  <w14:alpha w14:val="60000"/>
+                                </w14:schemeClr>
+                              </w14:shadow>
+                              <w14:textOutline w14:w="0" w14:cap="flat" w14:cmpd="sng" w14:algn="ctr">
+                                <w14:noFill/>
+                                <w14:prstDash w14:val="solid"/>
+                                <w14:round/>
+                              </w14:textOutline>
+                            </w:rPr>
+                            <w:t>-</w:t>
+                          </w:r>
+                          <w:r>
+                            <w:rPr>
+                              <w:color w:val="000000" w:themeColor="text1"/>
+                              <w:sz w:val="28"/>
+                              <w:szCs w:val="28"/>
+                              <w14:shadow w14:blurRad="38100" w14:dist="19050" w14:dir="2700000" w14:sx="100000" w14:sy="100000" w14:kx="0" w14:ky="0" w14:algn="tl">
+                                <w14:schemeClr w14:val="dk1">
+                                  <w14:alpha w14:val="60000"/>
+                                </w14:schemeClr>
+                              </w14:shadow>
+                              <w14:textOutline w14:w="0" w14:cap="flat" w14:cmpd="sng" w14:algn="ctr">
+                                <w14:noFill/>
+                                <w14:prstDash w14:val="solid"/>
+                                <w14:round/>
+                              </w14:textOutline>
+                            </w:rPr>
+                            <w:t xml:space="preserve"> B</w:t>
+                          </w:r>
+                        </w:p>
+                        <w:p>
+                          <w:pPr>
+                            <w:rPr>
+                              <w:color w:val="000000" w:themeColor="text1"/>
+                              <w:sz w:val="28"/>
+                              <w:szCs w:val="28"/>
+                              <w14:shadow w14:blurRad="38100" w14:dist="19050" w14:dir="2700000" w14:sx="100000" w14:sy="100000" w14:kx="0" w14:ky="0" w14:algn="tl">
+                                <w14:schemeClr w14:val="dk1">
+                                  <w14:alpha w14:val="60000"/>
+                                </w14:schemeClr>
+                              </w14:shadow>
+                              <w14:textOutline w14:w="0" w14:cap="flat" w14:cmpd="sng" w14:algn="ctr">
+                                <w14:noFill/>
+                                <w14:prstDash w14:val="solid"/>
+                                <w14:round/>
+                              </w14:textOutline>
+                            </w:rPr>
+                          </w:pPr>
+                          <w:r>
+                            <w:rPr>
+                              <w:color w:val="000000" w:themeColor="text1"/>
+                              <w:sz w:val="28"/>
+                              <w:szCs w:val="28"/>
+                              <w14:shadow w14:blurRad="38100" w14:dist="19050" w14:dir="2700000" w14:sx="100000" w14:sy="100000" w14:kx="0" w14:ky="0" w14:algn="tl">
+                                <w14:schemeClr w14:val="dk1">
+                                  <w14:alpha w14:val="60000"/>
+                                </w14:schemeClr>
+                              </w14:shadow>
+                              <w14:textOutline w14:w="0" w14:cap="flat" w14:cmpd="sng" w14:algn="ctr">
+                                <w14:noFill/>
+                                <w14:prstDash w14:val="solid"/>
+                                <w14:round/>
+                              </w14:textOutline>
+                            </w:rPr>
+                            <w:t>Ayman Hassan Tawfik Abdel-Hafez                         5 - A</w:t>
+                          </w:r>
+                        </w:p>
+                        <w:p>
+                          <w:pPr>
+                            <w:rPr>
+                              <w:color w:val="000000" w:themeColor="text1"/>
+                              <w:sz w:val="28"/>
+                              <w:szCs w:val="28"/>
+                              <w14:shadow w14:blurRad="38100" w14:dist="19050" w14:dir="2700000" w14:sx="100000" w14:sy="100000" w14:kx="0" w14:ky="0" w14:algn="tl">
+                                <w14:schemeClr w14:val="dk1">
+                                  <w14:alpha w14:val="60000"/>
+                                </w14:schemeClr>
+                              </w14:shadow>
+                              <w14:textOutline w14:w="0" w14:cap="flat" w14:cmpd="sng" w14:algn="ctr">
+                                <w14:noFill/>
+                                <w14:prstDash w14:val="solid"/>
+                                <w14:round/>
+                              </w14:textOutline>
+                            </w:rPr>
+                          </w:pPr>
+                          <w:r>
+                            <w:rPr>
+                              <w:color w:val="000000" w:themeColor="text1"/>
+                              <w:sz w:val="28"/>
+                              <w:szCs w:val="28"/>
+                              <w14:shadow w14:blurRad="38100" w14:dist="19050" w14:dir="2700000" w14:sx="100000" w14:sy="100000" w14:kx="0" w14:ky="0" w14:algn="tl">
+                                <w14:schemeClr w14:val="dk1">
+                                  <w14:alpha w14:val="60000"/>
+                                </w14:schemeClr>
+                              </w14:shadow>
+                              <w14:textOutline w14:w="0" w14:cap="flat" w14:cmpd="sng" w14:algn="ctr">
+                                <w14:noFill/>
+                                <w14:prstDash w14:val="solid"/>
+                                <w14:round/>
+                              </w14:textOutline>
+                            </w:rPr>
+                            <w:t>Ziad Mohamed Hussein Khobeiz</w:t>
+                          </w:r>
+                          <w:r>
+                            <w:rPr>
+                              <w:color w:val="000000" w:themeColor="text1"/>
+                              <w:sz w:val="28"/>
+                              <w:szCs w:val="28"/>
+                              <w14:shadow w14:blurRad="38100" w14:dist="19050" w14:dir="2700000" w14:sx="100000" w14:sy="100000" w14:kx="0" w14:ky="0" w14:algn="tl">
+                                <w14:schemeClr w14:val="dk1">
+                                  <w14:alpha w14:val="60000"/>
+                                </w14:schemeClr>
+                              </w14:shadow>
+                              <w14:textOutline w14:w="0" w14:cap="flat" w14:cmpd="sng" w14:algn="ctr">
+                                <w14:noFill/>
+                                <w14:prstDash w14:val="solid"/>
+                                <w14:round/>
+                              </w14:textOutline>
+                            </w:rPr>
+                            <w:t xml:space="preserve">                              2 - B</w:t>
+                          </w:r>
+                        </w:p>
+                        <w:p>
+                          <w:pPr>
+                            <w:rPr>
+                              <w:color w:val="000000" w:themeColor="text1"/>
+                              <w:sz w:val="28"/>
+                              <w:szCs w:val="28"/>
+                              <w14:shadow w14:blurRad="38100" w14:dist="19050" w14:dir="2700000" w14:sx="100000" w14:sy="100000" w14:kx="0" w14:ky="0" w14:algn="tl">
+                                <w14:schemeClr w14:val="dk1">
+                                  <w14:alpha w14:val="60000"/>
+                                </w14:schemeClr>
+                              </w14:shadow>
+                              <w14:textOutline w14:w="0" w14:cap="flat" w14:cmpd="sng" w14:algn="ctr">
+                                <w14:noFill/>
+                                <w14:prstDash w14:val="solid"/>
+                                <w14:round/>
+                              </w14:textOutline>
+                            </w:rPr>
+                          </w:pPr>
+                          <w:r>
+                            <w:rPr>
+                              <w:color w:val="000000" w:themeColor="text1"/>
+                              <w:sz w:val="28"/>
+                              <w:szCs w:val="28"/>
+                              <w14:shadow w14:blurRad="38100" w14:dist="19050" w14:dir="2700000" w14:sx="100000" w14:sy="100000" w14:kx="0" w14:ky="0" w14:algn="tl">
+                                <w14:schemeClr w14:val="dk1">
+                                  <w14:alpha w14:val="60000"/>
+                                </w14:schemeClr>
+                              </w14:shadow>
+                              <w14:textOutline w14:w="0" w14:cap="flat" w14:cmpd="sng" w14:algn="ctr">
+                                <w14:noFill/>
+                                <w14:prstDash w14:val="solid"/>
+                                <w14:round/>
+                              </w14:textOutline>
+                            </w:rPr>
+                            <w:t>Steven Sameh Soliman Atta-Allah</w:t>
+                          </w:r>
+                          <w:r>
+                            <w:rPr>
+                              <w:color w:val="000000" w:themeColor="text1"/>
+                              <w:sz w:val="28"/>
+                              <w:szCs w:val="28"/>
+                              <w14:shadow w14:blurRad="38100" w14:dist="19050" w14:dir="2700000" w14:sx="100000" w14:sy="100000" w14:kx="0" w14:ky="0" w14:algn="tl">
+                                <w14:schemeClr w14:val="dk1">
+                                  <w14:alpha w14:val="60000"/>
+                                </w14:schemeClr>
+                              </w14:shadow>
+                              <w14:textOutline w14:w="0" w14:cap="flat" w14:cmpd="sng" w14:algn="ctr">
+                                <w14:noFill/>
+                                <w14:prstDash w14:val="solid"/>
+                                <w14:round/>
+                              </w14:textOutline>
+                            </w:rPr>
+                            <w:t xml:space="preserve">                            2 - B</w:t>
+                          </w:r>
+                        </w:p>
+                        <w:p>
+                          <w:pPr>
+                            <w:rPr>
+                              <w:color w:val="000000" w:themeColor="text1"/>
+                              <w:sz w:val="28"/>
+                              <w:szCs w:val="28"/>
+                              <w14:shadow w14:blurRad="38100" w14:dist="19050" w14:dir="2700000" w14:sx="100000" w14:sy="100000" w14:kx="0" w14:ky="0" w14:algn="tl">
+                                <w14:schemeClr w14:val="dk1">
+                                  <w14:alpha w14:val="60000"/>
+                                </w14:schemeClr>
+                              </w14:shadow>
+                              <w14:textOutline w14:w="0" w14:cap="flat" w14:cmpd="sng" w14:algn="ctr">
+                                <w14:noFill/>
+                                <w14:prstDash w14:val="solid"/>
+                                <w14:round/>
+                              </w14:textOutline>
+                            </w:rPr>
+                          </w:pPr>
+                          <w:r>
+                            <w:rPr>
+                              <w:color w:val="000000" w:themeColor="text1"/>
+                              <w:sz w:val="28"/>
+                              <w:szCs w:val="28"/>
+                              <w14:shadow w14:blurRad="38100" w14:dist="19050" w14:dir="2700000" w14:sx="100000" w14:sy="100000" w14:kx="0" w14:ky="0" w14:algn="tl">
+                                <w14:schemeClr w14:val="dk1">
+                                  <w14:alpha w14:val="60000"/>
+                                </w14:schemeClr>
+                              </w14:shadow>
+                              <w14:textOutline w14:w="0" w14:cap="flat" w14:cmpd="sng" w14:algn="ctr">
+                                <w14:noFill/>
+                                <w14:prstDash w14:val="solid"/>
+                                <w14:round/>
+                              </w14:textOutline>
+                            </w:rPr>
+                            <w:t>Youssef Nasser Saber Bilates</w:t>
+                          </w:r>
+                          <w:r>
+                            <w:rPr>
+                              <w:color w:val="000000" w:themeColor="text1"/>
+                              <w:sz w:val="28"/>
+                              <w:szCs w:val="28"/>
+                              <w14:shadow w14:blurRad="38100" w14:dist="19050" w14:dir="2700000" w14:sx="100000" w14:sy="100000" w14:kx="0" w14:ky="0" w14:algn="tl">
+                                <w14:schemeClr w14:val="dk1">
+                                  <w14:alpha w14:val="60000"/>
+                                </w14:schemeClr>
+                              </w14:shadow>
+                              <w14:textOutline w14:w="0" w14:cap="flat" w14:cmpd="sng" w14:algn="ctr">
+                                <w14:noFill/>
+                                <w14:prstDash w14:val="solid"/>
+                                <w14:round/>
+                              </w14:textOutline>
+                            </w:rPr>
+                            <w:t xml:space="preserve">                                   12 - B</w:t>
+                          </w:r>
+                        </w:p>
+                        <w:p>
+                          <w:pPr>
+                            <w:rPr>
+                              <w:color w:val="000000" w:themeColor="text1"/>
+                              <w:sz w:val="28"/>
+                              <w:szCs w:val="28"/>
+                              <w14:shadow w14:blurRad="38100" w14:dist="19050" w14:dir="2700000" w14:sx="100000" w14:sy="100000" w14:kx="0" w14:ky="0" w14:algn="tl">
+                                <w14:schemeClr w14:val="dk1">
+                                  <w14:alpha w14:val="60000"/>
+                                </w14:schemeClr>
+                              </w14:shadow>
+                              <w14:textOutline w14:w="0" w14:cap="flat" w14:cmpd="sng" w14:algn="ctr">
+                                <w14:noFill/>
+                                <w14:prstDash w14:val="solid"/>
+                                <w14:round/>
+                              </w14:textOutline>
+                            </w:rPr>
+                          </w:pPr>
+                          <w:r>
+                            <w:rPr>
+                              <w:color w:val="000000" w:themeColor="text1"/>
+                              <w:sz w:val="28"/>
+                              <w:szCs w:val="28"/>
+                              <w14:shadow w14:blurRad="38100" w14:dist="19050" w14:dir="2700000" w14:sx="100000" w14:sy="100000" w14:kx="0" w14:ky="0" w14:algn="tl">
+                                <w14:schemeClr w14:val="dk1">
+                                  <w14:alpha w14:val="60000"/>
+                                </w14:schemeClr>
+                              </w14:shadow>
+                              <w14:textOutline w14:w="0" w14:cap="flat" w14:cmpd="sng" w14:algn="ctr">
+                                <w14:noFill/>
+                                <w14:prstDash w14:val="solid"/>
+                                <w14:round/>
+                              </w14:textOutline>
+                            </w:rPr>
+                            <w:t>Mohamed Abo El-Hagag Mohamed Khalil</w:t>
+                          </w:r>
+                          <w:r>
+                            <w:rPr>
+                              <w:color w:val="000000" w:themeColor="text1"/>
+                              <w:sz w:val="28"/>
+                              <w:szCs w:val="28"/>
+                              <w14:shadow w14:blurRad="38100" w14:dist="19050" w14:dir="2700000" w14:sx="100000" w14:sy="100000" w14:kx="0" w14:ky="0" w14:algn="tl">
+                                <w14:schemeClr w14:val="dk1">
+                                  <w14:alpha w14:val="60000"/>
+                                </w14:schemeClr>
+                              </w14:shadow>
+                              <w14:textOutline w14:w="0" w14:cap="flat" w14:cmpd="sng" w14:algn="ctr">
+                                <w14:noFill/>
+                                <w14:prstDash w14:val="solid"/>
+                                <w14:round/>
+                              </w14:textOutline>
+                            </w:rPr>
+                            <w:t xml:space="preserve">            17 - B</w:t>
+                          </w:r>
+                        </w:p>
+                        <w:p>
+                          <w:pPr>
+                            <w:rPr>
+                              <w:color w:val="000000" w:themeColor="text1"/>
+                              <w:sz w:val="24"/>
+                              <w:szCs w:val="24"/>
+                              <w14:shadow w14:blurRad="38100" w14:dist="19050" w14:dir="2700000" w14:sx="100000" w14:sy="100000" w14:kx="0" w14:ky="0" w14:algn="tl">
+                                <w14:schemeClr w14:val="dk1">
+                                  <w14:alpha w14:val="60000"/>
+                                </w14:schemeClr>
+                              </w14:shadow>
+                              <w14:textOutline w14:w="0" w14:cap="flat" w14:cmpd="sng" w14:algn="ctr">
+                                <w14:noFill/>
+                                <w14:prstDash w14:val="solid"/>
+                                <w14:round/>
+                              </w14:textOutline>
+                            </w:rPr>
+                          </w:pPr>
+                        </w:p>
+                        <w:p>
+                          <w:pPr>
+                            <w:rPr>
+                              <w:color w:val="000000" w:themeColor="text1"/>
+                              <w:sz w:val="24"/>
+                              <w:szCs w:val="24"/>
+                              <w14:shadow w14:blurRad="38100" w14:dist="19050" w14:dir="2700000" w14:sx="100000" w14:sy="100000" w14:kx="0" w14:ky="0" w14:algn="tl">
+                                <w14:schemeClr w14:val="dk1">
+                                  <w14:alpha w14:val="60000"/>
+                                </w14:schemeClr>
+                              </w14:shadow>
+                              <w14:textOutline w14:w="0" w14:cap="flat" w14:cmpd="sng" w14:algn="ctr">
+                                <w14:noFill/>
+                                <w14:prstDash w14:val="solid"/>
+                                <w14:round/>
+                              </w14:textOutline>
+                            </w:rPr>
+                          </w:pPr>
+                        </w:p>
+                      </w:txbxContent>
+                    </v:textbox>
+                    <w10:wrap type="square" anchorx="margin"/>
+                  </v:shape>
+                </w:pict>
+              </mc:Fallback>
+            </mc:AlternateContent>
+          </w:r>
+          <w:r>
+            <w:rPr>
+              <w:noProof/>
+            </w:rPr>
+            <mc:AlternateContent>
+              <mc:Choice Requires="wps">
+                <w:drawing>
+                  <wp:anchor distT="0" distB="0" distL="182880" distR="182880" simplePos="0" relativeHeight="251675648" behindDoc="0" locked="0" layoutInCell="1" allowOverlap="1" wp14:anchorId="5D272DA5" wp14:editId="7449C643">
+                    <wp:simplePos x="0" y="0"/>
+                    <wp:positionH relativeFrom="margin">
+                      <wp:posOffset>492760</wp:posOffset>
+                    </wp:positionH>
+                    <wp:positionV relativeFrom="page">
+                      <wp:posOffset>3050540</wp:posOffset>
+                    </wp:positionV>
+                    <wp:extent cx="4686300" cy="6720840"/>
+                    <wp:effectExtent l="0" t="0" r="10795" b="2540"/>
+                    <wp:wrapSquare wrapText="bothSides"/>
+                    <wp:docPr id="131" name="Text Box 131"/>
+                    <wp:cNvGraphicFramePr/>
+                    <a:graphic xmlns:a="http://schemas.openxmlformats.org/drawingml/2006/main">
+                      <a:graphicData uri="http://schemas.microsoft.com/office/word/2010/wordprocessingShape">
+                        <wps:wsp>
+                          <wps:cNvSpPr txBox="1"/>
+                          <wps:spPr>
+                            <a:xfrm>
+                              <a:off x="0" y="0"/>
+                              <a:ext cx="4686300" cy="6720840"/>
+                            </a:xfrm>
+                            <a:prstGeom prst="rect">
+                              <a:avLst/>
+                            </a:prstGeom>
+                            <a:noFill/>
+                            <a:ln w="6350">
+                              <a:noFill/>
+                            </a:ln>
+                            <a:effectLst/>
+                          </wps:spPr>
+                          <wps:style>
+                            <a:lnRef idx="0">
+                              <a:schemeClr val="accent1"/>
+                            </a:lnRef>
+                            <a:fillRef idx="0">
+                              <a:schemeClr val="accent1"/>
+                            </a:fillRef>
+                            <a:effectRef idx="0">
+                              <a:schemeClr val="accent1"/>
+                            </a:effectRef>
+                            <a:fontRef idx="minor">
+                              <a:schemeClr val="dk1"/>
+                            </a:fontRef>
+                          </wps:style>
+                          <wps:txbx>
+                            <w:txbxContent>
+                              <w:p>
+                                <w:pPr>
+                                  <w:pStyle w:val="NoSpacing"/>
+                                  <w:spacing w:before="40" w:after="560" w:line="216" w:lineRule="auto"/>
+                                  <w:rPr>
+                                    <w:color w:val="4472C4" w:themeColor="accent1"/>
+                                    <w:sz w:val="72"/>
+                                    <w:szCs w:val="72"/>
+                                  </w:rPr>
+                                </w:pPr>
+                                <w:sdt>
+                                  <w:sdtPr>
+                                    <w:rPr>
+                                      <w:color w:val="4472C4" w:themeColor="accent1"/>
+                                      <w:sz w:val="72"/>
+                                      <w:szCs w:val="72"/>
+                                    </w:rPr>
+                                    <w:alias w:val="Title"/>
+                                    <w:tag w:val=""/>
+                                    <w:id w:val="151731938"/>
+                                    <w:dataBinding w:prefixMappings="xmlns:ns0='http://purl.org/dc/elements/1.1/' xmlns:ns1='http://schemas.openxmlformats.org/package/2006/metadata/core-properties' " w:xpath="/ns1:coreProperties[1]/ns0:title[1]" w:storeItemID="{6C3C8BC8-F283-45AE-878A-BAB7291924A1}"/>
+                                    <w:text/>
+                                  </w:sdtPr>
+                                  <w:sdtEndPr/>
+                                  <w:sdtContent>
+                                    <w:r>
+                                      <w:rPr>
+                                        <w:color w:val="4472C4" w:themeColor="accent1"/>
+                                        <w:sz w:val="72"/>
+                                        <w:szCs w:val="72"/>
+                                      </w:rPr>
+                                      <w:t>E-Voting System</w:t>
+                                    </w:r>
+                                  </w:sdtContent>
+                                </w:sdt>
+                              </w:p>
+                              <w:sdt>
+                                <w:sdtPr>
+                                  <w:rPr>
+                                    <w:caps/>
+                                    <w:color w:val="1F4E79" w:themeColor="accent5" w:themeShade="80"/>
+                                    <w:sz w:val="28"/>
+                                    <w:szCs w:val="28"/>
+                                  </w:rPr>
+                                  <w:alias w:val="Subtitle"/>
+                                  <w:tag w:val=""/>
+                                  <w:id w:val="-2090151685"/>
+                                  <w:dataBinding w:prefixMappings="xmlns:ns0='http://purl.org/dc/elements/1.1/' xmlns:ns1='http://schemas.openxmlformats.org/package/2006/metadata/core-properties' " w:xpath="/ns1:coreProperties[1]/ns0:subject[1]" w:storeItemID="{6C3C8BC8-F283-45AE-878A-BAB7291924A1}"/>
+                                  <w:text/>
+                                </w:sdtPr>
+                                <w:sdtEndPr/>
+                                <w:sdtContent>
+                                  <w:p>
+                                    <w:pPr>
+                                      <w:pStyle w:val="NoSpacing"/>
+                                      <w:spacing w:before="40" w:after="40"/>
+                                      <w:rPr>
+                                        <w:caps/>
+                                        <w:color w:val="1F4E79" w:themeColor="accent5" w:themeShade="80"/>
+                                        <w:sz w:val="28"/>
+                                        <w:szCs w:val="28"/>
+                                      </w:rPr>
+                                    </w:pPr>
+                                    <w:r>
+                                      <w:rPr>
+                                        <w:caps/>
+                                        <w:color w:val="1F4E79" w:themeColor="accent5" w:themeShade="80"/>
+                                        <w:sz w:val="28"/>
+                                        <w:szCs w:val="28"/>
+                                      </w:rPr>
+                                      <w:t>TA: Eman Amin</w:t>
+                                    </w:r>
+                                  </w:p>
+                                </w:sdtContent>
+                              </w:sdt>
+                            </w:txbxContent>
+                          </wps:txbx>
+                          <wps:bodyPr rot="0" spcFirstLastPara="0" vertOverflow="overflow" horzOverflow="overflow" vert="horz" wrap="square" lIns="0" tIns="0" rIns="0" bIns="0" numCol="1" spcCol="0" rtlCol="0" fromWordArt="0" anchor="t" anchorCtr="0" forceAA="0" compatLnSpc="1">
+                            <a:prstTxWarp prst="textNoShape">
+                              <a:avLst/>
+                            </a:prstTxWarp>
+                            <a:spAutoFit/>
+                          </wps:bodyPr>
+                        </wps:wsp>
+                      </a:graphicData>
+                    </a:graphic>
+                    <wp14:sizeRelH relativeFrom="margin">
+                      <wp14:pctWidth>79000</wp14:pctWidth>
+                    </wp14:sizeRelH>
+                    <wp14:sizeRelV relativeFrom="page">
+                      <wp14:pctHeight>35000</wp14:pctHeight>
+                    </wp14:sizeRelV>
+                  </wp:anchor>
+                </w:drawing>
+              </mc:Choice>
+              <mc:Fallback>
+                <w:pict>
+                  <v:shape w14:anchorId="5D272DA5" id="Text Box 131" o:spid="_x0000_s1027" type="#_x0000_t202" style="position:absolute;margin-left:38.8pt;margin-top:240.2pt;width:369pt;height:529.2pt;z-index:251675648;visibility:visible;mso-wrap-style:square;mso-width-percent:790;mso-height-percent:350;mso-wrap-distance-left:14.4pt;mso-wrap-distance-top:0;mso-wrap-distance-right:14.4pt;mso-wrap-distance-bottom:0;mso-position-horizontal:absolute;mso-position-horizontal-relative:margin;mso-position-vertical:absolute;mso-position-vertical-relative:page;mso-width-percent:790;mso-height-percent:350;mso-width-relative:margin;mso-height-relative:page;v-text-anchor:top" o:gfxdata="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" filled="f" stroked="f" strokeweight=".5pt">
+                    <v:textbox style="mso-fit-shape-to-text:t" inset="0,0,0,0">
+                      <w:txbxContent>
+                        <w:p>
+                          <w:pPr>
+                            <w:pStyle w:val="NoSpacing"/>
+                            <w:spacing w:before="40" w:after="560" w:line="216" w:lineRule="auto"/>
+                            <w:rPr>
+                              <w:color w:val="4472C4" w:themeColor="accent1"/>
+                              <w:sz w:val="72"/>
+                              <w:szCs w:val="72"/>
+                            </w:rPr>
+                          </w:pPr>
+                          <w:sdt>
+                            <w:sdtPr>
+                              <w:rPr>
+                                <w:color w:val="4472C4" w:themeColor="accent1"/>
+                                <w:sz w:val="72"/>
+                                <w:szCs w:val="72"/>
+                              </w:rPr>
+                              <w:alias w:val="Title"/>
+                              <w:tag w:val=""/>
+                              <w:id w:val="151731938"/>
+                              <w:dataBinding w:prefixMappings="xmlns:ns0='http://purl.org/dc/elements/1.1/' xmlns:ns1='http://schemas.openxmlformats.org/package/2006/metadata/core-properties' " w:xpath="/ns1:coreProperties[1]/ns0:title[1]" w:storeItemID="{6C3C8BC8-F283-45AE-878A-BAB7291924A1}"/>
+                              <w:text/>
+                            </w:sdtPr>
+                            <w:sdtEndPr/>
+                            <w:sdtContent>
+                              <w:r>
+                                <w:rPr>
+                                  <w:color w:val="4472C4" w:themeColor="accent1"/>
+                                  <w:sz w:val="72"/>
+                                  <w:szCs w:val="72"/>
+                                </w:rPr>
+                                <w:t>E-Voting System</w:t>
+                              </w:r>
+                            </w:sdtContent>
+                          </w:sdt>
+                        </w:p>
+                        <w:sdt>
+                          <w:sdtPr>
+                            <w:rPr>
+                              <w:caps/>
+                              <w:color w:val="1F4E79" w:themeColor="accent5" w:themeShade="80"/>
+                              <w:sz w:val="28"/>
+                              <w:szCs w:val="28"/>
+                            </w:rPr>
+                            <w:alias w:val="Subtitle"/>
+                            <w:tag w:val=""/>
+                            <w:id w:val="-2090151685"/>
+                            <w:dataBinding w:prefixMappings="xmlns:ns0='http://purl.org/dc/elements/1.1/' xmlns:ns1='http://schemas.openxmlformats.org/package/2006/metadata/core-properties' " w:xpath="/ns1:coreProperties[1]/ns0:subject[1]" w:storeItemID="{6C3C8BC8-F283-45AE-878A-BAB7291924A1}"/>
+                            <w:text/>
+                          </w:sdtPr>
+                          <w:sdtEndPr/>
+                          <w:sdtContent>
+                            <w:p>
+                              <w:pPr>
+                                <w:pStyle w:val="NoSpacing"/>
+                                <w:spacing w:before="40" w:after="40"/>
+                                <w:rPr>
+                                  <w:caps/>
+                                  <w:color w:val="1F4E79" w:themeColor="accent5" w:themeShade="80"/>
+                                  <w:sz w:val="28"/>
+                                  <w:szCs w:val="28"/>
+                                </w:rPr>
+                              </w:pPr>
+                              <w:r>
+                                <w:rPr>
+                                  <w:caps/>
+                                  <w:color w:val="1F4E79" w:themeColor="accent5" w:themeShade="80"/>
+                                  <w:sz w:val="28"/>
+                                  <w:szCs w:val="28"/>
+                                </w:rPr>
+                                <w:t>TA: Eman Amin</w:t>
+                              </w:r>
+                            </w:p>
+                          </w:sdtContent>
+                        </w:sdt>
+                      </w:txbxContent>
+                    </v:textbox>
+                    <w10:wrap type="square" anchorx="margin" anchory="page"/>
+                  </v:shape>
+                </w:pict>
+              </mc:Fallback>
+            </mc:AlternateContent>
+          </w:r>
+          <w:r>
+            <w:rPr>
+              <w:noProof/>
+            </w:rPr>
+            <mc:AlternateContent>
+              <mc:Choice Requires="wps">
+                <w:drawing>
+                  <wp:anchor distT="0" distB="0" distL="114300" distR="114300" simplePos="0" relativeHeight="251674624" behindDoc="0" locked="0" layoutInCell="1" allowOverlap="1" wp14:anchorId="2FE63796" wp14:editId="2DEF4571">
+                    <wp:simplePos x="0" y="0"/>
+                    <wp:positionH relativeFrom="margin">
+                      <wp:align>right</wp:align>
+                    </wp:positionH>
+                    <mc:AlternateContent>
+                      <mc:Choice Requires="wp14">
+                        <wp:positionV relativeFrom="page">
+                          <wp14:pctPosVOffset>2300</wp14:pctPosVOffset>
+                        </wp:positionV>
+                      </mc:Choice>
+                      <mc:Fallback>
+                        <wp:positionV relativeFrom="page">
+                          <wp:posOffset>231140</wp:posOffset>
+                        </wp:positionV>
+                      </mc:Fallback>
+                    </mc:AlternateContent>
+                    <wp:extent cx="594360" cy="987552"/>
+                    <wp:effectExtent l="0" t="0" r="0" b="5080"/>
+                    <wp:wrapNone/>
+                    <wp:docPr id="132" name="Rectangle 132"/>
+                    <wp:cNvGraphicFramePr>
+                      <a:graphicFrameLocks xmlns:a="http://schemas.openxmlformats.org/drawingml/2006/main" noChangeAspect="1"/>
+                    </wp:cNvGraphicFramePr>
+                    <a:graphic xmlns:a="http://schemas.openxmlformats.org/drawingml/2006/main">
+                      <a:graphicData uri="http://schemas.microsoft.com/office/word/2010/wordprocessingShape">
+                        <wps:wsp>
+                          <wps:cNvSpPr>
+                            <a:spLocks noChangeAspect="1"/>
+                          </wps:cNvSpPr>
+                          <wps:spPr>
+                            <a:xfrm>
+                              <a:off x="0" y="0"/>
+                              <a:ext cx="594360" cy="987552"/>
+                            </a:xfrm>
+                            <a:prstGeom prst="rect">
+                              <a:avLst/>
+                            </a:prstGeom>
+                            <a:ln>
+                              <a:noFill/>
+                            </a:ln>
+                          </wps:spPr>
+                          <wps:style>
+                            <a:lnRef idx="2">
+                              <a:schemeClr val="accent1">
+                                <a:shade val="50000"/>
+                              </a:schemeClr>
+                            </a:lnRef>
+                            <a:fillRef idx="1">
+                              <a:schemeClr val="accent1"/>
+                            </a:fillRef>
+                            <a:effectRef idx="0">
+                              <a:schemeClr val="accent1"/>
+                            </a:effectRef>
+                            <a:fontRef idx="minor">
+                              <a:schemeClr val="lt1"/>
+                            </a:fontRef>
+                          </wps:style>
+                          <wps:txbx>
+                            <w:txbxContent>
+                              <w:sdt>
+                                <w:sdtPr>
+                                  <w:rPr>
+                                    <w:color w:val="FFFFFF" w:themeColor="background1"/>
+                                    <w:sz w:val="24"/>
+                                    <w:szCs w:val="24"/>
+                                  </w:rPr>
+                                  <w:alias w:val="Year"/>
+                                  <w:tag w:val=""/>
+                                  <w:id w:val="-785116381"/>
+                                  <w:dataBinding w:prefixMappings="xmlns:ns0='http://schemas.microsoft.com/office/2006/coverPageProps' " w:xpath="/ns0:CoverPageProperties[1]/ns0:PublishDate[1]" w:storeItemID="{55AF091B-3C7A-41E3-B477-F2FDAA23CFDA}"/>
+                                  <w:date>
+                                    <w:dateFormat w:val="yyyy"/>
+                                    <w:lid w:val="en-US"/>
+                                    <w:storeMappedDataAs w:val="dateTime"/>
+                                    <w:calendar w:val="gregorian"/>
+                                  </w:date>
+                                </w:sdtPr>
+                                <w:sdtEndPr/>
+                                <w:sdtContent>
+                                  <w:p>
+                                    <w:pPr>
+                                      <w:pStyle w:val="NoSpacing"/>
+                                      <w:jc w:val="right"/>
+                                      <w:rPr>
+                                        <w:color w:val="FFFFFF" w:themeColor="background1"/>
+                                        <w:sz w:val="24"/>
+                                        <w:szCs w:val="24"/>
+                                      </w:rPr>
+                                    </w:pPr>
+                                    <w:r>
+                                      <w:rPr>
+                                        <w:color w:val="FFFFFF" w:themeColor="background1"/>
+                                        <w:sz w:val="24"/>
+                                        <w:szCs w:val="24"/>
+                                      </w:rPr>
+                                      <w:t>2020 2021</w:t>
+                                    </w:r>
+                                  </w:p>
+                                </w:sdtContent>
+                              </w:sdt>
+                            </w:txbxContent>
+                          </wps:txbx>
+                          <wps:bodyPr rot="0" spcFirstLastPara="0" vertOverflow="overflow" horzOverflow="overflow" vert="horz" wrap="square" lIns="45720" tIns="45720" rIns="45720" bIns="45720" numCol="1" spcCol="0" rtlCol="0" fromWordArt="0" anchor="b" anchorCtr="0" forceAA="0" compatLnSpc="1">
+                            <a:prstTxWarp prst="textNoShape">
+                              <a:avLst/>
+                            </a:prstTxWarp>
+                            <a:noAutofit/>
+                          </wps:bodyPr>
+                        </wps:wsp>
+                      </a:graphicData>
+                    </a:graphic>
+                    <wp14:sizeRelH relativeFrom="page">
+                      <wp14:pctWidth>7600</wp14:pctWidth>
+                    </wp14:sizeRelH>
+                    <wp14:sizeRelV relativeFrom="page">
+                      <wp14:pctHeight>9800</wp14:pctHeight>
+                    </wp14:sizeRelV>
+                  </wp:anchor>
+                </w:drawing>
+              </mc:Choice>
+              <mc:Fallback>
+                <w:pict>
+                  <v:rect w14:anchorId="2FE63796" id="Rectangle 132" o:spid="_x0000_s1028" style="position:absolute;margin-left:-4.4pt;margin-top:0;width:46.8pt;height:77.75pt;z-index:251674624;visibility:visible;mso-wrap-style:square;mso-width-percent:76;mso-height-percent:98;mso-top-percent:23;mso-wrap-distance-left:9pt;mso-wrap-distance-top:0;mso-wrap-distance-right:9pt;mso-wrap-distance-bottom:0;mso-position-horizontal:right;mso-position-horizontal-relative:margin;mso-position-vertical-relative:page;mso-width-percent:76;mso-height-percent:98;mso-top-percent:23;mso-width-relative:page;mso-height-relative:page;v-text-anchor:bottom" o:gfxdata="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" fillcolor="#4472c4 [3204]" stroked="f" strokeweight="1pt">
+                    <o:lock v:ext="edit" aspectratio="t"/>
+                    <v:textbox inset="3.6pt,,3.6pt">
+                      <w:txbxContent>
+                        <w:sdt>
+                          <w:sdtPr>
+                            <w:rPr>
+                              <w:color w:val="FFFFFF" w:themeColor="background1"/>
+                              <w:sz w:val="24"/>
+                              <w:szCs w:val="24"/>
+                            </w:rPr>
+                            <w:alias w:val="Year"/>
+                            <w:tag w:val=""/>
+                            <w:id w:val="-785116381"/>
+                            <w:dataBinding w:prefixMappings="xmlns:ns0='http://schemas.microsoft.com/office/2006/coverPageProps' " w:xpath="/ns0:CoverPageProperties[1]/ns0:PublishDate[1]" w:storeItemID="{55AF091B-3C7A-41E3-B477-F2FDAA23CFDA}"/>
+                            <w:date>
+                              <w:dateFormat w:val="yyyy"/>
+                              <w:lid w:val="en-US"/>
+                              <w:storeMappedDataAs w:val="dateTime"/>
+                              <w:calendar w:val="gregorian"/>
+                            </w:date>
+                          </w:sdtPr>
+                          <w:sdtEndPr/>
+                          <w:sdtContent>
+                            <w:p>
+                              <w:pPr>
+                                <w:pStyle w:val="NoSpacing"/>
+                                <w:jc w:val="right"/>
+                                <w:rPr>
+                                  <w:color w:val="FFFFFF" w:themeColor="background1"/>
+                                  <w:sz w:val="24"/>
+                                  <w:szCs w:val="24"/>
+                                </w:rPr>
+                              </w:pPr>
+                              <w:r>
+                                <w:rPr>
+                                  <w:color w:val="FFFFFF" w:themeColor="background1"/>
+                                  <w:sz w:val="24"/>
+                                  <w:szCs w:val="24"/>
+                                </w:rPr>
+                                <w:t>2020 2021</w:t>
+                              </w:r>
+                            </w:p>
+                          </w:sdtContent>
+                        </w:sdt>
+                      </w:txbxContent>
+                    </v:textbox>
+                    <w10:wrap anchorx="margin" anchory="page"/>
+                  </v:rect>
+                </w:pict>
+              </mc:Fallback>
+            </mc:AlternateContent>
+          </w:r>
+          <w:r>
+            <w:rPr>
+              <w:color w:val="4472C4" w:themeColor="accent1"/>
+              <w:sz w:val="32"/>
+              <w:szCs w:val="32"/>
+            </w:rPr>
+            <w:br w:type="page"/>
+          </w:r>
+        </w:p>
+      </w:sdtContent>
+    </w:sdt>
     <w:p>
       <w:pPr>
         <w:jc w:val="center"/>
@@ -22,6 +1301,7 @@
           <w:sz w:val="36"/>
           <w:szCs w:val="36"/>
         </w:rPr>
+        <w:lastRenderedPageBreak/>
         <mc:AlternateContent>
           <mc:Choice Requires="wps">
             <w:drawing>
@@ -129,6 +1409,7 @@
     </w:p>
     <w:p>
       <w:pPr>
+        <w:spacing w:before="240"/>
         <w:rPr>
           <w:b/>
           <w:bCs/>
@@ -170,6 +1451,7 @@
     </w:p>
     <w:p>
       <w:pPr>
+        <w:spacing w:before="240"/>
         <w:ind w:firstLine="720"/>
         <w:rPr>
           <w:sz w:val="32"/>
@@ -242,6 +1524,7 @@
     </w:p>
     <w:p>
       <w:pPr>
+        <w:spacing w:before="240"/>
         <w:rPr>
           <w:sz w:val="32"/>
           <w:szCs w:val="32"/>
@@ -327,6 +1610,7 @@
     </w:p>
     <w:p>
       <w:pPr>
+        <w:spacing w:before="240"/>
         <w:rPr>
           <w:sz w:val="32"/>
           <w:szCs w:val="32"/>
@@ -356,6 +1640,7 @@
     </w:p>
     <w:p>
       <w:pPr>
+        <w:spacing w:before="240"/>
         <w:rPr>
           <w:sz w:val="32"/>
           <w:szCs w:val="32"/>
@@ -392,6 +1677,7 @@
     </w:p>
     <w:p>
       <w:pPr>
+        <w:spacing w:before="240"/>
         <w:rPr>
           <w:sz w:val="32"/>
           <w:szCs w:val="32"/>
@@ -428,6 +1714,7 @@
     </w:p>
     <w:p>
       <w:pPr>
+        <w:spacing w:before="240"/>
         <w:rPr>
           <w:sz w:val="32"/>
           <w:szCs w:val="32"/>
@@ -492,6 +1779,7 @@
     </w:p>
     <w:p>
       <w:pPr>
+        <w:spacing w:before="240"/>
         <w:rPr>
           <w:sz w:val="32"/>
           <w:szCs w:val="32"/>
@@ -535,6 +1823,7 @@
     </w:p>
     <w:p>
       <w:pPr>
+        <w:spacing w:before="240"/>
         <w:rPr>
           <w:sz w:val="32"/>
           <w:szCs w:val="32"/>
@@ -561,14 +1850,6 @@
         </w:rPr>
         <w:t>is a list of candidates provided by a certain union to run for the lists race in a certain list area.</w:t>
       </w:r>
-    </w:p>
-    <w:p>
-      <w:pPr>
-        <w:rPr>
-          <w:sz w:val="32"/>
-          <w:szCs w:val="32"/>
-        </w:rPr>
-      </w:pPr>
     </w:p>
     <w:p>
       <w:pPr>
@@ -666,7 +1947,7 @@
                     <pic:cNvPicPr/>
                   </pic:nvPicPr>
                   <pic:blipFill>
-                    <a:blip r:embed="rId8">
+                    <a:blip r:embed="rId9">
                       <a:extLst>
                         <a:ext uri="{28A0092B-C50C-407E-A947-70E740481C1C}">
                           <a14:useLocalDpi xmlns:a14="http://schemas.microsoft.com/office/drawing/2010/main" val="0"/>
@@ -823,7 +2104,7 @@
                     <pic:cNvPicPr/>
                   </pic:nvPicPr>
                   <pic:blipFill rotWithShape="1">
-                    <a:blip r:embed="rId9"/>
+                    <a:blip r:embed="rId10"/>
                     <a:srcRect t="2" b="3785"/>
                     <a:stretch/>
                   </pic:blipFill>
@@ -926,7 +2207,7 @@
                     <pic:cNvPicPr/>
                   </pic:nvPicPr>
                   <pic:blipFill>
-                    <a:blip r:embed="rId10">
+                    <a:blip r:embed="rId11">
                       <a:extLst>
                         <a:ext uri="{28A0092B-C50C-407E-A947-70E740481C1C}">
                           <a14:useLocalDpi xmlns:a14="http://schemas.microsoft.com/office/drawing/2010/main" val="0"/>
@@ -1110,7 +2391,7 @@
                     <pic:cNvPicPr/>
                   </pic:nvPicPr>
                   <pic:blipFill>
-                    <a:blip r:embed="rId11">
+                    <a:blip r:embed="rId12">
                       <a:extLst>
                         <a:ext uri="{28A0092B-C50C-407E-A947-70E740481C1C}">
                           <a14:useLocalDpi xmlns:a14="http://schemas.microsoft.com/office/drawing/2010/main" val="0"/>
@@ -1241,7 +2522,7 @@
                     <pic:cNvPicPr/>
                   </pic:nvPicPr>
                   <pic:blipFill>
-                    <a:blip r:embed="rId12">
+                    <a:blip r:embed="rId13">
                       <a:extLst>
                         <a:ext uri="{28A0092B-C50C-407E-A947-70E740481C1C}">
                           <a14:useLocalDpi xmlns:a14="http://schemas.microsoft.com/office/drawing/2010/main" val="0"/>
@@ -1390,7 +2671,7 @@
                     <pic:cNvPicPr/>
                   </pic:nvPicPr>
                   <pic:blipFill>
-                    <a:blip r:embed="rId13">
+                    <a:blip r:embed="rId14">
                       <a:extLst>
                         <a:ext uri="{28A0092B-C50C-407E-A947-70E740481C1C}">
                           <a14:useLocalDpi xmlns:a14="http://schemas.microsoft.com/office/drawing/2010/main" val="0"/>
@@ -1519,7 +2800,7 @@
                     <pic:cNvPicPr/>
                   </pic:nvPicPr>
                   <pic:blipFill>
-                    <a:blip r:embed="rId14">
+                    <a:blip r:embed="rId15">
                       <a:extLst>
                         <a:ext uri="{28A0092B-C50C-407E-A947-70E740481C1C}">
                           <a14:useLocalDpi xmlns:a14="http://schemas.microsoft.com/office/drawing/2010/main" val="0"/>
@@ -1635,7 +2916,7 @@
                     <pic:cNvPicPr/>
                   </pic:nvPicPr>
                   <pic:blipFill>
-                    <a:blip r:embed="rId15">
+                    <a:blip r:embed="rId16">
                       <a:extLst>
                         <a:ext uri="{28A0092B-C50C-407E-A947-70E740481C1C}">
                           <a14:useLocalDpi xmlns:a14="http://schemas.microsoft.com/office/drawing/2010/main" val="0"/>
@@ -1753,7 +3034,7 @@
                     <pic:cNvPicPr/>
                   </pic:nvPicPr>
                   <pic:blipFill>
-                    <a:blip r:embed="rId16">
+                    <a:blip r:embed="rId17">
                       <a:extLst>
                         <a:ext uri="{28A0092B-C50C-407E-A947-70E740481C1C}">
                           <a14:useLocalDpi xmlns:a14="http://schemas.microsoft.com/office/drawing/2010/main" val="0"/>
@@ -1860,7 +3141,7 @@
                     <pic:cNvPicPr/>
                   </pic:nvPicPr>
                   <pic:blipFill>
-                    <a:blip r:embed="rId17">
+                    <a:blip r:embed="rId18">
                       <a:extLst>
                         <a:ext uri="{28A0092B-C50C-407E-A947-70E740481C1C}">
                           <a14:useLocalDpi xmlns:a14="http://schemas.microsoft.com/office/drawing/2010/main" val="0"/>
@@ -1986,7 +3267,7 @@
                     <pic:cNvPicPr/>
                   </pic:nvPicPr>
                   <pic:blipFill>
-                    <a:blip r:embed="rId18">
+                    <a:blip r:embed="rId19">
                       <a:extLst>
                         <a:ext uri="{28A0092B-C50C-407E-A947-70E740481C1C}">
                           <a14:useLocalDpi xmlns:a14="http://schemas.microsoft.com/office/drawing/2010/main" val="0"/>
@@ -2105,7 +3386,7 @@
                     <pic:cNvPicPr/>
                   </pic:nvPicPr>
                   <pic:blipFill>
-                    <a:blip r:embed="rId19">
+                    <a:blip r:embed="rId20">
                       <a:extLst>
                         <a:ext uri="{28A0092B-C50C-407E-A947-70E740481C1C}">
                           <a14:useLocalDpi xmlns:a14="http://schemas.microsoft.com/office/drawing/2010/main" val="0"/>
@@ -2221,7 +3502,7 @@
                     <pic:cNvPicPr/>
                   </pic:nvPicPr>
                   <pic:blipFill>
-                    <a:blip r:embed="rId20">
+                    <a:blip r:embed="rId21">
                       <a:extLst>
                         <a:ext uri="{28A0092B-C50C-407E-A947-70E740481C1C}">
                           <a14:useLocalDpi xmlns:a14="http://schemas.microsoft.com/office/drawing/2010/main" val="0"/>
@@ -2277,21 +3558,13 @@
       <w:pPr>
         <w:spacing w:line="360" w:lineRule="auto"/>
         <w:rPr>
-          <w:sz w:val="32"/>
-          <w:szCs w:val="32"/>
-        </w:rPr>
-      </w:pPr>
-      <w:r>
-        <w:rPr>
           <w:b/>
           <w:bCs/>
           <w:color w:val="002060"/>
           <w:sz w:val="32"/>
           <w:szCs w:val="32"/>
         </w:rPr>
-        <w:lastRenderedPageBreak/>
-        <w:t>Relationships</w:t>
-      </w:r>
+      </w:pPr>
       <w:r>
         <w:rPr>
           <w:b/>
@@ -2300,11 +3573,2949 @@
           <w:sz w:val="32"/>
           <w:szCs w:val="32"/>
         </w:rPr>
+        <w:lastRenderedPageBreak/>
+        <w:t>Relationships:</w:t>
+      </w:r>
+    </w:p>
+    <w:p>
+      <w:pPr>
+        <w:pStyle w:val="ListParagraph"/>
+        <w:numPr>
+          <w:ilvl w:val="0"/>
+          <w:numId w:val="4"/>
+        </w:numPr>
+        <w:spacing w:line="360" w:lineRule="auto"/>
+        <w:rPr>
+          <w:color w:val="000000" w:themeColor="text1"/>
+          <w:sz w:val="32"/>
+          <w:szCs w:val="32"/>
+        </w:rPr>
+      </w:pPr>
+      <w:proofErr w:type="spellStart"/>
+      <w:r>
+        <w:rPr>
+          <w:sz w:val="32"/>
+          <w:szCs w:val="32"/>
+        </w:rPr>
+        <w:t>Party_Member</w:t>
+      </w:r>
+      <w:proofErr w:type="spellEnd"/>
+      <w:r>
+        <w:rPr>
+          <w:sz w:val="32"/>
+          <w:szCs w:val="32"/>
+        </w:rPr>
         <w:t>:</w:t>
       </w:r>
     </w:p>
+    <w:p>
+      <w:pPr>
+        <w:pStyle w:val="ListParagraph"/>
+        <w:spacing w:line="360" w:lineRule="auto"/>
+        <w:ind w:left="1440"/>
+        <w:rPr>
+          <w:color w:val="000000" w:themeColor="text1"/>
+          <w:sz w:val="32"/>
+          <w:szCs w:val="32"/>
+        </w:rPr>
+      </w:pPr>
+      <w:r>
+        <w:rPr>
+          <w:color w:val="000000" w:themeColor="text1"/>
+          <w:sz w:val="32"/>
+          <w:szCs w:val="32"/>
+        </w:rPr>
+        <w:t>The relation is between a certain candidate and a corresponding party. Each candidate could be a member of at most one party. However, each party could have zero or more party members that ran for this election. Therefore, the cardinality ratio could be derived as follows:</w:t>
+      </w:r>
+    </w:p>
+    <w:p>
+      <w:pPr>
+        <w:pStyle w:val="ListParagraph"/>
+        <w:spacing w:line="360" w:lineRule="auto"/>
+        <w:ind w:left="1440"/>
+        <w:rPr>
+          <w:color w:val="4472C4" w:themeColor="accent1"/>
+          <w:sz w:val="32"/>
+          <w:szCs w:val="32"/>
+        </w:rPr>
+      </w:pPr>
+      <w:r>
+        <w:rPr>
+          <w:color w:val="000000" w:themeColor="text1"/>
+          <w:sz w:val="32"/>
+          <w:szCs w:val="32"/>
+        </w:rPr>
+        <w:tab/>
+      </w:r>
+      <w:r>
+        <w:rPr>
+          <w:color w:val="4472C4" w:themeColor="accent1"/>
+          <w:sz w:val="32"/>
+          <w:szCs w:val="32"/>
+        </w:rPr>
+        <w:t>Candidate</w:t>
+      </w:r>
+      <w:r>
+        <w:rPr>
+          <w:color w:val="4472C4" w:themeColor="accent1"/>
+          <w:sz w:val="32"/>
+          <w:szCs w:val="32"/>
+        </w:rPr>
+        <w:tab/>
+      </w:r>
+      <w:r>
+        <w:rPr>
+          <w:color w:val="4472C4" w:themeColor="accent1"/>
+          <w:sz w:val="32"/>
+          <w:szCs w:val="32"/>
+        </w:rPr>
+        <w:tab/>
+      </w:r>
+      <w:r>
+        <w:rPr>
+          <w:color w:val="4472C4" w:themeColor="accent1"/>
+          <w:sz w:val="32"/>
+          <w:szCs w:val="32"/>
+        </w:rPr>
+        <w:tab/>
+      </w:r>
+      <w:r>
+        <w:rPr>
+          <w:color w:val="4472C4" w:themeColor="accent1"/>
+          <w:sz w:val="32"/>
+          <w:szCs w:val="32"/>
+        </w:rPr>
+        <w:tab/>
+      </w:r>
+      <w:r>
+        <w:rPr>
+          <w:color w:val="4472C4" w:themeColor="accent1"/>
+          <w:sz w:val="32"/>
+          <w:szCs w:val="32"/>
+        </w:rPr>
+        <w:tab/>
+        <w:t>Party</w:t>
+      </w:r>
+    </w:p>
+    <w:p>
+      <w:pPr>
+        <w:pStyle w:val="ListParagraph"/>
+        <w:spacing w:line="360" w:lineRule="auto"/>
+        <w:ind w:left="1440"/>
+        <w:rPr>
+          <w:color w:val="4472C4" w:themeColor="accent1"/>
+          <w:sz w:val="32"/>
+          <w:szCs w:val="32"/>
+        </w:rPr>
+      </w:pPr>
+      <w:r>
+        <w:rPr>
+          <w:color w:val="4472C4" w:themeColor="accent1"/>
+          <w:sz w:val="32"/>
+          <w:szCs w:val="32"/>
+        </w:rPr>
+        <w:tab/>
+        <w:t xml:space="preserve">        N</w:t>
+      </w:r>
+      <w:r>
+        <w:rPr>
+          <w:color w:val="4472C4" w:themeColor="accent1"/>
+          <w:sz w:val="32"/>
+          <w:szCs w:val="32"/>
+        </w:rPr>
+        <w:tab/>
+      </w:r>
+      <w:r>
+        <w:rPr>
+          <w:color w:val="4472C4" w:themeColor="accent1"/>
+          <w:sz w:val="32"/>
+          <w:szCs w:val="32"/>
+        </w:rPr>
+        <w:tab/>
+        <w:t xml:space="preserve">    </w:t>
+      </w:r>
+      <w:proofErr w:type="gramStart"/>
+      <w:r>
+        <w:rPr>
+          <w:color w:val="4472C4" w:themeColor="accent1"/>
+          <w:sz w:val="32"/>
+          <w:szCs w:val="32"/>
+        </w:rPr>
+        <w:t xml:space="preserve">  :</w:t>
+      </w:r>
+      <w:proofErr w:type="gramEnd"/>
+      <w:r>
+        <w:rPr>
+          <w:color w:val="4472C4" w:themeColor="accent1"/>
+          <w:sz w:val="32"/>
+          <w:szCs w:val="32"/>
+        </w:rPr>
+        <w:t xml:space="preserve">    </w:t>
+      </w:r>
+      <w:r>
+        <w:rPr>
+          <w:color w:val="4472C4" w:themeColor="accent1"/>
+          <w:sz w:val="32"/>
+          <w:szCs w:val="32"/>
+        </w:rPr>
+        <w:tab/>
+      </w:r>
+      <w:r>
+        <w:rPr>
+          <w:color w:val="4472C4" w:themeColor="accent1"/>
+          <w:sz w:val="32"/>
+          <w:szCs w:val="32"/>
+        </w:rPr>
+        <w:tab/>
+        <w:t xml:space="preserve">     1</w:t>
+      </w:r>
+    </w:p>
+    <w:p>
+      <w:pPr>
+        <w:pStyle w:val="ListParagraph"/>
+        <w:spacing w:line="360" w:lineRule="auto"/>
+        <w:ind w:left="1440"/>
+        <w:rPr>
+          <w:color w:val="4472C4" w:themeColor="accent1"/>
+          <w:sz w:val="32"/>
+          <w:szCs w:val="32"/>
+        </w:rPr>
+      </w:pPr>
+      <w:r>
+        <w:rPr>
+          <w:color w:val="4472C4" w:themeColor="accent1"/>
+          <w:sz w:val="32"/>
+          <w:szCs w:val="32"/>
+        </w:rPr>
+        <w:tab/>
+        <w:t xml:space="preserve">        1                       </w:t>
+      </w:r>
+      <w:proofErr w:type="gramStart"/>
+      <w:r>
+        <w:rPr>
+          <w:color w:val="4472C4" w:themeColor="accent1"/>
+          <w:sz w:val="32"/>
+          <w:szCs w:val="32"/>
+        </w:rPr>
+        <w:t xml:space="preserve">  :</w:t>
+      </w:r>
+      <w:proofErr w:type="gramEnd"/>
+      <w:r>
+        <w:rPr>
+          <w:color w:val="4472C4" w:themeColor="accent1"/>
+          <w:sz w:val="32"/>
+          <w:szCs w:val="32"/>
+        </w:rPr>
+        <w:t xml:space="preserve">                            1</w:t>
+      </w:r>
+    </w:p>
+    <w:p>
+      <w:pPr>
+        <w:pStyle w:val="ListParagraph"/>
+        <w:spacing w:line="360" w:lineRule="auto"/>
+        <w:ind w:left="1440"/>
+        <w:rPr>
+          <w:color w:val="4472C4" w:themeColor="accent1"/>
+          <w:sz w:val="32"/>
+          <w:szCs w:val="32"/>
+        </w:rPr>
+      </w:pPr>
+      <w:r>
+        <w:rPr>
+          <w:color w:val="4472C4" w:themeColor="accent1"/>
+          <w:sz w:val="32"/>
+          <w:szCs w:val="32"/>
+        </w:rPr>
+        <w:tab/>
+        <w:t>------------------------------------------------------</w:t>
+      </w:r>
+    </w:p>
+    <w:p>
+      <w:pPr>
+        <w:pStyle w:val="ListParagraph"/>
+        <w:spacing w:line="360" w:lineRule="auto"/>
+        <w:ind w:left="1440"/>
+        <w:rPr>
+          <w:color w:val="000000" w:themeColor="text1"/>
+          <w:sz w:val="32"/>
+          <w:szCs w:val="32"/>
+        </w:rPr>
+      </w:pPr>
+      <w:r>
+        <w:rPr>
+          <w:color w:val="4472C4" w:themeColor="accent1"/>
+          <w:sz w:val="32"/>
+          <w:szCs w:val="32"/>
+        </w:rPr>
+        <w:tab/>
+        <w:t xml:space="preserve">        N                      </w:t>
+      </w:r>
+      <w:proofErr w:type="gramStart"/>
+      <w:r>
+        <w:rPr>
+          <w:color w:val="4472C4" w:themeColor="accent1"/>
+          <w:sz w:val="32"/>
+          <w:szCs w:val="32"/>
+        </w:rPr>
+        <w:t xml:space="preserve">  :</w:t>
+      </w:r>
+      <w:proofErr w:type="gramEnd"/>
+      <w:r>
+        <w:rPr>
+          <w:color w:val="4472C4" w:themeColor="accent1"/>
+          <w:sz w:val="32"/>
+          <w:szCs w:val="32"/>
+        </w:rPr>
+        <w:t xml:space="preserve">                            1</w:t>
+      </w:r>
+    </w:p>
+    <w:p>
+      <w:pPr>
+        <w:pStyle w:val="ListParagraph"/>
+        <w:numPr>
+          <w:ilvl w:val="0"/>
+          <w:numId w:val="4"/>
+        </w:numPr>
+        <w:spacing w:line="360" w:lineRule="auto"/>
+        <w:rPr>
+          <w:color w:val="000000" w:themeColor="text1"/>
+          <w:sz w:val="32"/>
+          <w:szCs w:val="32"/>
+        </w:rPr>
+      </w:pPr>
+      <w:proofErr w:type="spellStart"/>
+      <w:r>
+        <w:rPr>
+          <w:color w:val="000000" w:themeColor="text1"/>
+          <w:sz w:val="32"/>
+          <w:szCs w:val="32"/>
+        </w:rPr>
+        <w:t>Voter</w:t>
+      </w:r>
+      <w:r>
+        <w:rPr>
+          <w:sz w:val="32"/>
+          <w:szCs w:val="32"/>
+        </w:rPr>
+        <w:t>_Account</w:t>
+      </w:r>
+      <w:proofErr w:type="spellEnd"/>
+      <w:r>
+        <w:rPr>
+          <w:sz w:val="32"/>
+          <w:szCs w:val="32"/>
+        </w:rPr>
+        <w:t>:</w:t>
+      </w:r>
+    </w:p>
+    <w:p>
+      <w:pPr>
+        <w:pStyle w:val="ListParagraph"/>
+        <w:spacing w:line="360" w:lineRule="auto"/>
+        <w:ind w:left="1440"/>
+        <w:rPr>
+          <w:color w:val="000000" w:themeColor="text1"/>
+          <w:sz w:val="32"/>
+          <w:szCs w:val="32"/>
+        </w:rPr>
+      </w:pPr>
+      <w:r>
+        <w:rPr>
+          <w:color w:val="000000" w:themeColor="text1"/>
+          <w:sz w:val="32"/>
+          <w:szCs w:val="32"/>
+        </w:rPr>
+        <w:t>The relation is between a certain voter and a corresponding account. Each voter could have at most one account. Also, each account should correspond to exactly one voter. Therefore, the cardinality ratio could be derived as follows:</w:t>
+      </w:r>
+    </w:p>
+    <w:p>
+      <w:pPr>
+        <w:pStyle w:val="ListParagraph"/>
+        <w:spacing w:line="360" w:lineRule="auto"/>
+        <w:ind w:left="1440"/>
+        <w:rPr>
+          <w:color w:val="4472C4" w:themeColor="accent1"/>
+          <w:sz w:val="32"/>
+          <w:szCs w:val="32"/>
+        </w:rPr>
+      </w:pPr>
+      <w:r>
+        <w:rPr>
+          <w:color w:val="000000" w:themeColor="text1"/>
+          <w:sz w:val="32"/>
+          <w:szCs w:val="32"/>
+        </w:rPr>
+        <w:tab/>
+        <w:t xml:space="preserve">     </w:t>
+      </w:r>
+      <w:r>
+        <w:rPr>
+          <w:color w:val="4472C4" w:themeColor="accent1"/>
+          <w:sz w:val="32"/>
+          <w:szCs w:val="32"/>
+        </w:rPr>
+        <w:t>Voter</w:t>
+      </w:r>
+      <w:r>
+        <w:rPr>
+          <w:color w:val="4472C4" w:themeColor="accent1"/>
+          <w:sz w:val="32"/>
+          <w:szCs w:val="32"/>
+        </w:rPr>
+        <w:tab/>
+      </w:r>
+      <w:r>
+        <w:rPr>
+          <w:color w:val="4472C4" w:themeColor="accent1"/>
+          <w:sz w:val="32"/>
+          <w:szCs w:val="32"/>
+        </w:rPr>
+        <w:tab/>
+      </w:r>
+      <w:r>
+        <w:rPr>
+          <w:color w:val="4472C4" w:themeColor="accent1"/>
+          <w:sz w:val="32"/>
+          <w:szCs w:val="32"/>
+        </w:rPr>
+        <w:tab/>
+      </w:r>
+      <w:r>
+        <w:rPr>
+          <w:color w:val="4472C4" w:themeColor="accent1"/>
+          <w:sz w:val="32"/>
+          <w:szCs w:val="32"/>
+        </w:rPr>
+        <w:tab/>
+      </w:r>
+      <w:r>
+        <w:rPr>
+          <w:color w:val="4472C4" w:themeColor="accent1"/>
+          <w:sz w:val="32"/>
+          <w:szCs w:val="32"/>
+        </w:rPr>
+        <w:tab/>
+        <w:t>Account</w:t>
+      </w:r>
+    </w:p>
+    <w:p>
+      <w:pPr>
+        <w:pStyle w:val="ListParagraph"/>
+        <w:spacing w:line="360" w:lineRule="auto"/>
+        <w:ind w:left="1440"/>
+        <w:rPr>
+          <w:color w:val="4472C4" w:themeColor="accent1"/>
+          <w:sz w:val="32"/>
+          <w:szCs w:val="32"/>
+        </w:rPr>
+      </w:pPr>
+      <w:r>
+        <w:rPr>
+          <w:color w:val="4472C4" w:themeColor="accent1"/>
+          <w:sz w:val="32"/>
+          <w:szCs w:val="32"/>
+        </w:rPr>
+        <w:tab/>
+        <w:t xml:space="preserve">        1</w:t>
+      </w:r>
+      <w:r>
+        <w:rPr>
+          <w:color w:val="4472C4" w:themeColor="accent1"/>
+          <w:sz w:val="32"/>
+          <w:szCs w:val="32"/>
+        </w:rPr>
+        <w:tab/>
+      </w:r>
+      <w:r>
+        <w:rPr>
+          <w:color w:val="4472C4" w:themeColor="accent1"/>
+          <w:sz w:val="32"/>
+          <w:szCs w:val="32"/>
+        </w:rPr>
+        <w:tab/>
+        <w:t xml:space="preserve">    </w:t>
+      </w:r>
+      <w:proofErr w:type="gramStart"/>
+      <w:r>
+        <w:rPr>
+          <w:color w:val="4472C4" w:themeColor="accent1"/>
+          <w:sz w:val="32"/>
+          <w:szCs w:val="32"/>
+        </w:rPr>
+        <w:t xml:space="preserve">  :</w:t>
+      </w:r>
+      <w:proofErr w:type="gramEnd"/>
+      <w:r>
+        <w:rPr>
+          <w:color w:val="4472C4" w:themeColor="accent1"/>
+          <w:sz w:val="32"/>
+          <w:szCs w:val="32"/>
+        </w:rPr>
+        <w:t xml:space="preserve">    </w:t>
+      </w:r>
+      <w:r>
+        <w:rPr>
+          <w:color w:val="4472C4" w:themeColor="accent1"/>
+          <w:sz w:val="32"/>
+          <w:szCs w:val="32"/>
+        </w:rPr>
+        <w:tab/>
+      </w:r>
+      <w:r>
+        <w:rPr>
+          <w:color w:val="4472C4" w:themeColor="accent1"/>
+          <w:sz w:val="32"/>
+          <w:szCs w:val="32"/>
+        </w:rPr>
+        <w:tab/>
+        <w:t xml:space="preserve">     1</w:t>
+      </w:r>
+    </w:p>
+    <w:p>
+      <w:pPr>
+        <w:pStyle w:val="ListParagraph"/>
+        <w:spacing w:line="360" w:lineRule="auto"/>
+        <w:ind w:left="1440"/>
+        <w:rPr>
+          <w:color w:val="4472C4" w:themeColor="accent1"/>
+          <w:sz w:val="32"/>
+          <w:szCs w:val="32"/>
+        </w:rPr>
+      </w:pPr>
+      <w:r>
+        <w:rPr>
+          <w:color w:val="4472C4" w:themeColor="accent1"/>
+          <w:sz w:val="32"/>
+          <w:szCs w:val="32"/>
+        </w:rPr>
+        <w:tab/>
+        <w:t xml:space="preserve">        1                        </w:t>
+      </w:r>
+      <w:proofErr w:type="gramStart"/>
+      <w:r>
+        <w:rPr>
+          <w:color w:val="4472C4" w:themeColor="accent1"/>
+          <w:sz w:val="32"/>
+          <w:szCs w:val="32"/>
+        </w:rPr>
+        <w:t xml:space="preserve">  :</w:t>
+      </w:r>
+      <w:proofErr w:type="gramEnd"/>
+      <w:r>
+        <w:rPr>
+          <w:color w:val="4472C4" w:themeColor="accent1"/>
+          <w:sz w:val="32"/>
+          <w:szCs w:val="32"/>
+        </w:rPr>
+        <w:t xml:space="preserve">                           1</w:t>
+      </w:r>
+    </w:p>
+    <w:p>
+      <w:pPr>
+        <w:pStyle w:val="ListParagraph"/>
+        <w:spacing w:line="360" w:lineRule="auto"/>
+        <w:ind w:left="1440"/>
+        <w:rPr>
+          <w:color w:val="4472C4" w:themeColor="accent1"/>
+          <w:sz w:val="32"/>
+          <w:szCs w:val="32"/>
+        </w:rPr>
+      </w:pPr>
+      <w:r>
+        <w:rPr>
+          <w:color w:val="4472C4" w:themeColor="accent1"/>
+          <w:sz w:val="32"/>
+          <w:szCs w:val="32"/>
+        </w:rPr>
+        <w:tab/>
+        <w:t>------------------------------------------------------</w:t>
+      </w:r>
+    </w:p>
+    <w:p>
+      <w:pPr>
+        <w:pStyle w:val="ListParagraph"/>
+        <w:spacing w:line="360" w:lineRule="auto"/>
+        <w:ind w:left="1440"/>
+        <w:rPr>
+          <w:color w:val="000000" w:themeColor="text1"/>
+          <w:sz w:val="32"/>
+          <w:szCs w:val="32"/>
+        </w:rPr>
+      </w:pPr>
+      <w:r>
+        <w:rPr>
+          <w:color w:val="4472C4" w:themeColor="accent1"/>
+          <w:sz w:val="32"/>
+          <w:szCs w:val="32"/>
+        </w:rPr>
+        <w:tab/>
+        <w:t xml:space="preserve">        1                        </w:t>
+      </w:r>
+      <w:proofErr w:type="gramStart"/>
+      <w:r>
+        <w:rPr>
+          <w:color w:val="4472C4" w:themeColor="accent1"/>
+          <w:sz w:val="32"/>
+          <w:szCs w:val="32"/>
+        </w:rPr>
+        <w:t xml:space="preserve">  :</w:t>
+      </w:r>
+      <w:proofErr w:type="gramEnd"/>
+      <w:r>
+        <w:rPr>
+          <w:color w:val="4472C4" w:themeColor="accent1"/>
+          <w:sz w:val="32"/>
+          <w:szCs w:val="32"/>
+        </w:rPr>
+        <w:t xml:space="preserve">                           1</w:t>
+      </w:r>
+    </w:p>
+    <w:p>
+      <w:pPr>
+        <w:pStyle w:val="ListParagraph"/>
+        <w:numPr>
+          <w:ilvl w:val="0"/>
+          <w:numId w:val="4"/>
+        </w:numPr>
+        <w:spacing w:line="360" w:lineRule="auto"/>
+        <w:rPr>
+          <w:color w:val="000000" w:themeColor="text1"/>
+          <w:sz w:val="32"/>
+          <w:szCs w:val="32"/>
+        </w:rPr>
+      </w:pPr>
+      <w:proofErr w:type="spellStart"/>
+      <w:r>
+        <w:rPr>
+          <w:color w:val="000000" w:themeColor="text1"/>
+          <w:sz w:val="32"/>
+          <w:szCs w:val="32"/>
+        </w:rPr>
+        <w:lastRenderedPageBreak/>
+        <w:t>List_Members</w:t>
+      </w:r>
+      <w:proofErr w:type="spellEnd"/>
+      <w:r>
+        <w:rPr>
+          <w:sz w:val="32"/>
+          <w:szCs w:val="32"/>
+        </w:rPr>
+        <w:t>:</w:t>
+      </w:r>
+    </w:p>
+    <w:p>
+      <w:pPr>
+        <w:pStyle w:val="ListParagraph"/>
+        <w:spacing w:line="360" w:lineRule="auto"/>
+        <w:ind w:left="1440"/>
+        <w:rPr>
+          <w:color w:val="000000" w:themeColor="text1"/>
+          <w:sz w:val="32"/>
+          <w:szCs w:val="32"/>
+        </w:rPr>
+      </w:pPr>
+      <w:r>
+        <w:rPr>
+          <w:color w:val="000000" w:themeColor="text1"/>
+          <w:sz w:val="32"/>
+          <w:szCs w:val="32"/>
+        </w:rPr>
+        <w:t>The relation is between a certain list candidate and a certain list. Each list candidate should have exactly one corresponding list. However, each list should have one or more list candidates. Therefore, the cardinality ratio could be derived as follows:</w:t>
+      </w:r>
+    </w:p>
+    <w:p>
+      <w:pPr>
+        <w:pStyle w:val="ListParagraph"/>
+        <w:spacing w:line="360" w:lineRule="auto"/>
+        <w:ind w:left="1440"/>
+        <w:rPr>
+          <w:color w:val="4472C4" w:themeColor="accent1"/>
+          <w:sz w:val="32"/>
+          <w:szCs w:val="32"/>
+        </w:rPr>
+      </w:pPr>
+      <w:r>
+        <w:rPr>
+          <w:color w:val="000000" w:themeColor="text1"/>
+          <w:sz w:val="32"/>
+          <w:szCs w:val="32"/>
+        </w:rPr>
+        <w:t xml:space="preserve">        </w:t>
+      </w:r>
+      <w:proofErr w:type="spellStart"/>
+      <w:r>
+        <w:rPr>
+          <w:color w:val="4472C4" w:themeColor="accent1"/>
+          <w:sz w:val="32"/>
+          <w:szCs w:val="32"/>
+        </w:rPr>
+        <w:t>L_Candidate</w:t>
+      </w:r>
+      <w:proofErr w:type="spellEnd"/>
+      <w:r>
+        <w:rPr>
+          <w:color w:val="4472C4" w:themeColor="accent1"/>
+          <w:sz w:val="32"/>
+          <w:szCs w:val="32"/>
+        </w:rPr>
+        <w:tab/>
+      </w:r>
+      <w:r>
+        <w:rPr>
+          <w:color w:val="4472C4" w:themeColor="accent1"/>
+          <w:sz w:val="32"/>
+          <w:szCs w:val="32"/>
+        </w:rPr>
+        <w:tab/>
+        <w:t xml:space="preserve">            </w:t>
+      </w:r>
+      <w:proofErr w:type="spellStart"/>
+      <w:r>
+        <w:rPr>
+          <w:color w:val="4472C4" w:themeColor="accent1"/>
+          <w:sz w:val="32"/>
+          <w:szCs w:val="32"/>
+        </w:rPr>
+        <w:t>Candidate_List</w:t>
+      </w:r>
+      <w:proofErr w:type="spellEnd"/>
+    </w:p>
+    <w:p>
+      <w:pPr>
+        <w:pStyle w:val="ListParagraph"/>
+        <w:spacing w:line="360" w:lineRule="auto"/>
+        <w:ind w:left="1440"/>
+        <w:rPr>
+          <w:color w:val="4472C4" w:themeColor="accent1"/>
+          <w:sz w:val="32"/>
+          <w:szCs w:val="32"/>
+        </w:rPr>
+      </w:pPr>
+      <w:r>
+        <w:rPr>
+          <w:color w:val="4472C4" w:themeColor="accent1"/>
+          <w:sz w:val="32"/>
+          <w:szCs w:val="32"/>
+        </w:rPr>
+        <w:tab/>
+        <w:t xml:space="preserve">        1</w:t>
+      </w:r>
+      <w:r>
+        <w:rPr>
+          <w:color w:val="4472C4" w:themeColor="accent1"/>
+          <w:sz w:val="32"/>
+          <w:szCs w:val="32"/>
+        </w:rPr>
+        <w:tab/>
+      </w:r>
+      <w:r>
+        <w:rPr>
+          <w:color w:val="4472C4" w:themeColor="accent1"/>
+          <w:sz w:val="32"/>
+          <w:szCs w:val="32"/>
+        </w:rPr>
+        <w:tab/>
+        <w:t xml:space="preserve">    </w:t>
+      </w:r>
+      <w:proofErr w:type="gramStart"/>
+      <w:r>
+        <w:rPr>
+          <w:color w:val="4472C4" w:themeColor="accent1"/>
+          <w:sz w:val="32"/>
+          <w:szCs w:val="32"/>
+        </w:rPr>
+        <w:t xml:space="preserve">  :</w:t>
+      </w:r>
+      <w:proofErr w:type="gramEnd"/>
+      <w:r>
+        <w:rPr>
+          <w:color w:val="4472C4" w:themeColor="accent1"/>
+          <w:sz w:val="32"/>
+          <w:szCs w:val="32"/>
+        </w:rPr>
+        <w:t xml:space="preserve">    </w:t>
+      </w:r>
+      <w:r>
+        <w:rPr>
+          <w:color w:val="4472C4" w:themeColor="accent1"/>
+          <w:sz w:val="32"/>
+          <w:szCs w:val="32"/>
+        </w:rPr>
+        <w:tab/>
+      </w:r>
+      <w:r>
+        <w:rPr>
+          <w:color w:val="4472C4" w:themeColor="accent1"/>
+          <w:sz w:val="32"/>
+          <w:szCs w:val="32"/>
+        </w:rPr>
+        <w:tab/>
+        <w:t xml:space="preserve">     1</w:t>
+      </w:r>
+    </w:p>
+    <w:p>
+      <w:pPr>
+        <w:pStyle w:val="ListParagraph"/>
+        <w:spacing w:line="360" w:lineRule="auto"/>
+        <w:ind w:left="1440"/>
+        <w:rPr>
+          <w:color w:val="4472C4" w:themeColor="accent1"/>
+          <w:sz w:val="32"/>
+          <w:szCs w:val="32"/>
+        </w:rPr>
+      </w:pPr>
+      <w:r>
+        <w:rPr>
+          <w:color w:val="4472C4" w:themeColor="accent1"/>
+          <w:sz w:val="32"/>
+          <w:szCs w:val="32"/>
+        </w:rPr>
+        <w:tab/>
+        <w:t xml:space="preserve">        N                       </w:t>
+      </w:r>
+      <w:proofErr w:type="gramStart"/>
+      <w:r>
+        <w:rPr>
+          <w:color w:val="4472C4" w:themeColor="accent1"/>
+          <w:sz w:val="32"/>
+          <w:szCs w:val="32"/>
+        </w:rPr>
+        <w:t xml:space="preserve">  :</w:t>
+      </w:r>
+      <w:proofErr w:type="gramEnd"/>
+      <w:r>
+        <w:rPr>
+          <w:color w:val="4472C4" w:themeColor="accent1"/>
+          <w:sz w:val="32"/>
+          <w:szCs w:val="32"/>
+        </w:rPr>
+        <w:t xml:space="preserve">                            1</w:t>
+      </w:r>
+    </w:p>
+    <w:p>
+      <w:pPr>
+        <w:pStyle w:val="ListParagraph"/>
+        <w:spacing w:line="360" w:lineRule="auto"/>
+        <w:ind w:left="1440"/>
+        <w:rPr>
+          <w:color w:val="4472C4" w:themeColor="accent1"/>
+          <w:sz w:val="32"/>
+          <w:szCs w:val="32"/>
+        </w:rPr>
+      </w:pPr>
+      <w:r>
+        <w:rPr>
+          <w:color w:val="4472C4" w:themeColor="accent1"/>
+          <w:sz w:val="32"/>
+          <w:szCs w:val="32"/>
+        </w:rPr>
+        <w:tab/>
+        <w:t>------------------------------------------------------</w:t>
+      </w:r>
+    </w:p>
+    <w:p>
+      <w:pPr>
+        <w:pStyle w:val="ListParagraph"/>
+        <w:spacing w:line="360" w:lineRule="auto"/>
+        <w:ind w:left="1440"/>
+        <w:rPr>
+          <w:color w:val="4472C4" w:themeColor="accent1"/>
+          <w:sz w:val="32"/>
+          <w:szCs w:val="32"/>
+        </w:rPr>
+      </w:pPr>
+      <w:r>
+        <w:rPr>
+          <w:color w:val="4472C4" w:themeColor="accent1"/>
+          <w:sz w:val="32"/>
+          <w:szCs w:val="32"/>
+        </w:rPr>
+        <w:tab/>
+        <w:t xml:space="preserve">        N                      </w:t>
+      </w:r>
+      <w:proofErr w:type="gramStart"/>
+      <w:r>
+        <w:rPr>
+          <w:color w:val="4472C4" w:themeColor="accent1"/>
+          <w:sz w:val="32"/>
+          <w:szCs w:val="32"/>
+        </w:rPr>
+        <w:t xml:space="preserve">  :</w:t>
+      </w:r>
+      <w:proofErr w:type="gramEnd"/>
+      <w:r>
+        <w:rPr>
+          <w:color w:val="4472C4" w:themeColor="accent1"/>
+          <w:sz w:val="32"/>
+          <w:szCs w:val="32"/>
+        </w:rPr>
+        <w:t xml:space="preserve">                            1</w:t>
+      </w:r>
+    </w:p>
+    <w:p>
+      <w:pPr>
+        <w:pStyle w:val="ListParagraph"/>
+        <w:numPr>
+          <w:ilvl w:val="0"/>
+          <w:numId w:val="4"/>
+        </w:numPr>
+        <w:spacing w:line="360" w:lineRule="auto"/>
+        <w:rPr>
+          <w:color w:val="000000" w:themeColor="text1"/>
+          <w:sz w:val="32"/>
+          <w:szCs w:val="32"/>
+        </w:rPr>
+      </w:pPr>
+      <w:proofErr w:type="spellStart"/>
+      <w:r>
+        <w:rPr>
+          <w:color w:val="000000" w:themeColor="text1"/>
+          <w:sz w:val="32"/>
+          <w:szCs w:val="32"/>
+        </w:rPr>
+        <w:t>Lists_Of</w:t>
+      </w:r>
+      <w:proofErr w:type="spellEnd"/>
+      <w:r>
+        <w:rPr>
+          <w:color w:val="000000" w:themeColor="text1"/>
+          <w:sz w:val="32"/>
+          <w:szCs w:val="32"/>
+        </w:rPr>
+        <w:t xml:space="preserve"> (Identifying relation for </w:t>
+      </w:r>
+      <w:proofErr w:type="spellStart"/>
+      <w:r>
+        <w:rPr>
+          <w:color w:val="000000" w:themeColor="text1"/>
+          <w:sz w:val="32"/>
+          <w:szCs w:val="32"/>
+        </w:rPr>
+        <w:t>Candidate_List</w:t>
+      </w:r>
+      <w:proofErr w:type="spellEnd"/>
+      <w:r>
+        <w:rPr>
+          <w:color w:val="000000" w:themeColor="text1"/>
+          <w:sz w:val="32"/>
+          <w:szCs w:val="32"/>
+        </w:rPr>
+        <w:t>)</w:t>
+      </w:r>
+      <w:r>
+        <w:rPr>
+          <w:sz w:val="32"/>
+          <w:szCs w:val="32"/>
+        </w:rPr>
+        <w:t>:</w:t>
+      </w:r>
+    </w:p>
+    <w:p>
+      <w:pPr>
+        <w:pStyle w:val="ListParagraph"/>
+        <w:spacing w:line="360" w:lineRule="auto"/>
+        <w:ind w:left="1440"/>
+        <w:rPr>
+          <w:color w:val="000000" w:themeColor="text1"/>
+          <w:sz w:val="32"/>
+          <w:szCs w:val="32"/>
+        </w:rPr>
+      </w:pPr>
+      <w:r>
+        <w:rPr>
+          <w:color w:val="000000" w:themeColor="text1"/>
+          <w:sz w:val="32"/>
+          <w:szCs w:val="32"/>
+        </w:rPr>
+        <w:t>The relation is between a certain list and a corresponding list area. Each list should be in exactly one list area. However, each list area should have one or more lists. Therefore, the cardinality ratio could be derived as follows:</w:t>
+      </w:r>
+    </w:p>
+    <w:p>
+      <w:pPr>
+        <w:pStyle w:val="ListParagraph"/>
+        <w:spacing w:line="360" w:lineRule="auto"/>
+        <w:ind w:left="1440"/>
+        <w:rPr>
+          <w:color w:val="4472C4" w:themeColor="accent1"/>
+          <w:sz w:val="32"/>
+          <w:szCs w:val="32"/>
+        </w:rPr>
+      </w:pPr>
+      <w:r>
+        <w:rPr>
+          <w:color w:val="000000" w:themeColor="text1"/>
+          <w:sz w:val="32"/>
+          <w:szCs w:val="32"/>
+        </w:rPr>
+        <w:t xml:space="preserve">       </w:t>
+      </w:r>
+      <w:proofErr w:type="spellStart"/>
+      <w:r>
+        <w:rPr>
+          <w:color w:val="4472C4" w:themeColor="accent1"/>
+          <w:sz w:val="32"/>
+          <w:szCs w:val="32"/>
+        </w:rPr>
+        <w:t>Candidates_List</w:t>
+      </w:r>
+      <w:proofErr w:type="spellEnd"/>
+      <w:r>
+        <w:rPr>
+          <w:color w:val="4472C4" w:themeColor="accent1"/>
+          <w:sz w:val="32"/>
+          <w:szCs w:val="32"/>
+        </w:rPr>
+        <w:tab/>
+      </w:r>
+      <w:r>
+        <w:rPr>
+          <w:color w:val="4472C4" w:themeColor="accent1"/>
+          <w:sz w:val="32"/>
+          <w:szCs w:val="32"/>
+        </w:rPr>
+        <w:tab/>
+      </w:r>
+      <w:r>
+        <w:rPr>
+          <w:color w:val="4472C4" w:themeColor="accent1"/>
+          <w:sz w:val="32"/>
+          <w:szCs w:val="32"/>
+        </w:rPr>
+        <w:tab/>
+        <w:t xml:space="preserve">       </w:t>
+      </w:r>
+      <w:proofErr w:type="spellStart"/>
+      <w:r>
+        <w:rPr>
+          <w:color w:val="4472C4" w:themeColor="accent1"/>
+          <w:sz w:val="32"/>
+          <w:szCs w:val="32"/>
+        </w:rPr>
+        <w:t>List_Area</w:t>
+      </w:r>
+      <w:proofErr w:type="spellEnd"/>
+    </w:p>
+    <w:p>
+      <w:pPr>
+        <w:pStyle w:val="ListParagraph"/>
+        <w:spacing w:line="360" w:lineRule="auto"/>
+        <w:ind w:left="1440"/>
+        <w:rPr>
+          <w:color w:val="4472C4" w:themeColor="accent1"/>
+          <w:sz w:val="32"/>
+          <w:szCs w:val="32"/>
+        </w:rPr>
+      </w:pPr>
+      <w:r>
+        <w:rPr>
+          <w:color w:val="4472C4" w:themeColor="accent1"/>
+          <w:sz w:val="32"/>
+          <w:szCs w:val="32"/>
+        </w:rPr>
+        <w:tab/>
+        <w:t xml:space="preserve">        1</w:t>
+      </w:r>
+      <w:r>
+        <w:rPr>
+          <w:color w:val="4472C4" w:themeColor="accent1"/>
+          <w:sz w:val="32"/>
+          <w:szCs w:val="32"/>
+        </w:rPr>
+        <w:tab/>
+      </w:r>
+      <w:r>
+        <w:rPr>
+          <w:color w:val="4472C4" w:themeColor="accent1"/>
+          <w:sz w:val="32"/>
+          <w:szCs w:val="32"/>
+        </w:rPr>
+        <w:tab/>
+        <w:t xml:space="preserve">    </w:t>
+      </w:r>
+      <w:proofErr w:type="gramStart"/>
+      <w:r>
+        <w:rPr>
+          <w:color w:val="4472C4" w:themeColor="accent1"/>
+          <w:sz w:val="32"/>
+          <w:szCs w:val="32"/>
+        </w:rPr>
+        <w:t xml:space="preserve">  :</w:t>
+      </w:r>
+      <w:proofErr w:type="gramEnd"/>
+      <w:r>
+        <w:rPr>
+          <w:color w:val="4472C4" w:themeColor="accent1"/>
+          <w:sz w:val="32"/>
+          <w:szCs w:val="32"/>
+        </w:rPr>
+        <w:t xml:space="preserve">    </w:t>
+      </w:r>
+      <w:r>
+        <w:rPr>
+          <w:color w:val="4472C4" w:themeColor="accent1"/>
+          <w:sz w:val="32"/>
+          <w:szCs w:val="32"/>
+        </w:rPr>
+        <w:tab/>
+      </w:r>
+      <w:r>
+        <w:rPr>
+          <w:color w:val="4472C4" w:themeColor="accent1"/>
+          <w:sz w:val="32"/>
+          <w:szCs w:val="32"/>
+        </w:rPr>
+        <w:tab/>
+        <w:t xml:space="preserve">     1</w:t>
+      </w:r>
+    </w:p>
+    <w:p>
+      <w:pPr>
+        <w:pStyle w:val="ListParagraph"/>
+        <w:spacing w:line="360" w:lineRule="auto"/>
+        <w:ind w:left="1440"/>
+        <w:rPr>
+          <w:color w:val="4472C4" w:themeColor="accent1"/>
+          <w:sz w:val="32"/>
+          <w:szCs w:val="32"/>
+        </w:rPr>
+      </w:pPr>
+      <w:r>
+        <w:rPr>
+          <w:color w:val="4472C4" w:themeColor="accent1"/>
+          <w:sz w:val="32"/>
+          <w:szCs w:val="32"/>
+        </w:rPr>
+        <w:tab/>
+        <w:t xml:space="preserve">        N                       </w:t>
+      </w:r>
+      <w:proofErr w:type="gramStart"/>
+      <w:r>
+        <w:rPr>
+          <w:color w:val="4472C4" w:themeColor="accent1"/>
+          <w:sz w:val="32"/>
+          <w:szCs w:val="32"/>
+        </w:rPr>
+        <w:t xml:space="preserve">  :</w:t>
+      </w:r>
+      <w:proofErr w:type="gramEnd"/>
+      <w:r>
+        <w:rPr>
+          <w:color w:val="4472C4" w:themeColor="accent1"/>
+          <w:sz w:val="32"/>
+          <w:szCs w:val="32"/>
+        </w:rPr>
+        <w:t xml:space="preserve">                            1</w:t>
+      </w:r>
+    </w:p>
+    <w:p>
+      <w:pPr>
+        <w:pStyle w:val="ListParagraph"/>
+        <w:spacing w:line="360" w:lineRule="auto"/>
+        <w:ind w:left="1440"/>
+        <w:rPr>
+          <w:color w:val="4472C4" w:themeColor="accent1"/>
+          <w:sz w:val="32"/>
+          <w:szCs w:val="32"/>
+        </w:rPr>
+      </w:pPr>
+      <w:r>
+        <w:rPr>
+          <w:color w:val="4472C4" w:themeColor="accent1"/>
+          <w:sz w:val="32"/>
+          <w:szCs w:val="32"/>
+        </w:rPr>
+        <w:tab/>
+        <w:t>------------------------------------------------------</w:t>
+      </w:r>
+    </w:p>
+    <w:p>
+      <w:pPr>
+        <w:pStyle w:val="ListParagraph"/>
+        <w:spacing w:line="360" w:lineRule="auto"/>
+        <w:ind w:left="1440"/>
+        <w:rPr>
+          <w:color w:val="4472C4" w:themeColor="accent1"/>
+          <w:sz w:val="32"/>
+          <w:szCs w:val="32"/>
+        </w:rPr>
+      </w:pPr>
+      <w:r>
+        <w:rPr>
+          <w:color w:val="4472C4" w:themeColor="accent1"/>
+          <w:sz w:val="32"/>
+          <w:szCs w:val="32"/>
+        </w:rPr>
+        <w:tab/>
+        <w:t xml:space="preserve">        N                      </w:t>
+      </w:r>
+      <w:proofErr w:type="gramStart"/>
+      <w:r>
+        <w:rPr>
+          <w:color w:val="4472C4" w:themeColor="accent1"/>
+          <w:sz w:val="32"/>
+          <w:szCs w:val="32"/>
+        </w:rPr>
+        <w:t xml:space="preserve">  :</w:t>
+      </w:r>
+      <w:proofErr w:type="gramEnd"/>
+      <w:r>
+        <w:rPr>
+          <w:color w:val="4472C4" w:themeColor="accent1"/>
+          <w:sz w:val="32"/>
+          <w:szCs w:val="32"/>
+        </w:rPr>
+        <w:t xml:space="preserve">                            1</w:t>
+      </w:r>
+    </w:p>
+    <w:p>
+      <w:pPr>
+        <w:pStyle w:val="ListParagraph"/>
+        <w:spacing w:line="360" w:lineRule="auto"/>
+        <w:ind w:left="1440"/>
+        <w:rPr>
+          <w:color w:val="000000" w:themeColor="text1"/>
+          <w:sz w:val="32"/>
+          <w:szCs w:val="32"/>
+        </w:rPr>
+      </w:pPr>
+    </w:p>
+    <w:p>
+      <w:pPr>
+        <w:pStyle w:val="ListParagraph"/>
+        <w:spacing w:line="360" w:lineRule="auto"/>
+        <w:ind w:left="1440"/>
+        <w:rPr>
+          <w:color w:val="000000" w:themeColor="text1"/>
+          <w:sz w:val="32"/>
+          <w:szCs w:val="32"/>
+        </w:rPr>
+      </w:pPr>
+    </w:p>
+    <w:p>
+      <w:pPr>
+        <w:pStyle w:val="ListParagraph"/>
+        <w:numPr>
+          <w:ilvl w:val="0"/>
+          <w:numId w:val="4"/>
+        </w:numPr>
+        <w:spacing w:line="360" w:lineRule="auto"/>
+        <w:rPr>
+          <w:color w:val="000000" w:themeColor="text1"/>
+          <w:sz w:val="32"/>
+          <w:szCs w:val="32"/>
+        </w:rPr>
+      </w:pPr>
+      <w:proofErr w:type="spellStart"/>
+      <w:r>
+        <w:rPr>
+          <w:color w:val="000000" w:themeColor="text1"/>
+          <w:sz w:val="32"/>
+          <w:szCs w:val="32"/>
+        </w:rPr>
+        <w:lastRenderedPageBreak/>
+        <w:t>Voter</w:t>
+      </w:r>
+      <w:r>
+        <w:rPr>
+          <w:sz w:val="32"/>
+          <w:szCs w:val="32"/>
+        </w:rPr>
+        <w:t>_Area</w:t>
+      </w:r>
+      <w:proofErr w:type="spellEnd"/>
+      <w:r>
+        <w:rPr>
+          <w:sz w:val="32"/>
+          <w:szCs w:val="32"/>
+        </w:rPr>
+        <w:t>:</w:t>
+      </w:r>
+    </w:p>
+    <w:p>
+      <w:pPr>
+        <w:pStyle w:val="ListParagraph"/>
+        <w:spacing w:line="360" w:lineRule="auto"/>
+        <w:ind w:left="1440"/>
+        <w:rPr>
+          <w:color w:val="000000" w:themeColor="text1"/>
+          <w:sz w:val="32"/>
+          <w:szCs w:val="32"/>
+        </w:rPr>
+      </w:pPr>
+      <w:r>
+        <w:rPr>
+          <w:color w:val="000000" w:themeColor="text1"/>
+          <w:sz w:val="32"/>
+          <w:szCs w:val="32"/>
+        </w:rPr>
+        <w:t>The relation is between a certain voter and a corresponding area. Each voter could have exactly one area. Also, each area should have many voters. Therefore, the cardinality ratio could be derived as follows:</w:t>
+      </w:r>
+    </w:p>
+    <w:p>
+      <w:pPr>
+        <w:pStyle w:val="ListParagraph"/>
+        <w:spacing w:line="360" w:lineRule="auto"/>
+        <w:ind w:left="1440"/>
+        <w:rPr>
+          <w:color w:val="4472C4" w:themeColor="accent1"/>
+          <w:sz w:val="32"/>
+          <w:szCs w:val="32"/>
+        </w:rPr>
+      </w:pPr>
+      <w:r>
+        <w:rPr>
+          <w:color w:val="000000" w:themeColor="text1"/>
+          <w:sz w:val="32"/>
+          <w:szCs w:val="32"/>
+        </w:rPr>
+        <w:tab/>
+        <w:t xml:space="preserve">     </w:t>
+      </w:r>
+      <w:r>
+        <w:rPr>
+          <w:color w:val="4472C4" w:themeColor="accent1"/>
+          <w:sz w:val="32"/>
+          <w:szCs w:val="32"/>
+        </w:rPr>
+        <w:t>Voter</w:t>
+      </w:r>
+      <w:r>
+        <w:rPr>
+          <w:color w:val="4472C4" w:themeColor="accent1"/>
+          <w:sz w:val="32"/>
+          <w:szCs w:val="32"/>
+        </w:rPr>
+        <w:tab/>
+      </w:r>
+      <w:r>
+        <w:rPr>
+          <w:color w:val="4472C4" w:themeColor="accent1"/>
+          <w:sz w:val="32"/>
+          <w:szCs w:val="32"/>
+        </w:rPr>
+        <w:tab/>
+      </w:r>
+      <w:r>
+        <w:rPr>
+          <w:color w:val="4472C4" w:themeColor="accent1"/>
+          <w:sz w:val="32"/>
+          <w:szCs w:val="32"/>
+        </w:rPr>
+        <w:tab/>
+      </w:r>
+      <w:r>
+        <w:rPr>
+          <w:color w:val="4472C4" w:themeColor="accent1"/>
+          <w:sz w:val="32"/>
+          <w:szCs w:val="32"/>
+        </w:rPr>
+        <w:tab/>
+      </w:r>
+      <w:proofErr w:type="gramStart"/>
+      <w:r>
+        <w:rPr>
+          <w:color w:val="4472C4" w:themeColor="accent1"/>
+          <w:sz w:val="32"/>
+          <w:szCs w:val="32"/>
+        </w:rPr>
+        <w:tab/>
+        <w:t xml:space="preserve">  Area</w:t>
+      </w:r>
+      <w:proofErr w:type="gramEnd"/>
+    </w:p>
+    <w:p>
+      <w:pPr>
+        <w:pStyle w:val="ListParagraph"/>
+        <w:spacing w:line="360" w:lineRule="auto"/>
+        <w:ind w:left="1440"/>
+        <w:rPr>
+          <w:color w:val="4472C4" w:themeColor="accent1"/>
+          <w:sz w:val="32"/>
+          <w:szCs w:val="32"/>
+        </w:rPr>
+      </w:pPr>
+      <w:r>
+        <w:rPr>
+          <w:color w:val="4472C4" w:themeColor="accent1"/>
+          <w:sz w:val="32"/>
+          <w:szCs w:val="32"/>
+        </w:rPr>
+        <w:tab/>
+        <w:t xml:space="preserve">        1</w:t>
+      </w:r>
+      <w:r>
+        <w:rPr>
+          <w:color w:val="4472C4" w:themeColor="accent1"/>
+          <w:sz w:val="32"/>
+          <w:szCs w:val="32"/>
+        </w:rPr>
+        <w:tab/>
+      </w:r>
+      <w:r>
+        <w:rPr>
+          <w:color w:val="4472C4" w:themeColor="accent1"/>
+          <w:sz w:val="32"/>
+          <w:szCs w:val="32"/>
+        </w:rPr>
+        <w:tab/>
+        <w:t xml:space="preserve">    </w:t>
+      </w:r>
+      <w:proofErr w:type="gramStart"/>
+      <w:r>
+        <w:rPr>
+          <w:color w:val="4472C4" w:themeColor="accent1"/>
+          <w:sz w:val="32"/>
+          <w:szCs w:val="32"/>
+        </w:rPr>
+        <w:t xml:space="preserve">  :</w:t>
+      </w:r>
+      <w:proofErr w:type="gramEnd"/>
+      <w:r>
+        <w:rPr>
+          <w:color w:val="4472C4" w:themeColor="accent1"/>
+          <w:sz w:val="32"/>
+          <w:szCs w:val="32"/>
+        </w:rPr>
+        <w:t xml:space="preserve">    </w:t>
+      </w:r>
+      <w:r>
+        <w:rPr>
+          <w:color w:val="4472C4" w:themeColor="accent1"/>
+          <w:sz w:val="32"/>
+          <w:szCs w:val="32"/>
+        </w:rPr>
+        <w:tab/>
+      </w:r>
+      <w:r>
+        <w:rPr>
+          <w:color w:val="4472C4" w:themeColor="accent1"/>
+          <w:sz w:val="32"/>
+          <w:szCs w:val="32"/>
+        </w:rPr>
+        <w:tab/>
+        <w:t xml:space="preserve">     1</w:t>
+      </w:r>
+    </w:p>
+    <w:p>
+      <w:pPr>
+        <w:pStyle w:val="ListParagraph"/>
+        <w:spacing w:line="360" w:lineRule="auto"/>
+        <w:ind w:left="1440"/>
+        <w:rPr>
+          <w:color w:val="4472C4" w:themeColor="accent1"/>
+          <w:sz w:val="32"/>
+          <w:szCs w:val="32"/>
+        </w:rPr>
+      </w:pPr>
+      <w:r>
+        <w:rPr>
+          <w:color w:val="4472C4" w:themeColor="accent1"/>
+          <w:sz w:val="32"/>
+          <w:szCs w:val="32"/>
+        </w:rPr>
+        <w:tab/>
+        <w:t xml:space="preserve">        N                       </w:t>
+      </w:r>
+      <w:proofErr w:type="gramStart"/>
+      <w:r>
+        <w:rPr>
+          <w:color w:val="4472C4" w:themeColor="accent1"/>
+          <w:sz w:val="32"/>
+          <w:szCs w:val="32"/>
+        </w:rPr>
+        <w:t xml:space="preserve">  :</w:t>
+      </w:r>
+      <w:proofErr w:type="gramEnd"/>
+      <w:r>
+        <w:rPr>
+          <w:color w:val="4472C4" w:themeColor="accent1"/>
+          <w:sz w:val="32"/>
+          <w:szCs w:val="32"/>
+        </w:rPr>
+        <w:t xml:space="preserve">                            1</w:t>
+      </w:r>
+    </w:p>
+    <w:p>
+      <w:pPr>
+        <w:pStyle w:val="ListParagraph"/>
+        <w:spacing w:line="360" w:lineRule="auto"/>
+        <w:ind w:left="1440"/>
+        <w:rPr>
+          <w:color w:val="4472C4" w:themeColor="accent1"/>
+          <w:sz w:val="32"/>
+          <w:szCs w:val="32"/>
+        </w:rPr>
+      </w:pPr>
+      <w:r>
+        <w:rPr>
+          <w:color w:val="4472C4" w:themeColor="accent1"/>
+          <w:sz w:val="32"/>
+          <w:szCs w:val="32"/>
+        </w:rPr>
+        <w:tab/>
+        <w:t>------------------------------------------------------</w:t>
+      </w:r>
+    </w:p>
+    <w:p>
+      <w:pPr>
+        <w:pStyle w:val="ListParagraph"/>
+        <w:spacing w:line="360" w:lineRule="auto"/>
+        <w:ind w:left="1440"/>
+        <w:rPr>
+          <w:color w:val="4472C4" w:themeColor="accent1"/>
+          <w:sz w:val="32"/>
+          <w:szCs w:val="32"/>
+        </w:rPr>
+      </w:pPr>
+      <w:r>
+        <w:rPr>
+          <w:color w:val="4472C4" w:themeColor="accent1"/>
+          <w:sz w:val="32"/>
+          <w:szCs w:val="32"/>
+        </w:rPr>
+        <w:tab/>
+        <w:t xml:space="preserve">        N                      </w:t>
+      </w:r>
+      <w:proofErr w:type="gramStart"/>
+      <w:r>
+        <w:rPr>
+          <w:color w:val="4472C4" w:themeColor="accent1"/>
+          <w:sz w:val="32"/>
+          <w:szCs w:val="32"/>
+        </w:rPr>
+        <w:t xml:space="preserve">  :</w:t>
+      </w:r>
+      <w:proofErr w:type="gramEnd"/>
+      <w:r>
+        <w:rPr>
+          <w:color w:val="4472C4" w:themeColor="accent1"/>
+          <w:sz w:val="32"/>
+          <w:szCs w:val="32"/>
+        </w:rPr>
+        <w:t xml:space="preserve">                            1</w:t>
+      </w:r>
+    </w:p>
+    <w:p>
+      <w:pPr>
+        <w:pStyle w:val="ListParagraph"/>
+        <w:numPr>
+          <w:ilvl w:val="0"/>
+          <w:numId w:val="4"/>
+        </w:numPr>
+        <w:spacing w:line="360" w:lineRule="auto"/>
+        <w:rPr>
+          <w:color w:val="000000" w:themeColor="text1"/>
+          <w:sz w:val="32"/>
+          <w:szCs w:val="32"/>
+        </w:rPr>
+      </w:pPr>
+      <w:proofErr w:type="spellStart"/>
+      <w:r>
+        <w:rPr>
+          <w:color w:val="000000" w:themeColor="text1"/>
+          <w:sz w:val="32"/>
+          <w:szCs w:val="32"/>
+        </w:rPr>
+        <w:t>Candidacy_Area</w:t>
+      </w:r>
+      <w:proofErr w:type="spellEnd"/>
+      <w:r>
+        <w:rPr>
+          <w:sz w:val="32"/>
+          <w:szCs w:val="32"/>
+        </w:rPr>
+        <w:t>:</w:t>
+      </w:r>
+    </w:p>
+    <w:p>
+      <w:pPr>
+        <w:pStyle w:val="ListParagraph"/>
+        <w:spacing w:line="360" w:lineRule="auto"/>
+        <w:ind w:left="1440"/>
+        <w:rPr>
+          <w:color w:val="000000" w:themeColor="text1"/>
+          <w:sz w:val="32"/>
+          <w:szCs w:val="32"/>
+        </w:rPr>
+      </w:pPr>
+      <w:r>
+        <w:rPr>
+          <w:color w:val="000000" w:themeColor="text1"/>
+          <w:sz w:val="32"/>
+          <w:szCs w:val="32"/>
+        </w:rPr>
+        <w:t>The relation is between a certain area and a corresponding individual candidate. Each individual candidate should have exactly one corresponding area. However, each area should have at least one candidate. Therefore, the cardinality ratio could be derived as follows:</w:t>
+      </w:r>
+    </w:p>
+    <w:p>
+      <w:pPr>
+        <w:pStyle w:val="ListParagraph"/>
+        <w:spacing w:line="360" w:lineRule="auto"/>
+        <w:ind w:left="1440"/>
+        <w:rPr>
+          <w:color w:val="4472C4" w:themeColor="accent1"/>
+          <w:sz w:val="32"/>
+          <w:szCs w:val="32"/>
+        </w:rPr>
+      </w:pPr>
+      <w:r>
+        <w:rPr>
+          <w:color w:val="000000" w:themeColor="text1"/>
+          <w:sz w:val="32"/>
+          <w:szCs w:val="32"/>
+        </w:rPr>
+        <w:t xml:space="preserve">     </w:t>
+      </w:r>
+      <w:proofErr w:type="spellStart"/>
+      <w:r>
+        <w:rPr>
+          <w:color w:val="4472C4" w:themeColor="accent1"/>
+          <w:sz w:val="32"/>
+          <w:szCs w:val="32"/>
+        </w:rPr>
+        <w:t>Individual_Candidate</w:t>
+      </w:r>
+      <w:proofErr w:type="spellEnd"/>
+      <w:r>
+        <w:rPr>
+          <w:color w:val="4472C4" w:themeColor="accent1"/>
+          <w:sz w:val="32"/>
+          <w:szCs w:val="32"/>
+        </w:rPr>
+        <w:t xml:space="preserve">       </w:t>
+      </w:r>
+      <w:r>
+        <w:rPr>
+          <w:color w:val="4472C4" w:themeColor="accent1"/>
+          <w:sz w:val="32"/>
+          <w:szCs w:val="32"/>
+        </w:rPr>
+        <w:tab/>
+      </w:r>
+      <w:proofErr w:type="spellStart"/>
+      <w:r>
+        <w:rPr>
+          <w:color w:val="4472C4" w:themeColor="accent1"/>
+          <w:sz w:val="32"/>
+          <w:szCs w:val="32"/>
+        </w:rPr>
+        <w:t>Election_Area</w:t>
+      </w:r>
+      <w:proofErr w:type="spellEnd"/>
+    </w:p>
+    <w:p>
+      <w:pPr>
+        <w:pStyle w:val="ListParagraph"/>
+        <w:spacing w:line="360" w:lineRule="auto"/>
+        <w:ind w:left="1440"/>
+        <w:rPr>
+          <w:color w:val="4472C4" w:themeColor="accent1"/>
+          <w:sz w:val="32"/>
+          <w:szCs w:val="32"/>
+        </w:rPr>
+      </w:pPr>
+      <w:r>
+        <w:rPr>
+          <w:color w:val="4472C4" w:themeColor="accent1"/>
+          <w:sz w:val="32"/>
+          <w:szCs w:val="32"/>
+        </w:rPr>
+        <w:tab/>
+        <w:t xml:space="preserve">        1</w:t>
+      </w:r>
+      <w:r>
+        <w:rPr>
+          <w:color w:val="4472C4" w:themeColor="accent1"/>
+          <w:sz w:val="32"/>
+          <w:szCs w:val="32"/>
+        </w:rPr>
+        <w:tab/>
+      </w:r>
+      <w:r>
+        <w:rPr>
+          <w:color w:val="4472C4" w:themeColor="accent1"/>
+          <w:sz w:val="32"/>
+          <w:szCs w:val="32"/>
+        </w:rPr>
+        <w:tab/>
+        <w:t xml:space="preserve">    </w:t>
+      </w:r>
+      <w:proofErr w:type="gramStart"/>
+      <w:r>
+        <w:rPr>
+          <w:color w:val="4472C4" w:themeColor="accent1"/>
+          <w:sz w:val="32"/>
+          <w:szCs w:val="32"/>
+        </w:rPr>
+        <w:t xml:space="preserve">  :</w:t>
+      </w:r>
+      <w:proofErr w:type="gramEnd"/>
+      <w:r>
+        <w:rPr>
+          <w:color w:val="4472C4" w:themeColor="accent1"/>
+          <w:sz w:val="32"/>
+          <w:szCs w:val="32"/>
+        </w:rPr>
+        <w:t xml:space="preserve">    </w:t>
+      </w:r>
+      <w:r>
+        <w:rPr>
+          <w:color w:val="4472C4" w:themeColor="accent1"/>
+          <w:sz w:val="32"/>
+          <w:szCs w:val="32"/>
+        </w:rPr>
+        <w:tab/>
+      </w:r>
+      <w:r>
+        <w:rPr>
+          <w:color w:val="4472C4" w:themeColor="accent1"/>
+          <w:sz w:val="32"/>
+          <w:szCs w:val="32"/>
+        </w:rPr>
+        <w:tab/>
+        <w:t xml:space="preserve">     1</w:t>
+      </w:r>
+    </w:p>
+    <w:p>
+      <w:pPr>
+        <w:pStyle w:val="ListParagraph"/>
+        <w:spacing w:line="360" w:lineRule="auto"/>
+        <w:ind w:left="1440"/>
+        <w:rPr>
+          <w:color w:val="4472C4" w:themeColor="accent1"/>
+          <w:sz w:val="32"/>
+          <w:szCs w:val="32"/>
+        </w:rPr>
+      </w:pPr>
+      <w:r>
+        <w:rPr>
+          <w:color w:val="4472C4" w:themeColor="accent1"/>
+          <w:sz w:val="32"/>
+          <w:szCs w:val="32"/>
+        </w:rPr>
+        <w:tab/>
+        <w:t xml:space="preserve">        N                       </w:t>
+      </w:r>
+      <w:proofErr w:type="gramStart"/>
+      <w:r>
+        <w:rPr>
+          <w:color w:val="4472C4" w:themeColor="accent1"/>
+          <w:sz w:val="32"/>
+          <w:szCs w:val="32"/>
+        </w:rPr>
+        <w:t xml:space="preserve">  :</w:t>
+      </w:r>
+      <w:proofErr w:type="gramEnd"/>
+      <w:r>
+        <w:rPr>
+          <w:color w:val="4472C4" w:themeColor="accent1"/>
+          <w:sz w:val="32"/>
+          <w:szCs w:val="32"/>
+        </w:rPr>
+        <w:t xml:space="preserve">                            1</w:t>
+      </w:r>
+    </w:p>
+    <w:p>
+      <w:pPr>
+        <w:pStyle w:val="ListParagraph"/>
+        <w:spacing w:line="360" w:lineRule="auto"/>
+        <w:ind w:left="1440"/>
+        <w:rPr>
+          <w:color w:val="4472C4" w:themeColor="accent1"/>
+          <w:sz w:val="32"/>
+          <w:szCs w:val="32"/>
+        </w:rPr>
+      </w:pPr>
+      <w:r>
+        <w:rPr>
+          <w:color w:val="4472C4" w:themeColor="accent1"/>
+          <w:sz w:val="32"/>
+          <w:szCs w:val="32"/>
+        </w:rPr>
+        <w:tab/>
+        <w:t>------------------------------------------------------</w:t>
+      </w:r>
+    </w:p>
+    <w:p>
+      <w:pPr>
+        <w:pStyle w:val="ListParagraph"/>
+        <w:spacing w:line="360" w:lineRule="auto"/>
+        <w:ind w:left="1440"/>
+        <w:rPr>
+          <w:color w:val="4472C4" w:themeColor="accent1"/>
+          <w:sz w:val="32"/>
+          <w:szCs w:val="32"/>
+        </w:rPr>
+      </w:pPr>
+      <w:r>
+        <w:rPr>
+          <w:color w:val="4472C4" w:themeColor="accent1"/>
+          <w:sz w:val="32"/>
+          <w:szCs w:val="32"/>
+        </w:rPr>
+        <w:tab/>
+        <w:t xml:space="preserve">        N                      </w:t>
+      </w:r>
+      <w:proofErr w:type="gramStart"/>
+      <w:r>
+        <w:rPr>
+          <w:color w:val="4472C4" w:themeColor="accent1"/>
+          <w:sz w:val="32"/>
+          <w:szCs w:val="32"/>
+        </w:rPr>
+        <w:t xml:space="preserve">  :</w:t>
+      </w:r>
+      <w:proofErr w:type="gramEnd"/>
+      <w:r>
+        <w:rPr>
+          <w:color w:val="4472C4" w:themeColor="accent1"/>
+          <w:sz w:val="32"/>
+          <w:szCs w:val="32"/>
+        </w:rPr>
+        <w:t xml:space="preserve">                             1</w:t>
+      </w:r>
+    </w:p>
+    <w:p>
+      <w:pPr>
+        <w:pStyle w:val="ListParagraph"/>
+        <w:spacing w:line="360" w:lineRule="auto"/>
+        <w:ind w:left="1440"/>
+        <w:rPr>
+          <w:color w:val="4472C4" w:themeColor="accent1"/>
+          <w:sz w:val="32"/>
+          <w:szCs w:val="32"/>
+        </w:rPr>
+      </w:pPr>
+    </w:p>
+    <w:p>
+      <w:pPr>
+        <w:pStyle w:val="ListParagraph"/>
+        <w:numPr>
+          <w:ilvl w:val="0"/>
+          <w:numId w:val="4"/>
+        </w:numPr>
+        <w:spacing w:line="360" w:lineRule="auto"/>
+        <w:rPr>
+          <w:color w:val="000000" w:themeColor="text1"/>
+          <w:sz w:val="32"/>
+          <w:szCs w:val="32"/>
+        </w:rPr>
+      </w:pPr>
+      <w:proofErr w:type="spellStart"/>
+      <w:r>
+        <w:rPr>
+          <w:color w:val="000000" w:themeColor="text1"/>
+          <w:sz w:val="32"/>
+          <w:szCs w:val="32"/>
+        </w:rPr>
+        <w:lastRenderedPageBreak/>
+        <w:t>Union_Lists</w:t>
+      </w:r>
+      <w:proofErr w:type="spellEnd"/>
+      <w:r>
+        <w:rPr>
+          <w:sz w:val="32"/>
+          <w:szCs w:val="32"/>
+        </w:rPr>
+        <w:t>:</w:t>
+      </w:r>
+    </w:p>
+    <w:p>
+      <w:pPr>
+        <w:pStyle w:val="ListParagraph"/>
+        <w:spacing w:line="360" w:lineRule="auto"/>
+        <w:ind w:left="1440"/>
+        <w:rPr>
+          <w:color w:val="000000" w:themeColor="text1"/>
+          <w:sz w:val="32"/>
+          <w:szCs w:val="32"/>
+        </w:rPr>
+      </w:pPr>
+      <w:r>
+        <w:rPr>
+          <w:color w:val="000000" w:themeColor="text1"/>
+          <w:sz w:val="32"/>
+          <w:szCs w:val="32"/>
+        </w:rPr>
+        <w:t>The relation is between a certain union and a corresponding candidates list. Each candidates list should have exactly one corresponding union. However, each union should have at least one candidates list. Therefore, the cardinality ratio could be derived as follows:</w:t>
+      </w:r>
+    </w:p>
+    <w:p>
+      <w:pPr>
+        <w:pStyle w:val="ListParagraph"/>
+        <w:spacing w:line="360" w:lineRule="auto"/>
+        <w:ind w:left="1440"/>
+        <w:rPr>
+          <w:color w:val="4472C4" w:themeColor="accent1"/>
+          <w:sz w:val="32"/>
+          <w:szCs w:val="32"/>
+        </w:rPr>
+      </w:pPr>
+      <w:r>
+        <w:rPr>
+          <w:color w:val="000000" w:themeColor="text1"/>
+          <w:sz w:val="32"/>
+          <w:szCs w:val="32"/>
+        </w:rPr>
+        <w:t xml:space="preserve">     </w:t>
+      </w:r>
+      <w:proofErr w:type="spellStart"/>
+      <w:r>
+        <w:rPr>
+          <w:color w:val="4472C4" w:themeColor="accent1"/>
+          <w:sz w:val="32"/>
+          <w:szCs w:val="32"/>
+        </w:rPr>
+        <w:t>Candidates_List</w:t>
+      </w:r>
+      <w:proofErr w:type="spellEnd"/>
+      <w:r>
+        <w:rPr>
+          <w:color w:val="4472C4" w:themeColor="accent1"/>
+          <w:sz w:val="32"/>
+          <w:szCs w:val="32"/>
+        </w:rPr>
+        <w:tab/>
+        <w:t xml:space="preserve">                       </w:t>
+      </w:r>
+      <w:r>
+        <w:rPr>
+          <w:color w:val="4472C4" w:themeColor="accent1"/>
+          <w:sz w:val="32"/>
+          <w:szCs w:val="32"/>
+        </w:rPr>
+        <w:tab/>
+        <w:t>Union</w:t>
+      </w:r>
+    </w:p>
+    <w:p>
+      <w:pPr>
+        <w:pStyle w:val="ListParagraph"/>
+        <w:spacing w:line="360" w:lineRule="auto"/>
+        <w:ind w:left="1440"/>
+        <w:rPr>
+          <w:color w:val="4472C4" w:themeColor="accent1"/>
+          <w:sz w:val="32"/>
+          <w:szCs w:val="32"/>
+        </w:rPr>
+      </w:pPr>
+      <w:r>
+        <w:rPr>
+          <w:color w:val="4472C4" w:themeColor="accent1"/>
+          <w:sz w:val="32"/>
+          <w:szCs w:val="32"/>
+        </w:rPr>
+        <w:tab/>
+        <w:t xml:space="preserve">        1</w:t>
+      </w:r>
+      <w:r>
+        <w:rPr>
+          <w:color w:val="4472C4" w:themeColor="accent1"/>
+          <w:sz w:val="32"/>
+          <w:szCs w:val="32"/>
+        </w:rPr>
+        <w:tab/>
+      </w:r>
+      <w:r>
+        <w:rPr>
+          <w:color w:val="4472C4" w:themeColor="accent1"/>
+          <w:sz w:val="32"/>
+          <w:szCs w:val="32"/>
+        </w:rPr>
+        <w:tab/>
+        <w:t xml:space="preserve">    </w:t>
+      </w:r>
+      <w:proofErr w:type="gramStart"/>
+      <w:r>
+        <w:rPr>
+          <w:color w:val="4472C4" w:themeColor="accent1"/>
+          <w:sz w:val="32"/>
+          <w:szCs w:val="32"/>
+        </w:rPr>
+        <w:t xml:space="preserve">  :</w:t>
+      </w:r>
+      <w:proofErr w:type="gramEnd"/>
+      <w:r>
+        <w:rPr>
+          <w:color w:val="4472C4" w:themeColor="accent1"/>
+          <w:sz w:val="32"/>
+          <w:szCs w:val="32"/>
+        </w:rPr>
+        <w:t xml:space="preserve">    </w:t>
+      </w:r>
+      <w:r>
+        <w:rPr>
+          <w:color w:val="4472C4" w:themeColor="accent1"/>
+          <w:sz w:val="32"/>
+          <w:szCs w:val="32"/>
+        </w:rPr>
+        <w:tab/>
+      </w:r>
+      <w:r>
+        <w:rPr>
+          <w:color w:val="4472C4" w:themeColor="accent1"/>
+          <w:sz w:val="32"/>
+          <w:szCs w:val="32"/>
+        </w:rPr>
+        <w:tab/>
+        <w:t xml:space="preserve">     1</w:t>
+      </w:r>
+    </w:p>
+    <w:p>
+      <w:pPr>
+        <w:pStyle w:val="ListParagraph"/>
+        <w:spacing w:line="360" w:lineRule="auto"/>
+        <w:ind w:left="1440"/>
+        <w:rPr>
+          <w:color w:val="4472C4" w:themeColor="accent1"/>
+          <w:sz w:val="32"/>
+          <w:szCs w:val="32"/>
+        </w:rPr>
+      </w:pPr>
+      <w:r>
+        <w:rPr>
+          <w:color w:val="4472C4" w:themeColor="accent1"/>
+          <w:sz w:val="32"/>
+          <w:szCs w:val="32"/>
+        </w:rPr>
+        <w:tab/>
+        <w:t xml:space="preserve">        N                       </w:t>
+      </w:r>
+      <w:proofErr w:type="gramStart"/>
+      <w:r>
+        <w:rPr>
+          <w:color w:val="4472C4" w:themeColor="accent1"/>
+          <w:sz w:val="32"/>
+          <w:szCs w:val="32"/>
+        </w:rPr>
+        <w:t xml:space="preserve">  :</w:t>
+      </w:r>
+      <w:proofErr w:type="gramEnd"/>
+      <w:r>
+        <w:rPr>
+          <w:color w:val="4472C4" w:themeColor="accent1"/>
+          <w:sz w:val="32"/>
+          <w:szCs w:val="32"/>
+        </w:rPr>
+        <w:t xml:space="preserve">                            1</w:t>
+      </w:r>
+    </w:p>
+    <w:p>
+      <w:pPr>
+        <w:pStyle w:val="ListParagraph"/>
+        <w:spacing w:line="360" w:lineRule="auto"/>
+        <w:ind w:left="1440"/>
+        <w:rPr>
+          <w:color w:val="4472C4" w:themeColor="accent1"/>
+          <w:sz w:val="32"/>
+          <w:szCs w:val="32"/>
+        </w:rPr>
+      </w:pPr>
+      <w:r>
+        <w:rPr>
+          <w:color w:val="4472C4" w:themeColor="accent1"/>
+          <w:sz w:val="32"/>
+          <w:szCs w:val="32"/>
+        </w:rPr>
+        <w:tab/>
+        <w:t>------------------------------------------------------</w:t>
+      </w:r>
+    </w:p>
+    <w:p>
+      <w:pPr>
+        <w:pStyle w:val="ListParagraph"/>
+        <w:spacing w:line="360" w:lineRule="auto"/>
+        <w:ind w:left="1440"/>
+        <w:rPr>
+          <w:color w:val="4472C4" w:themeColor="accent1"/>
+          <w:sz w:val="32"/>
+          <w:szCs w:val="32"/>
+        </w:rPr>
+      </w:pPr>
+      <w:r>
+        <w:rPr>
+          <w:color w:val="4472C4" w:themeColor="accent1"/>
+          <w:sz w:val="32"/>
+          <w:szCs w:val="32"/>
+        </w:rPr>
+        <w:tab/>
+        <w:t xml:space="preserve">        N                      </w:t>
+      </w:r>
+      <w:proofErr w:type="gramStart"/>
+      <w:r>
+        <w:rPr>
+          <w:color w:val="4472C4" w:themeColor="accent1"/>
+          <w:sz w:val="32"/>
+          <w:szCs w:val="32"/>
+        </w:rPr>
+        <w:t xml:space="preserve">  :</w:t>
+      </w:r>
+      <w:proofErr w:type="gramEnd"/>
+      <w:r>
+        <w:rPr>
+          <w:color w:val="4472C4" w:themeColor="accent1"/>
+          <w:sz w:val="32"/>
+          <w:szCs w:val="32"/>
+        </w:rPr>
+        <w:t xml:space="preserve">                             1</w:t>
+      </w:r>
+    </w:p>
+    <w:p>
+      <w:pPr>
+        <w:pStyle w:val="ListParagraph"/>
+        <w:numPr>
+          <w:ilvl w:val="0"/>
+          <w:numId w:val="4"/>
+        </w:numPr>
+        <w:spacing w:line="360" w:lineRule="auto"/>
+        <w:rPr>
+          <w:color w:val="000000" w:themeColor="text1"/>
+          <w:sz w:val="32"/>
+          <w:szCs w:val="32"/>
+        </w:rPr>
+      </w:pPr>
+      <w:r>
+        <w:rPr>
+          <w:color w:val="000000" w:themeColor="text1"/>
+          <w:sz w:val="32"/>
+          <w:szCs w:val="32"/>
+        </w:rPr>
+        <w:t>Forms</w:t>
+      </w:r>
+      <w:r>
+        <w:rPr>
+          <w:sz w:val="32"/>
+          <w:szCs w:val="32"/>
+        </w:rPr>
+        <w:t>:</w:t>
+      </w:r>
+    </w:p>
+    <w:p>
+      <w:pPr>
+        <w:pStyle w:val="ListParagraph"/>
+        <w:spacing w:line="360" w:lineRule="auto"/>
+        <w:ind w:left="1440"/>
+        <w:rPr>
+          <w:color w:val="000000" w:themeColor="text1"/>
+          <w:sz w:val="32"/>
+          <w:szCs w:val="32"/>
+        </w:rPr>
+      </w:pPr>
+      <w:r>
+        <w:rPr>
+          <w:color w:val="000000" w:themeColor="text1"/>
+          <w:sz w:val="32"/>
+          <w:szCs w:val="32"/>
+        </w:rPr>
+        <w:t>The relation is between a certain governorate and a corresponding list area. Each governorate should have exactly one corresponding list area. However, each list area should have at least one governorate. Therefore, the cardinality ratio could be derived as follows:</w:t>
+      </w:r>
+    </w:p>
+    <w:p>
+      <w:pPr>
+        <w:pStyle w:val="ListParagraph"/>
+        <w:spacing w:line="360" w:lineRule="auto"/>
+        <w:ind w:left="1440"/>
+        <w:rPr>
+          <w:color w:val="4472C4" w:themeColor="accent1"/>
+          <w:sz w:val="32"/>
+          <w:szCs w:val="32"/>
+        </w:rPr>
+      </w:pPr>
+      <w:r>
+        <w:rPr>
+          <w:color w:val="000000" w:themeColor="text1"/>
+          <w:sz w:val="32"/>
+          <w:szCs w:val="32"/>
+        </w:rPr>
+        <w:t xml:space="preserve">     </w:t>
+      </w:r>
+      <w:r>
+        <w:rPr>
+          <w:color w:val="4472C4" w:themeColor="accent1"/>
+          <w:sz w:val="32"/>
+          <w:szCs w:val="32"/>
+        </w:rPr>
+        <w:t xml:space="preserve">   Governorate</w:t>
+      </w:r>
+      <w:r>
+        <w:rPr>
+          <w:color w:val="4472C4" w:themeColor="accent1"/>
+          <w:sz w:val="32"/>
+          <w:szCs w:val="32"/>
+        </w:rPr>
+        <w:tab/>
+        <w:t xml:space="preserve">                            </w:t>
+      </w:r>
+      <w:proofErr w:type="spellStart"/>
+      <w:r>
+        <w:rPr>
+          <w:color w:val="4472C4" w:themeColor="accent1"/>
+          <w:sz w:val="32"/>
+          <w:szCs w:val="32"/>
+        </w:rPr>
+        <w:t>List_Area</w:t>
+      </w:r>
+      <w:proofErr w:type="spellEnd"/>
+    </w:p>
+    <w:p>
+      <w:pPr>
+        <w:pStyle w:val="ListParagraph"/>
+        <w:spacing w:line="360" w:lineRule="auto"/>
+        <w:ind w:left="1440"/>
+        <w:rPr>
+          <w:color w:val="4472C4" w:themeColor="accent1"/>
+          <w:sz w:val="32"/>
+          <w:szCs w:val="32"/>
+        </w:rPr>
+      </w:pPr>
+      <w:r>
+        <w:rPr>
+          <w:color w:val="4472C4" w:themeColor="accent1"/>
+          <w:sz w:val="32"/>
+          <w:szCs w:val="32"/>
+        </w:rPr>
+        <w:tab/>
+        <w:t xml:space="preserve">        1</w:t>
+      </w:r>
+      <w:r>
+        <w:rPr>
+          <w:color w:val="4472C4" w:themeColor="accent1"/>
+          <w:sz w:val="32"/>
+          <w:szCs w:val="32"/>
+        </w:rPr>
+        <w:tab/>
+      </w:r>
+      <w:r>
+        <w:rPr>
+          <w:color w:val="4472C4" w:themeColor="accent1"/>
+          <w:sz w:val="32"/>
+          <w:szCs w:val="32"/>
+        </w:rPr>
+        <w:tab/>
+        <w:t xml:space="preserve">    </w:t>
+      </w:r>
+      <w:proofErr w:type="gramStart"/>
+      <w:r>
+        <w:rPr>
+          <w:color w:val="4472C4" w:themeColor="accent1"/>
+          <w:sz w:val="32"/>
+          <w:szCs w:val="32"/>
+        </w:rPr>
+        <w:t xml:space="preserve">  :</w:t>
+      </w:r>
+      <w:proofErr w:type="gramEnd"/>
+      <w:r>
+        <w:rPr>
+          <w:color w:val="4472C4" w:themeColor="accent1"/>
+          <w:sz w:val="32"/>
+          <w:szCs w:val="32"/>
+        </w:rPr>
+        <w:t xml:space="preserve">    </w:t>
+      </w:r>
+      <w:r>
+        <w:rPr>
+          <w:color w:val="4472C4" w:themeColor="accent1"/>
+          <w:sz w:val="32"/>
+          <w:szCs w:val="32"/>
+        </w:rPr>
+        <w:tab/>
+      </w:r>
+      <w:r>
+        <w:rPr>
+          <w:color w:val="4472C4" w:themeColor="accent1"/>
+          <w:sz w:val="32"/>
+          <w:szCs w:val="32"/>
+        </w:rPr>
+        <w:tab/>
+        <w:t xml:space="preserve">     1</w:t>
+      </w:r>
+    </w:p>
+    <w:p>
+      <w:pPr>
+        <w:pStyle w:val="ListParagraph"/>
+        <w:spacing w:line="360" w:lineRule="auto"/>
+        <w:ind w:left="1440"/>
+        <w:rPr>
+          <w:color w:val="4472C4" w:themeColor="accent1"/>
+          <w:sz w:val="32"/>
+          <w:szCs w:val="32"/>
+        </w:rPr>
+      </w:pPr>
+      <w:r>
+        <w:rPr>
+          <w:color w:val="4472C4" w:themeColor="accent1"/>
+          <w:sz w:val="32"/>
+          <w:szCs w:val="32"/>
+        </w:rPr>
+        <w:tab/>
+        <w:t xml:space="preserve">        N                       </w:t>
+      </w:r>
+      <w:proofErr w:type="gramStart"/>
+      <w:r>
+        <w:rPr>
+          <w:color w:val="4472C4" w:themeColor="accent1"/>
+          <w:sz w:val="32"/>
+          <w:szCs w:val="32"/>
+        </w:rPr>
+        <w:t xml:space="preserve">  :</w:t>
+      </w:r>
+      <w:proofErr w:type="gramEnd"/>
+      <w:r>
+        <w:rPr>
+          <w:color w:val="4472C4" w:themeColor="accent1"/>
+          <w:sz w:val="32"/>
+          <w:szCs w:val="32"/>
+        </w:rPr>
+        <w:t xml:space="preserve">                            1</w:t>
+      </w:r>
+    </w:p>
+    <w:p>
+      <w:pPr>
+        <w:pStyle w:val="ListParagraph"/>
+        <w:spacing w:line="360" w:lineRule="auto"/>
+        <w:ind w:left="1440"/>
+        <w:rPr>
+          <w:color w:val="4472C4" w:themeColor="accent1"/>
+          <w:sz w:val="32"/>
+          <w:szCs w:val="32"/>
+        </w:rPr>
+      </w:pPr>
+      <w:r>
+        <w:rPr>
+          <w:color w:val="4472C4" w:themeColor="accent1"/>
+          <w:sz w:val="32"/>
+          <w:szCs w:val="32"/>
+        </w:rPr>
+        <w:tab/>
+        <w:t>------------------------------------------------------</w:t>
+      </w:r>
+    </w:p>
+    <w:p>
+      <w:pPr>
+        <w:pStyle w:val="ListParagraph"/>
+        <w:spacing w:line="360" w:lineRule="auto"/>
+        <w:ind w:left="1440"/>
+        <w:rPr>
+          <w:color w:val="000000" w:themeColor="text1"/>
+          <w:sz w:val="32"/>
+          <w:szCs w:val="32"/>
+        </w:rPr>
+      </w:pPr>
+      <w:r>
+        <w:rPr>
+          <w:color w:val="4472C4" w:themeColor="accent1"/>
+          <w:sz w:val="32"/>
+          <w:szCs w:val="32"/>
+        </w:rPr>
+        <w:tab/>
+        <w:t xml:space="preserve">        N                      </w:t>
+      </w:r>
+      <w:proofErr w:type="gramStart"/>
+      <w:r>
+        <w:rPr>
+          <w:color w:val="4472C4" w:themeColor="accent1"/>
+          <w:sz w:val="32"/>
+          <w:szCs w:val="32"/>
+        </w:rPr>
+        <w:t xml:space="preserve">  :</w:t>
+      </w:r>
+      <w:proofErr w:type="gramEnd"/>
+      <w:r>
+        <w:rPr>
+          <w:color w:val="4472C4" w:themeColor="accent1"/>
+          <w:sz w:val="32"/>
+          <w:szCs w:val="32"/>
+        </w:rPr>
+        <w:t xml:space="preserve">                             1</w:t>
+      </w:r>
+    </w:p>
+    <w:p>
+      <w:pPr>
+        <w:pStyle w:val="ListParagraph"/>
+        <w:numPr>
+          <w:ilvl w:val="0"/>
+          <w:numId w:val="4"/>
+        </w:numPr>
+        <w:spacing w:line="360" w:lineRule="auto"/>
+        <w:rPr>
+          <w:color w:val="000000" w:themeColor="text1"/>
+          <w:sz w:val="32"/>
+          <w:szCs w:val="32"/>
+        </w:rPr>
+      </w:pPr>
+      <w:r>
+        <w:rPr>
+          <w:color w:val="000000" w:themeColor="text1"/>
+          <w:sz w:val="32"/>
+          <w:szCs w:val="32"/>
+        </w:rPr>
+        <w:lastRenderedPageBreak/>
+        <w:t>Supervision</w:t>
+      </w:r>
+      <w:r>
+        <w:rPr>
+          <w:sz w:val="32"/>
+          <w:szCs w:val="32"/>
+        </w:rPr>
+        <w:t>:</w:t>
+      </w:r>
+    </w:p>
+    <w:p>
+      <w:pPr>
+        <w:pStyle w:val="ListParagraph"/>
+        <w:spacing w:line="360" w:lineRule="auto"/>
+        <w:ind w:left="1440"/>
+        <w:rPr>
+          <w:color w:val="000000" w:themeColor="text1"/>
+          <w:sz w:val="32"/>
+          <w:szCs w:val="32"/>
+        </w:rPr>
+      </w:pPr>
+      <w:r>
+        <w:rPr>
+          <w:color w:val="000000" w:themeColor="text1"/>
+          <w:sz w:val="32"/>
+          <w:szCs w:val="32"/>
+        </w:rPr>
+        <w:t>The relation is between a certain supervisor and a corresponding election area. Each supervisor could supervise on any number of election areas. Also, each election area should have at least one supervisor. Therefore, the cardinality ratio could be derived as follows:</w:t>
+      </w:r>
+    </w:p>
+    <w:p>
+      <w:pPr>
+        <w:pStyle w:val="ListParagraph"/>
+        <w:spacing w:line="360" w:lineRule="auto"/>
+        <w:ind w:left="1440"/>
+        <w:rPr>
+          <w:color w:val="4472C4" w:themeColor="accent1"/>
+          <w:sz w:val="32"/>
+          <w:szCs w:val="32"/>
+        </w:rPr>
+      </w:pPr>
+      <w:r>
+        <w:rPr>
+          <w:color w:val="000000" w:themeColor="text1"/>
+          <w:sz w:val="32"/>
+          <w:szCs w:val="32"/>
+        </w:rPr>
+        <w:t xml:space="preserve">          </w:t>
+      </w:r>
+      <w:r>
+        <w:rPr>
+          <w:color w:val="4472C4" w:themeColor="accent1"/>
+          <w:sz w:val="32"/>
+          <w:szCs w:val="32"/>
+        </w:rPr>
+        <w:t>Supervisor</w:t>
+      </w:r>
+      <w:r>
+        <w:rPr>
+          <w:color w:val="4472C4" w:themeColor="accent1"/>
+          <w:sz w:val="32"/>
+          <w:szCs w:val="32"/>
+        </w:rPr>
+        <w:tab/>
+        <w:t xml:space="preserve">                             </w:t>
+      </w:r>
+      <w:r>
+        <w:rPr>
+          <w:color w:val="4472C4" w:themeColor="accent1"/>
+          <w:sz w:val="32"/>
+          <w:szCs w:val="32"/>
+        </w:rPr>
+        <w:tab/>
+        <w:t xml:space="preserve">    </w:t>
+      </w:r>
+      <w:proofErr w:type="spellStart"/>
+      <w:r>
+        <w:rPr>
+          <w:color w:val="4472C4" w:themeColor="accent1"/>
+          <w:sz w:val="32"/>
+          <w:szCs w:val="32"/>
+        </w:rPr>
+        <w:t>Election_Area</w:t>
+      </w:r>
+      <w:proofErr w:type="spellEnd"/>
+    </w:p>
+    <w:p>
+      <w:pPr>
+        <w:pStyle w:val="ListParagraph"/>
+        <w:spacing w:line="360" w:lineRule="auto"/>
+        <w:ind w:left="1440"/>
+        <w:rPr>
+          <w:color w:val="4472C4" w:themeColor="accent1"/>
+          <w:sz w:val="32"/>
+          <w:szCs w:val="32"/>
+        </w:rPr>
+      </w:pPr>
+      <w:r>
+        <w:rPr>
+          <w:color w:val="4472C4" w:themeColor="accent1"/>
+          <w:sz w:val="32"/>
+          <w:szCs w:val="32"/>
+        </w:rPr>
+        <w:tab/>
+        <w:t xml:space="preserve">        1</w:t>
+      </w:r>
+      <w:r>
+        <w:rPr>
+          <w:color w:val="4472C4" w:themeColor="accent1"/>
+          <w:sz w:val="32"/>
+          <w:szCs w:val="32"/>
+        </w:rPr>
+        <w:tab/>
+      </w:r>
+      <w:r>
+        <w:rPr>
+          <w:color w:val="4472C4" w:themeColor="accent1"/>
+          <w:sz w:val="32"/>
+          <w:szCs w:val="32"/>
+        </w:rPr>
+        <w:tab/>
+        <w:t xml:space="preserve">    </w:t>
+      </w:r>
+      <w:proofErr w:type="gramStart"/>
+      <w:r>
+        <w:rPr>
+          <w:color w:val="4472C4" w:themeColor="accent1"/>
+          <w:sz w:val="32"/>
+          <w:szCs w:val="32"/>
+        </w:rPr>
+        <w:t xml:space="preserve">  :</w:t>
+      </w:r>
+      <w:proofErr w:type="gramEnd"/>
+      <w:r>
+        <w:rPr>
+          <w:color w:val="4472C4" w:themeColor="accent1"/>
+          <w:sz w:val="32"/>
+          <w:szCs w:val="32"/>
+        </w:rPr>
+        <w:t xml:space="preserve">    </w:t>
+      </w:r>
+      <w:r>
+        <w:rPr>
+          <w:color w:val="4472C4" w:themeColor="accent1"/>
+          <w:sz w:val="32"/>
+          <w:szCs w:val="32"/>
+        </w:rPr>
+        <w:tab/>
+      </w:r>
+      <w:r>
+        <w:rPr>
+          <w:color w:val="4472C4" w:themeColor="accent1"/>
+          <w:sz w:val="32"/>
+          <w:szCs w:val="32"/>
+        </w:rPr>
+        <w:tab/>
+        <w:t xml:space="preserve">     N</w:t>
+      </w:r>
+    </w:p>
+    <w:p>
+      <w:pPr>
+        <w:pStyle w:val="ListParagraph"/>
+        <w:spacing w:line="360" w:lineRule="auto"/>
+        <w:ind w:left="1440"/>
+        <w:rPr>
+          <w:color w:val="4472C4" w:themeColor="accent1"/>
+          <w:sz w:val="32"/>
+          <w:szCs w:val="32"/>
+        </w:rPr>
+      </w:pPr>
+      <w:r>
+        <w:rPr>
+          <w:color w:val="4472C4" w:themeColor="accent1"/>
+          <w:sz w:val="32"/>
+          <w:szCs w:val="32"/>
+        </w:rPr>
+        <w:tab/>
+        <w:t xml:space="preserve">        N                      </w:t>
+      </w:r>
+      <w:proofErr w:type="gramStart"/>
+      <w:r>
+        <w:rPr>
+          <w:color w:val="4472C4" w:themeColor="accent1"/>
+          <w:sz w:val="32"/>
+          <w:szCs w:val="32"/>
+        </w:rPr>
+        <w:t xml:space="preserve">  :</w:t>
+      </w:r>
+      <w:proofErr w:type="gramEnd"/>
+      <w:r>
+        <w:rPr>
+          <w:color w:val="4472C4" w:themeColor="accent1"/>
+          <w:sz w:val="32"/>
+          <w:szCs w:val="32"/>
+        </w:rPr>
+        <w:t xml:space="preserve">                             1</w:t>
+      </w:r>
+    </w:p>
+    <w:p>
+      <w:pPr>
+        <w:pStyle w:val="ListParagraph"/>
+        <w:spacing w:line="360" w:lineRule="auto"/>
+        <w:ind w:left="1440"/>
+        <w:rPr>
+          <w:color w:val="4472C4" w:themeColor="accent1"/>
+          <w:sz w:val="32"/>
+          <w:szCs w:val="32"/>
+        </w:rPr>
+      </w:pPr>
+      <w:r>
+        <w:rPr>
+          <w:color w:val="4472C4" w:themeColor="accent1"/>
+          <w:sz w:val="32"/>
+          <w:szCs w:val="32"/>
+        </w:rPr>
+        <w:tab/>
+        <w:t>------------------------------------------------------</w:t>
+      </w:r>
+    </w:p>
+    <w:p>
+      <w:pPr>
+        <w:pStyle w:val="ListParagraph"/>
+        <w:spacing w:line="360" w:lineRule="auto"/>
+        <w:ind w:left="1440"/>
+        <w:rPr>
+          <w:color w:val="000000" w:themeColor="text1"/>
+          <w:sz w:val="32"/>
+          <w:szCs w:val="32"/>
+        </w:rPr>
+      </w:pPr>
+      <w:r>
+        <w:rPr>
+          <w:color w:val="4472C4" w:themeColor="accent1"/>
+          <w:sz w:val="32"/>
+          <w:szCs w:val="32"/>
+        </w:rPr>
+        <w:tab/>
+        <w:t xml:space="preserve">        M                      </w:t>
+      </w:r>
+      <w:proofErr w:type="gramStart"/>
+      <w:r>
+        <w:rPr>
+          <w:color w:val="4472C4" w:themeColor="accent1"/>
+          <w:sz w:val="32"/>
+          <w:szCs w:val="32"/>
+        </w:rPr>
+        <w:t xml:space="preserve">  :</w:t>
+      </w:r>
+      <w:proofErr w:type="gramEnd"/>
+      <w:r>
+        <w:rPr>
+          <w:color w:val="4472C4" w:themeColor="accent1"/>
+          <w:sz w:val="32"/>
+          <w:szCs w:val="32"/>
+        </w:rPr>
+        <w:t xml:space="preserve">                             N</w:t>
+      </w:r>
+    </w:p>
+    <w:p>
+      <w:pPr>
+        <w:pStyle w:val="ListParagraph"/>
+        <w:numPr>
+          <w:ilvl w:val="0"/>
+          <w:numId w:val="4"/>
+        </w:numPr>
+        <w:spacing w:line="360" w:lineRule="auto"/>
+        <w:rPr>
+          <w:color w:val="000000" w:themeColor="text1"/>
+          <w:sz w:val="32"/>
+          <w:szCs w:val="32"/>
+        </w:rPr>
+      </w:pPr>
+      <w:proofErr w:type="spellStart"/>
+      <w:r>
+        <w:rPr>
+          <w:color w:val="000000" w:themeColor="text1"/>
+          <w:sz w:val="32"/>
+          <w:szCs w:val="32"/>
+        </w:rPr>
+        <w:t>Areas_Of</w:t>
+      </w:r>
+      <w:proofErr w:type="spellEnd"/>
+      <w:r>
+        <w:rPr>
+          <w:color w:val="000000" w:themeColor="text1"/>
+          <w:sz w:val="32"/>
+          <w:szCs w:val="32"/>
+        </w:rPr>
+        <w:t xml:space="preserve"> (Identifying relation of </w:t>
+      </w:r>
+      <w:proofErr w:type="spellStart"/>
+      <w:r>
+        <w:rPr>
+          <w:color w:val="000000" w:themeColor="text1"/>
+          <w:sz w:val="32"/>
+          <w:szCs w:val="32"/>
+        </w:rPr>
+        <w:t>Election_Area</w:t>
+      </w:r>
+      <w:proofErr w:type="spellEnd"/>
+      <w:r>
+        <w:rPr>
+          <w:color w:val="000000" w:themeColor="text1"/>
+          <w:sz w:val="32"/>
+          <w:szCs w:val="32"/>
+        </w:rPr>
+        <w:t>)</w:t>
+      </w:r>
+      <w:r>
+        <w:rPr>
+          <w:sz w:val="32"/>
+          <w:szCs w:val="32"/>
+        </w:rPr>
+        <w:t>:</w:t>
+      </w:r>
+    </w:p>
+    <w:p>
+      <w:pPr>
+        <w:pStyle w:val="ListParagraph"/>
+        <w:spacing w:line="360" w:lineRule="auto"/>
+        <w:ind w:left="1440"/>
+        <w:rPr>
+          <w:color w:val="000000" w:themeColor="text1"/>
+          <w:sz w:val="32"/>
+          <w:szCs w:val="32"/>
+        </w:rPr>
+      </w:pPr>
+      <w:r>
+        <w:rPr>
+          <w:color w:val="000000" w:themeColor="text1"/>
+          <w:sz w:val="32"/>
+          <w:szCs w:val="32"/>
+        </w:rPr>
+        <w:t>The relation is between a certain election area and a corresponding governorate. Each election area should have exactly one corresponding governorate. However, each governorate should have at least one election area. Therefore, the cardinality ratio could be derived as follows:</w:t>
+      </w:r>
+    </w:p>
+    <w:p>
+      <w:pPr>
+        <w:pStyle w:val="ListParagraph"/>
+        <w:spacing w:line="360" w:lineRule="auto"/>
+        <w:ind w:left="1440"/>
+        <w:rPr>
+          <w:color w:val="4472C4" w:themeColor="accent1"/>
+          <w:sz w:val="32"/>
+          <w:szCs w:val="32"/>
+        </w:rPr>
+      </w:pPr>
+      <w:r>
+        <w:rPr>
+          <w:color w:val="000000" w:themeColor="text1"/>
+          <w:sz w:val="32"/>
+          <w:szCs w:val="32"/>
+        </w:rPr>
+        <w:t xml:space="preserve">     </w:t>
+      </w:r>
+      <w:r>
+        <w:rPr>
+          <w:color w:val="4472C4" w:themeColor="accent1"/>
+          <w:sz w:val="32"/>
+          <w:szCs w:val="32"/>
+        </w:rPr>
+        <w:t xml:space="preserve"> </w:t>
+      </w:r>
+      <w:proofErr w:type="spellStart"/>
+      <w:r>
+        <w:rPr>
+          <w:color w:val="4472C4" w:themeColor="accent1"/>
+          <w:sz w:val="32"/>
+          <w:szCs w:val="32"/>
+        </w:rPr>
+        <w:t>Election_Area</w:t>
+      </w:r>
+      <w:proofErr w:type="spellEnd"/>
+      <w:r>
+        <w:rPr>
+          <w:color w:val="4472C4" w:themeColor="accent1"/>
+          <w:sz w:val="32"/>
+          <w:szCs w:val="32"/>
+        </w:rPr>
+        <w:tab/>
+        <w:t xml:space="preserve">                  </w:t>
+      </w:r>
+      <w:r>
+        <w:rPr>
+          <w:color w:val="4472C4" w:themeColor="accent1"/>
+          <w:sz w:val="32"/>
+          <w:szCs w:val="32"/>
+        </w:rPr>
+        <w:tab/>
+        <w:t xml:space="preserve">   Governorate</w:t>
+      </w:r>
+    </w:p>
+    <w:p>
+      <w:pPr>
+        <w:pStyle w:val="ListParagraph"/>
+        <w:spacing w:line="360" w:lineRule="auto"/>
+        <w:ind w:left="1440"/>
+        <w:rPr>
+          <w:color w:val="4472C4" w:themeColor="accent1"/>
+          <w:sz w:val="32"/>
+          <w:szCs w:val="32"/>
+        </w:rPr>
+      </w:pPr>
+      <w:r>
+        <w:rPr>
+          <w:color w:val="4472C4" w:themeColor="accent1"/>
+          <w:sz w:val="32"/>
+          <w:szCs w:val="32"/>
+        </w:rPr>
+        <w:tab/>
+        <w:t xml:space="preserve">        1</w:t>
+      </w:r>
+      <w:r>
+        <w:rPr>
+          <w:color w:val="4472C4" w:themeColor="accent1"/>
+          <w:sz w:val="32"/>
+          <w:szCs w:val="32"/>
+        </w:rPr>
+        <w:tab/>
+      </w:r>
+      <w:r>
+        <w:rPr>
+          <w:color w:val="4472C4" w:themeColor="accent1"/>
+          <w:sz w:val="32"/>
+          <w:szCs w:val="32"/>
+        </w:rPr>
+        <w:tab/>
+        <w:t xml:space="preserve">    </w:t>
+      </w:r>
+      <w:proofErr w:type="gramStart"/>
+      <w:r>
+        <w:rPr>
+          <w:color w:val="4472C4" w:themeColor="accent1"/>
+          <w:sz w:val="32"/>
+          <w:szCs w:val="32"/>
+        </w:rPr>
+        <w:t xml:space="preserve">  :</w:t>
+      </w:r>
+      <w:proofErr w:type="gramEnd"/>
+      <w:r>
+        <w:rPr>
+          <w:color w:val="4472C4" w:themeColor="accent1"/>
+          <w:sz w:val="32"/>
+          <w:szCs w:val="32"/>
+        </w:rPr>
+        <w:t xml:space="preserve">    </w:t>
+      </w:r>
+      <w:r>
+        <w:rPr>
+          <w:color w:val="4472C4" w:themeColor="accent1"/>
+          <w:sz w:val="32"/>
+          <w:szCs w:val="32"/>
+        </w:rPr>
+        <w:tab/>
+      </w:r>
+      <w:r>
+        <w:rPr>
+          <w:color w:val="4472C4" w:themeColor="accent1"/>
+          <w:sz w:val="32"/>
+          <w:szCs w:val="32"/>
+        </w:rPr>
+        <w:tab/>
+        <w:t xml:space="preserve">     1</w:t>
+      </w:r>
+    </w:p>
+    <w:p>
+      <w:pPr>
+        <w:pStyle w:val="ListParagraph"/>
+        <w:spacing w:line="360" w:lineRule="auto"/>
+        <w:ind w:left="1440"/>
+        <w:rPr>
+          <w:color w:val="4472C4" w:themeColor="accent1"/>
+          <w:sz w:val="32"/>
+          <w:szCs w:val="32"/>
+        </w:rPr>
+      </w:pPr>
+      <w:r>
+        <w:rPr>
+          <w:color w:val="4472C4" w:themeColor="accent1"/>
+          <w:sz w:val="32"/>
+          <w:szCs w:val="32"/>
+        </w:rPr>
+        <w:tab/>
+        <w:t xml:space="preserve">        N                       </w:t>
+      </w:r>
+      <w:proofErr w:type="gramStart"/>
+      <w:r>
+        <w:rPr>
+          <w:color w:val="4472C4" w:themeColor="accent1"/>
+          <w:sz w:val="32"/>
+          <w:szCs w:val="32"/>
+        </w:rPr>
+        <w:t xml:space="preserve">  :</w:t>
+      </w:r>
+      <w:proofErr w:type="gramEnd"/>
+      <w:r>
+        <w:rPr>
+          <w:color w:val="4472C4" w:themeColor="accent1"/>
+          <w:sz w:val="32"/>
+          <w:szCs w:val="32"/>
+        </w:rPr>
+        <w:t xml:space="preserve">                            1</w:t>
+      </w:r>
+    </w:p>
+    <w:p>
+      <w:pPr>
+        <w:pStyle w:val="ListParagraph"/>
+        <w:spacing w:line="360" w:lineRule="auto"/>
+        <w:ind w:left="1440"/>
+        <w:rPr>
+          <w:color w:val="4472C4" w:themeColor="accent1"/>
+          <w:sz w:val="32"/>
+          <w:szCs w:val="32"/>
+        </w:rPr>
+      </w:pPr>
+      <w:r>
+        <w:rPr>
+          <w:color w:val="4472C4" w:themeColor="accent1"/>
+          <w:sz w:val="32"/>
+          <w:szCs w:val="32"/>
+        </w:rPr>
+        <w:tab/>
+        <w:t>------------------------------------------------------</w:t>
+      </w:r>
+    </w:p>
+    <w:p>
+      <w:pPr>
+        <w:pStyle w:val="ListParagraph"/>
+        <w:spacing w:line="360" w:lineRule="auto"/>
+        <w:ind w:left="1440"/>
+        <w:rPr>
+          <w:color w:val="4472C4" w:themeColor="accent1"/>
+          <w:sz w:val="32"/>
+          <w:szCs w:val="32"/>
+        </w:rPr>
+      </w:pPr>
+      <w:r>
+        <w:rPr>
+          <w:color w:val="4472C4" w:themeColor="accent1"/>
+          <w:sz w:val="32"/>
+          <w:szCs w:val="32"/>
+        </w:rPr>
+        <w:tab/>
+        <w:t xml:space="preserve">        N                      </w:t>
+      </w:r>
+      <w:proofErr w:type="gramStart"/>
+      <w:r>
+        <w:rPr>
+          <w:color w:val="4472C4" w:themeColor="accent1"/>
+          <w:sz w:val="32"/>
+          <w:szCs w:val="32"/>
+        </w:rPr>
+        <w:t xml:space="preserve">  :</w:t>
+      </w:r>
+      <w:proofErr w:type="gramEnd"/>
+      <w:r>
+        <w:rPr>
+          <w:color w:val="4472C4" w:themeColor="accent1"/>
+          <w:sz w:val="32"/>
+          <w:szCs w:val="32"/>
+        </w:rPr>
+        <w:t xml:space="preserve">                             1</w:t>
+      </w:r>
+    </w:p>
     <w:sectPr>
-      <w:footerReference w:type="default" r:id="rId21"/>
+      <w:footerReference w:type="default" r:id="rId22"/>
       <w:pgSz w:w="12240" w:h="15840"/>
       <w:pgMar w:top="1440" w:right="1080" w:bottom="1440" w:left="1080" w:header="360" w:footer="720" w:gutter="0"/>
       <w:pgBorders w:offsetFrom="page">
@@ -2313,7 +6524,9 @@
         <w:bottom w:val="thinThickSmallGap" w:sz="24" w:space="24" w:color="auto"/>
         <w:right w:val="thinThickSmallGap" w:sz="24" w:space="24" w:color="auto"/>
       </w:pgBorders>
+      <w:pgNumType w:start="0"/>
       <w:cols w:space="720"/>
+      <w:titlePg/>
       <w:docGrid w:linePitch="360"/>
     </w:sectPr>
   </w:body>
@@ -2757,6 +6970,9 @@
   </w:num>
   <w:num w:numId="3">
     <w:abstractNumId w:val="0"/>
+  </w:num>
+  <w:num w:numId="4">
+    <w:abstractNumId w:val="2"/>
   </w:num>
 </w:numbering>
 </file>
@@ -3254,6 +7470,48 @@
       <w:u w:val="single"/>
     </w:rPr>
   </w:style>
+  <w:style w:type="paragraph" w:styleId="NoSpacing">
+    <w:name w:val="No Spacing"/>
+    <w:link w:val="NoSpacingChar"/>
+    <w:uiPriority w:val="1"/>
+    <w:qFormat/>
+    <w:rsid w:val="0000513F"/>
+    <w:pPr>
+      <w:spacing w:after="0" w:line="240" w:lineRule="auto"/>
+    </w:pPr>
+    <w:rPr>
+      <w:rFonts w:eastAsiaTheme="minorEastAsia"/>
+    </w:rPr>
+  </w:style>
+  <w:style w:type="character" w:customStyle="1" w:styleId="NoSpacingChar">
+    <w:name w:val="No Spacing Char"/>
+    <w:basedOn w:val="DefaultParagraphFont"/>
+    <w:link w:val="NoSpacing"/>
+    <w:uiPriority w:val="1"/>
+    <w:rsid w:val="0000513F"/>
+    <w:rPr>
+      <w:rFonts w:eastAsiaTheme="minorEastAsia"/>
+    </w:rPr>
+  </w:style>
+  <w:style w:type="table" w:styleId="TableGrid">
+    <w:name w:val="Table Grid"/>
+    <w:basedOn w:val="TableNormal"/>
+    <w:uiPriority w:val="39"/>
+    <w:rsid w:val="00B727CA"/>
+    <w:pPr>
+      <w:spacing w:after="0" w:line="240" w:lineRule="auto"/>
+    </w:pPr>
+    <w:tblPr>
+      <w:tblBorders>
+        <w:top w:val="single" w:sz="4" w:space="0" w:color="auto"/>
+        <w:left w:val="single" w:sz="4" w:space="0" w:color="auto"/>
+        <w:bottom w:val="single" w:sz="4" w:space="0" w:color="auto"/>
+        <w:right w:val="single" w:sz="4" w:space="0" w:color="auto"/>
+        <w:insideH w:val="single" w:sz="4" w:space="0" w:color="auto"/>
+        <w:insideV w:val="single" w:sz="4" w:space="0" w:color="auto"/>
+      </w:tblBorders>
+    </w:tblPr>
+  </w:style>
 </w:styles>
 </file>
 
@@ -3553,10 +7811,29 @@
 </file>
 
 <file path=customXml/item1.xml><?xml version="1.0" encoding="utf-8"?>
+<CoverPageProperties xmlns="http://schemas.microsoft.com/office/2006/coverPageProps">
+  <PublishDate>2020 2021</PublishDate>
+  <Abstract/>
+  <CompanyAddress/>
+  <CompanyPhone/>
+  <CompanyFax/>
+  <CompanyEmail/>
+</CoverPageProperties>
+</file>
+
+<file path=customXml/item2.xml><?xml version="1.0" encoding="utf-8"?>
 <b:Sources xmlns:b="http://schemas.openxmlformats.org/officeDocument/2006/bibliography" xmlns="http://schemas.openxmlformats.org/officeDocument/2006/bibliography" SelectedStyle="\APASixthEditionOfficeOnline.xsl" StyleName="APA" Version="6"/>
 </file>
 
 <file path=customXml/itemProps1.xml><?xml version="1.0" encoding="utf-8"?>
+<ds:datastoreItem xmlns:ds="http://schemas.openxmlformats.org/officeDocument/2006/customXml" ds:itemID="{55AF091B-3C7A-41E3-B477-F2FDAA23CFDA}">
+  <ds:schemaRefs>
+    <ds:schemaRef ds:uri="http://schemas.microsoft.com/office/2006/coverPageProps"/>
+  </ds:schemaRefs>
+</ds:datastoreItem>
+</file>
+
+<file path=customXml/itemProps2.xml><?xml version="1.0" encoding="utf-8"?>
 <ds:datastoreItem xmlns:ds="http://schemas.openxmlformats.org/officeDocument/2006/customXml" ds:itemID="{F6D65575-4742-4D75-B4D2-ADE1838A8DFE}">
   <ds:schemaRefs>
     <ds:schemaRef ds:uri="http://schemas.openxmlformats.org/officeDocument/2006/bibliography"/>

</xml_diff>